<commit_message>
AT-9118: Tweaks to the Eval Memo template per extensive review from Melissa
</commit_message>
<xml_diff>
--- a/document-generation/templates/eval-memo-template.docx
+++ b/document-generation/templates/eval-memo-template.docx
@@ -39,20 +39,7 @@
         <w:rPr>
           <w:b/>
         </w:rPr>
-        <w:t xml:space="preserve">Evaluation Memo and </w:t>
-      </w:r>
-      <w:sdt>
-        <w:sdtPr>
-          <w:tag w:val="goog_rdk_0"/>
-          <w:id w:val="904957681"/>
-        </w:sdtPr>
-        <w:sdtContent/>
-      </w:sdt>
-      <w:r>
-        <w:rPr>
-          <w:b/>
-        </w:rPr>
-        <w:t xml:space="preserve">Selection Recommendation </w:t>
+        <w:t xml:space="preserve">Evaluation Memo and Selection Recommendation </w:t>
       </w:r>
     </w:p>
     <w:p>
@@ -219,33 +206,9 @@
           <w:tab w:val="left" w:pos="5040"/>
         </w:tabs>
         <w:spacing w:line="276" w:lineRule="auto"/>
-        <w:rPr>
-          <w:bCs/>
-          <w:color w:val="000000" w:themeColor="text1"/>
-        </w:rPr>
-      </w:pPr>
-      <w:r>
-        <w:rPr>
-          <w:bCs/>
-          <w:color w:val="000000" w:themeColor="text1"/>
-        </w:rPr>
-        <w:t>{</w:t>
-      </w:r>
-      <w:proofErr w:type="spellStart"/>
-      <w:r>
-        <w:rPr>
-          <w:bCs/>
-          <w:color w:val="000000" w:themeColor="text1"/>
-        </w:rPr>
-        <w:t>exceptionToFairOpportunity</w:t>
-      </w:r>
-      <w:proofErr w:type="spellEnd"/>
-      <w:r>
-        <w:rPr>
-          <w:bCs/>
-          <w:color w:val="000000" w:themeColor="text1"/>
-        </w:rPr>
-        <w:t>}</w:t>
+      </w:pPr>
+      <w:r>
+        <w:t>Exception to Fair Opportunity</w:t>
       </w:r>
     </w:p>
     <w:p>
@@ -266,6 +229,46 @@
           <w:color w:val="00B050"/>
         </w:rPr>
         <w:t>{END-IF}</w:t>
+      </w:r>
+    </w:p>
+    <w:p>
+      <w:pPr>
+        <w:rPr>
+          <w:bCs/>
+          <w:color w:val="00B050"/>
+        </w:rPr>
+      </w:pPr>
+      <w:r>
+        <w:rPr>
+          <w:bCs/>
+          <w:color w:val="00B050"/>
+        </w:rPr>
+        <w:t>{</w:t>
+      </w:r>
+      <w:proofErr w:type="gramStart"/>
+      <w:r>
+        <w:rPr>
+          <w:bCs/>
+          <w:color w:val="00B050"/>
+        </w:rPr>
+        <w:t>IF !</w:t>
+      </w:r>
+      <w:proofErr w:type="spellStart"/>
+      <w:r>
+        <w:rPr>
+          <w:bCs/>
+          <w:color w:val="00B050"/>
+        </w:rPr>
+        <w:t>exceptionToFairOpportunity</w:t>
+      </w:r>
+      <w:proofErr w:type="spellEnd"/>
+      <w:proofErr w:type="gramEnd"/>
+      <w:r>
+        <w:rPr>
+          <w:bCs/>
+          <w:color w:val="00B050"/>
+        </w:rPr>
+        <w:t>}</w:t>
       </w:r>
     </w:p>
     <w:p>
@@ -662,13 +665,6 @@
           <w:bCs/>
           <w:color w:val="00B050"/>
         </w:rPr>
-        <w:t xml:space="preserve"> </w:t>
-      </w:r>
-      <w:r>
-        <w:rPr>
-          <w:bCs/>
-          <w:color w:val="00B050"/>
-        </w:rPr>
         <w:t xml:space="preserve">` &amp;&amp; </w:t>
       </w:r>
       <w:proofErr w:type="spellStart"/>
@@ -923,92 +919,6 @@
         <w:t>{END-IF}</w:t>
       </w:r>
     </w:p>
-    <w:p>
-      <w:pPr>
-        <w:rPr>
-          <w:bCs/>
-          <w:color w:val="00B050"/>
-        </w:rPr>
-      </w:pPr>
-      <w:r>
-        <w:rPr>
-          <w:bCs/>
-          <w:color w:val="00B050"/>
-        </w:rPr>
-        <w:t xml:space="preserve">{IF </w:t>
-      </w:r>
-      <w:proofErr w:type="spellStart"/>
-      <w:r>
-        <w:rPr>
-          <w:bCs/>
-          <w:color w:val="00B050"/>
-          <w:bdr w:val="none" w:sz="0" w:space="0" w:color="auto" w:frame="1"/>
-        </w:rPr>
-        <w:t>sourceSelection</w:t>
-      </w:r>
-      <w:proofErr w:type="spellEnd"/>
-      <w:r>
-        <w:rPr>
-          <w:bCs/>
-          <w:color w:val="00B050"/>
-          <w:bdr w:val="none" w:sz="0" w:space="0" w:color="auto" w:frame="1"/>
-        </w:rPr>
-        <w:t xml:space="preserve"> === `</w:t>
-      </w:r>
-      <w:r>
-        <w:rPr>
-          <w:bCs/>
-          <w:color w:val="00B050"/>
-          <w:bdr w:val="none" w:sz="0" w:space="0" w:color="auto" w:frame="1"/>
-        </w:rPr>
-        <w:t>EQUAL_SET_LUMP_SUM</w:t>
-      </w:r>
-      <w:r>
-        <w:rPr>
-          <w:bCs/>
-          <w:color w:val="00B050"/>
-          <w:bdr w:val="none" w:sz="0" w:space="0" w:color="auto" w:frame="1"/>
-        </w:rPr>
-        <w:t>`</w:t>
-      </w:r>
-      <w:r>
-        <w:rPr>
-          <w:bCs/>
-          <w:color w:val="00B050"/>
-        </w:rPr>
-        <w:t>}</w:t>
-      </w:r>
-    </w:p>
-    <w:p>
-      <w:pPr>
-        <w:numPr>
-          <w:ilvl w:val="0"/>
-          <w:numId w:val="3"/>
-        </w:numPr>
-        <w:tabs>
-          <w:tab w:val="left" w:pos="2880"/>
-          <w:tab w:val="left" w:pos="5040"/>
-        </w:tabs>
-        <w:spacing w:line="276" w:lineRule="auto"/>
-        <w:rPr>
-          <w:bCs/>
-        </w:rPr>
-      </w:pPr>
-      <w:r>
-        <w:rPr>
-          <w:bCs/>
-        </w:rPr>
-        <w:t xml:space="preserve">Government would like to purchase an equal set lump sum dollar amount of offerings from each </w:t>
-      </w:r>
-      <w:proofErr w:type="gramStart"/>
-      <w:r>
-        <w:rPr>
-          <w:bCs/>
-        </w:rPr>
-        <w:t>Contractor</w:t>
-      </w:r>
-      <w:proofErr w:type="gramEnd"/>
-    </w:p>
     <w:bookmarkEnd w:id="4"/>
     <w:p>
       <w:pPr>
@@ -1047,13 +957,13 @@
           <w:between w:val="nil"/>
         </w:pBdr>
         <w:rPr>
-          <w:bCs/>
+          <w:b/>
           <w:color w:val="FF0000"/>
         </w:rPr>
       </w:pPr>
       <w:r>
         <w:rPr>
-          <w:bCs/>
+          <w:b/>
           <w:color w:val="000000"/>
           <w:u w:val="single"/>
         </w:rPr>
@@ -1061,10 +971,17 @@
       </w:r>
       <w:r>
         <w:rPr>
-          <w:bCs/>
+          <w:b/>
           <w:color w:val="FF0000"/>
         </w:rPr>
         <w:t xml:space="preserve"> </w:t>
+      </w:r>
+      <w:r>
+        <w:rPr>
+          <w:i/>
+          <w:color w:val="0000FF"/>
+        </w:rPr>
+        <w:t>(Select contractors who responded to the solicitation)</w:t>
       </w:r>
     </w:p>
     <w:p>
@@ -1159,215 +1076,198 @@
     </w:p>
     <w:p>
       <w:pPr>
+        <w:rPr>
+          <w:bCs/>
+          <w:color w:val="00B050"/>
+        </w:rPr>
+      </w:pPr>
+      <w:r>
+        <w:rPr>
+          <w:bCs/>
+          <w:color w:val="00B050"/>
+        </w:rPr>
+        <w:t>{</w:t>
+      </w:r>
+      <w:proofErr w:type="gramStart"/>
+      <w:r>
+        <w:rPr>
+          <w:bCs/>
+          <w:color w:val="00B050"/>
+        </w:rPr>
+        <w:t xml:space="preserve">IF </w:t>
+      </w:r>
+      <w:r>
+        <w:rPr>
+          <w:bCs/>
+          <w:color w:val="00B050"/>
+        </w:rPr>
+        <w:t>!</w:t>
+      </w:r>
+      <w:proofErr w:type="spellStart"/>
+      <w:r>
+        <w:rPr>
+          <w:bCs/>
+          <w:color w:val="00B050"/>
+        </w:rPr>
+        <w:t>exceptionToFairOpportunity</w:t>
+      </w:r>
+      <w:proofErr w:type="spellEnd"/>
+      <w:proofErr w:type="gramEnd"/>
+      <w:r>
+        <w:rPr>
+          <w:bCs/>
+          <w:color w:val="00B050"/>
+        </w:rPr>
+        <w:t>}</w:t>
+      </w:r>
+    </w:p>
+    <w:p>
+      <w:pPr>
+        <w:numPr>
+          <w:ilvl w:val="0"/>
+          <w:numId w:val="2"/>
+        </w:numPr>
+        <w:rPr>
+          <w:bCs/>
+        </w:rPr>
+      </w:pPr>
+      <w:r>
+        <w:rPr>
+          <w:bCs/>
+        </w:rPr>
+        <w:t xml:space="preserve">Google Support Services, LLC (GSS) </w:t>
+      </w:r>
+    </w:p>
+    <w:p>
+      <w:pPr>
+        <w:numPr>
+          <w:ilvl w:val="0"/>
+          <w:numId w:val="2"/>
+        </w:numPr>
+        <w:rPr>
+          <w:bCs/>
+        </w:rPr>
+      </w:pPr>
+      <w:r>
+        <w:rPr>
+          <w:bCs/>
+        </w:rPr>
+        <w:t>Microsoft Corporation</w:t>
+      </w:r>
+    </w:p>
+    <w:p>
+      <w:pPr>
+        <w:numPr>
+          <w:ilvl w:val="0"/>
+          <w:numId w:val="2"/>
+        </w:numPr>
+        <w:rPr>
+          <w:bCs/>
+        </w:rPr>
+      </w:pPr>
+      <w:r>
+        <w:rPr>
+          <w:bCs/>
+        </w:rPr>
+        <w:t>Oracle America Inc.</w:t>
+      </w:r>
+    </w:p>
+    <w:p>
+      <w:pPr>
+        <w:numPr>
+          <w:ilvl w:val="0"/>
+          <w:numId w:val="2"/>
+        </w:numPr>
+        <w:rPr>
+          <w:bCs/>
+        </w:rPr>
+      </w:pPr>
+      <w:r>
+        <w:rPr>
+          <w:bCs/>
+        </w:rPr>
+        <w:t>Amazon Web Services, Inc. (AWS)</w:t>
+      </w:r>
+    </w:p>
+    <w:p>
+      <w:pPr>
+        <w:rPr>
+          <w:bCs/>
+          <w:color w:val="00B050"/>
+        </w:rPr>
+      </w:pPr>
+      <w:r>
+        <w:rPr>
+          <w:bCs/>
+          <w:color w:val="00B050"/>
+        </w:rPr>
+        <w:t>{END-IF}</w:t>
+      </w:r>
+    </w:p>
+    <w:p>
+      <w:pPr>
+        <w:ind w:left="240"/>
+      </w:pPr>
+    </w:p>
+    <w:p>
+      <w:r>
+        <w:t xml:space="preserve">Evaluations were conducted in accordance with (IAW) the solicitation dated </w:t>
+      </w:r>
+      <w:r>
+        <w:rPr>
+          <w:color w:val="FF0000"/>
+        </w:rPr>
+        <w:t xml:space="preserve">(click or tap to enter a date) </w:t>
+      </w:r>
+      <w:r>
+        <w:t>and rated IAW with the below Evaluation Table.  As indicated in the solicitation the following compliance standards/differentiators/assessment areas apply:</w:t>
+      </w:r>
+    </w:p>
+    <w:p/>
+    <w:p>
+      <w:pPr>
+        <w:rPr>
+          <w:color w:val="00B050"/>
+        </w:rPr>
+      </w:pPr>
+      <w:r>
+        <w:rPr>
+          <w:bCs/>
+          <w:color w:val="00B050"/>
+        </w:rPr>
+        <w:lastRenderedPageBreak/>
+        <w:t xml:space="preserve">{IF </w:t>
+      </w:r>
+      <w:proofErr w:type="spellStart"/>
+      <w:r>
+        <w:rPr>
+          <w:color w:val="00B050"/>
+        </w:rPr>
+        <w:t>exceptionToFairOpportunity</w:t>
+      </w:r>
+      <w:proofErr w:type="spellEnd"/>
+      <w:r>
+        <w:rPr>
+          <w:color w:val="00B050"/>
+        </w:rPr>
+        <w:t>}</w:t>
+      </w:r>
+    </w:p>
+    <w:p>
+      <w:pPr>
         <w:tabs>
           <w:tab w:val="left" w:pos="2880"/>
           <w:tab w:val="left" w:pos="5040"/>
         </w:tabs>
         <w:spacing w:line="276" w:lineRule="auto"/>
         <w:rPr>
-          <w:bCs/>
-          <w:color w:val="000000" w:themeColor="text1"/>
-        </w:rPr>
-      </w:pPr>
-    </w:p>
-    <w:p>
-      <w:pPr>
-        <w:rPr>
-          <w:bCs/>
-          <w:color w:val="00B050"/>
-        </w:rPr>
-      </w:pPr>
-      <w:r>
-        <w:rPr>
-          <w:bCs/>
-          <w:color w:val="00B050"/>
-        </w:rPr>
-        <w:t>{</w:t>
-      </w:r>
-      <w:proofErr w:type="gramStart"/>
-      <w:r>
-        <w:rPr>
-          <w:bCs/>
-          <w:color w:val="00B050"/>
-        </w:rPr>
-        <w:t xml:space="preserve">IF </w:t>
-      </w:r>
-      <w:r>
-        <w:rPr>
-          <w:bCs/>
-          <w:color w:val="00B050"/>
-        </w:rPr>
-        <w:t>!</w:t>
-      </w:r>
-      <w:proofErr w:type="spellStart"/>
-      <w:r>
-        <w:rPr>
-          <w:bCs/>
-          <w:color w:val="00B050"/>
-        </w:rPr>
-        <w:t>exceptionToFairOpportunity</w:t>
-      </w:r>
-      <w:proofErr w:type="spellEnd"/>
-      <w:proofErr w:type="gramEnd"/>
-      <w:r>
-        <w:rPr>
-          <w:bCs/>
-          <w:color w:val="00B050"/>
-        </w:rPr>
-        <w:t>}</w:t>
-      </w:r>
-    </w:p>
-    <w:p>
-      <w:pPr>
-        <w:numPr>
-          <w:ilvl w:val="0"/>
-          <w:numId w:val="2"/>
-        </w:numPr>
-        <w:rPr>
-          <w:bCs/>
-        </w:rPr>
-      </w:pPr>
-      <w:r>
-        <w:rPr>
-          <w:bCs/>
-        </w:rPr>
-        <w:t xml:space="preserve">Google Support Services, LLC (GSS) </w:t>
-      </w:r>
-    </w:p>
-    <w:p>
-      <w:pPr>
-        <w:numPr>
-          <w:ilvl w:val="0"/>
-          <w:numId w:val="2"/>
-        </w:numPr>
-        <w:rPr>
-          <w:bCs/>
-        </w:rPr>
-      </w:pPr>
-      <w:r>
-        <w:rPr>
-          <w:bCs/>
-        </w:rPr>
-        <w:t>Microsoft Corporation</w:t>
-      </w:r>
-    </w:p>
-    <w:p>
-      <w:pPr>
-        <w:numPr>
-          <w:ilvl w:val="0"/>
-          <w:numId w:val="2"/>
-        </w:numPr>
-        <w:rPr>
-          <w:bCs/>
-        </w:rPr>
-      </w:pPr>
-      <w:r>
-        <w:rPr>
-          <w:bCs/>
-        </w:rPr>
-        <w:t>Oracle America Inc.</w:t>
-      </w:r>
-    </w:p>
-    <w:p>
-      <w:pPr>
-        <w:numPr>
-          <w:ilvl w:val="0"/>
-          <w:numId w:val="2"/>
-        </w:numPr>
-        <w:rPr>
-          <w:bCs/>
-        </w:rPr>
-      </w:pPr>
-      <w:r>
-        <w:rPr>
-          <w:bCs/>
-        </w:rPr>
-        <w:t>Amazon Web Services, Inc. (AWS)</w:t>
-      </w:r>
-    </w:p>
-    <w:p>
-      <w:pPr>
-        <w:rPr>
-          <w:bCs/>
-          <w:color w:val="00B050"/>
-        </w:rPr>
-      </w:pPr>
-      <w:r>
-        <w:rPr>
-          <w:bCs/>
-          <w:color w:val="00B050"/>
-        </w:rPr>
-        <w:t>{END-IF}</w:t>
-      </w:r>
-    </w:p>
-    <w:p>
-      <w:pPr>
-        <w:ind w:left="240"/>
-      </w:pPr>
-    </w:p>
-    <w:p>
-      <w:r>
-        <w:lastRenderedPageBreak/>
-        <w:t xml:space="preserve">Evaluations were conducted in accordance with (IAW) the solicitation dated </w:t>
-      </w:r>
-      <w:r>
-        <w:rPr>
-          <w:color w:val="FF0000"/>
-        </w:rPr>
-        <w:t xml:space="preserve">(click or tap to enter a date) </w:t>
-      </w:r>
-      <w:r>
-        <w:t xml:space="preserve">and rated IAW with the below Evaluation Table.  As indicated in the solicitation the following compliance standards/differentiators/assessment areas apply:  </w:t>
-      </w:r>
-    </w:p>
-    <w:p>
-      <w:pPr>
-        <w:rPr>
-          <w:color w:val="00B050"/>
-        </w:rPr>
-      </w:pPr>
-      <w:r>
-        <w:rPr>
-          <w:bCs/>
-          <w:color w:val="00B050"/>
-        </w:rPr>
-        <w:t xml:space="preserve">{IF </w:t>
-      </w:r>
-      <w:proofErr w:type="spellStart"/>
-      <w:r>
-        <w:rPr>
-          <w:color w:val="00B050"/>
-        </w:rPr>
-        <w:t>exceptionToFairOpportunity</w:t>
-      </w:r>
-      <w:proofErr w:type="spellEnd"/>
-      <w:r>
-        <w:rPr>
-          <w:color w:val="00B050"/>
-        </w:rPr>
-        <w:t xml:space="preserve"> || </w:t>
-      </w:r>
-      <w:proofErr w:type="spellStart"/>
-      <w:r>
-        <w:rPr>
-          <w:color w:val="00B050"/>
-          <w:bdr w:val="none" w:sz="0" w:space="0" w:color="auto" w:frame="1"/>
-        </w:rPr>
-        <w:t>sourceSelection</w:t>
-      </w:r>
-      <w:proofErr w:type="spellEnd"/>
-      <w:r>
-        <w:rPr>
-          <w:color w:val="00B050"/>
-          <w:bdr w:val="none" w:sz="0" w:space="0" w:color="auto" w:frame="1"/>
-        </w:rPr>
-        <w:t xml:space="preserve"> === `EQUAL_SET_LUMP_SUM`</w:t>
-      </w:r>
-      <w:r>
-        <w:rPr>
-          <w:color w:val="00B050"/>
-        </w:rPr>
-        <w:t>}</w:t>
+          <w:b/>
+          <w:bCs/>
+          <w:color w:val="00B050"/>
+        </w:rPr>
+      </w:pPr>
+      <w:r>
+        <w:t>TBD</w:t>
       </w:r>
     </w:p>
     <w:p>
@@ -1384,23 +1284,6 @@
         </w:rPr>
       </w:pPr>
       <w:r>
-        <w:t>TBD</w:t>
-      </w:r>
-    </w:p>
-    <w:p>
-      <w:pPr>
-        <w:tabs>
-          <w:tab w:val="left" w:pos="2880"/>
-          <w:tab w:val="left" w:pos="5040"/>
-        </w:tabs>
-        <w:spacing w:line="276" w:lineRule="auto"/>
-        <w:rPr>
-          <w:b/>
-          <w:bCs/>
-          <w:color w:val="00B050"/>
-        </w:rPr>
-      </w:pPr>
-      <w:r>
         <w:rPr>
           <w:b/>
           <w:bCs/>
@@ -1411,20 +1294,6 @@
     </w:p>
     <w:p>
       <w:pPr>
-        <w:tabs>
-          <w:tab w:val="left" w:pos="2880"/>
-          <w:tab w:val="left" w:pos="5040"/>
-        </w:tabs>
-        <w:spacing w:line="276" w:lineRule="auto"/>
-        <w:rPr>
-          <w:b/>
-          <w:bCs/>
-          <w:color w:val="00B050"/>
-        </w:rPr>
-      </w:pPr>
-    </w:p>
-    <w:p>
-      <w:pPr>
         <w:rPr>
           <w:bCs/>
           <w:color w:val="00B050"/>
@@ -1491,7 +1360,7 @@
           <w:bCs/>
           <w:color w:val="00B050"/>
         </w:rPr>
-        <w:t>lptaTechStandards</w:t>
+        <w:t>lptaNonTechStandards</w:t>
       </w:r>
       <w:proofErr w:type="spellEnd"/>
       <w:r>
@@ -1499,7 +1368,14 @@
           <w:bCs/>
           <w:color w:val="00B050"/>
         </w:rPr>
-        <w:t xml:space="preserve"> = [</w:t>
+        <w:t xml:space="preserve"> </w:t>
+      </w:r>
+      <w:r>
+        <w:rPr>
+          <w:bCs/>
+          <w:color w:val="00B050"/>
+        </w:rPr>
+        <w:t>= [</w:t>
       </w:r>
     </w:p>
     <w:p>
@@ -1562,69 +1438,69 @@
         </w:rPr>
       </w:pPr>
       <w:proofErr w:type="spellStart"/>
+      <w:r>
+        <w:rPr>
+          <w:bCs/>
+          <w:color w:val="00B050"/>
+        </w:rPr>
+        <w:t>lptaNonTechStandards</w:t>
+      </w:r>
+      <w:proofErr w:type="spellEnd"/>
+      <w:r>
+        <w:rPr>
+          <w:bCs/>
+          <w:color w:val="00B050"/>
+        </w:rPr>
+        <w:t xml:space="preserve"> </w:t>
+      </w:r>
+      <w:r>
+        <w:rPr>
+          <w:bCs/>
+          <w:color w:val="00B050"/>
+        </w:rPr>
+        <w:t xml:space="preserve">= </w:t>
+      </w:r>
+      <w:proofErr w:type="spellStart"/>
+      <w:r>
+        <w:rPr>
+          <w:bCs/>
+          <w:color w:val="00B050"/>
+        </w:rPr>
+        <w:t>lptaNonTechStandards</w:t>
+      </w:r>
+      <w:r>
+        <w:rPr>
+          <w:bCs/>
+          <w:color w:val="00B050"/>
+        </w:rPr>
+        <w:t>.concat</w:t>
+      </w:r>
+      <w:proofErr w:type="spellEnd"/>
+      <w:r>
+        <w:rPr>
+          <w:bCs/>
+          <w:color w:val="00B050"/>
+        </w:rPr>
+        <w:t>(</w:t>
+      </w:r>
+      <w:proofErr w:type="spellStart"/>
+      <w:r>
+        <w:rPr>
+          <w:bCs/>
+          <w:color w:val="00B050"/>
+        </w:rPr>
+        <w:t>customSpecifications</w:t>
+      </w:r>
+      <w:proofErr w:type="spellEnd"/>
       <w:proofErr w:type="gramStart"/>
       <w:r>
         <w:rPr>
           <w:bCs/>
           <w:color w:val="00B050"/>
         </w:rPr>
-        <w:t>lptaTechStandards</w:t>
-      </w:r>
-      <w:proofErr w:type="spellEnd"/>
-      <w:r>
-        <w:rPr>
-          <w:bCs/>
-          <w:color w:val="00B050"/>
-        </w:rPr>
-        <w:t xml:space="preserve"> </w:t>
-      </w:r>
-      <w:r>
-        <w:rPr>
-          <w:bCs/>
-          <w:color w:val="00B050"/>
-        </w:rPr>
-        <w:t xml:space="preserve"> =</w:t>
+        <w:t>);</w:t>
       </w:r>
       <w:proofErr w:type="gramEnd"/>
-      <w:r>
-        <w:rPr>
-          <w:bCs/>
-          <w:color w:val="00B050"/>
-        </w:rPr>
-        <w:t xml:space="preserve"> </w:t>
-      </w:r>
-      <w:proofErr w:type="spellStart"/>
-      <w:r>
-        <w:rPr>
-          <w:bCs/>
-          <w:color w:val="00B050"/>
-        </w:rPr>
-        <w:t>lptaTechStandards.concat</w:t>
-      </w:r>
-      <w:proofErr w:type="spellEnd"/>
-      <w:r>
-        <w:rPr>
-          <w:bCs/>
-          <w:color w:val="00B050"/>
-        </w:rPr>
-        <w:t>(</w:t>
-      </w:r>
-      <w:proofErr w:type="spellStart"/>
-      <w:r>
-        <w:rPr>
-          <w:bCs/>
-          <w:color w:val="00B050"/>
-        </w:rPr>
-        <w:t>customSpecifications</w:t>
-      </w:r>
-      <w:proofErr w:type="spellEnd"/>
-      <w:r>
-        <w:rPr>
-          <w:bCs/>
-          <w:color w:val="00B050"/>
-        </w:rPr>
-        <w:t>);</w:t>
-      </w:r>
     </w:p>
     <w:p>
       <w:pPr>
@@ -1662,7 +1538,7 @@
           <w:bCs/>
           <w:color w:val="00B050"/>
         </w:rPr>
-        <w:t>lptaTechStandards</w:t>
+        <w:t>lptaNonTechStandards</w:t>
       </w:r>
       <w:proofErr w:type="spellEnd"/>
       <w:r>
@@ -1932,7 +1808,6 @@
         <w:t>{END-IF}</w:t>
       </w:r>
     </w:p>
-    <w:p/>
     <w:p>
       <w:pPr>
         <w:rPr>
@@ -2001,7 +1876,7 @@
           <w:bCs/>
           <w:color w:val="00B050"/>
         </w:rPr>
-        <w:t>lptaNonTechStandards</w:t>
+        <w:t>lptaTechStandards</w:t>
       </w:r>
       <w:proofErr w:type="spellEnd"/>
       <w:r>
@@ -2009,7 +1884,14 @@
           <w:bCs/>
           <w:color w:val="00B050"/>
         </w:rPr>
-        <w:t xml:space="preserve"> = [</w:t>
+        <w:t xml:space="preserve"> </w:t>
+      </w:r>
+      <w:r>
+        <w:rPr>
+          <w:bCs/>
+          <w:color w:val="00B050"/>
+        </w:rPr>
+        <w:t>= [</w:t>
       </w:r>
     </w:p>
     <w:p>
@@ -2096,69 +1978,69 @@
         </w:rPr>
       </w:pPr>
       <w:proofErr w:type="spellStart"/>
+      <w:r>
+        <w:rPr>
+          <w:bCs/>
+          <w:color w:val="00B050"/>
+        </w:rPr>
+        <w:t>lptaTechStandards</w:t>
+      </w:r>
+      <w:proofErr w:type="spellEnd"/>
+      <w:r>
+        <w:rPr>
+          <w:bCs/>
+          <w:color w:val="00B050"/>
+        </w:rPr>
+        <w:t xml:space="preserve"> </w:t>
+      </w:r>
+      <w:r>
+        <w:rPr>
+          <w:bCs/>
+          <w:color w:val="00B050"/>
+        </w:rPr>
+        <w:t xml:space="preserve">= </w:t>
+      </w:r>
+      <w:proofErr w:type="spellStart"/>
+      <w:r>
+        <w:rPr>
+          <w:bCs/>
+          <w:color w:val="00B050"/>
+        </w:rPr>
+        <w:t>lptaTechStandards</w:t>
+      </w:r>
+      <w:r>
+        <w:rPr>
+          <w:bCs/>
+          <w:color w:val="00B050"/>
+        </w:rPr>
+        <w:t>.concat</w:t>
+      </w:r>
+      <w:proofErr w:type="spellEnd"/>
+      <w:r>
+        <w:rPr>
+          <w:bCs/>
+          <w:color w:val="00B050"/>
+        </w:rPr>
+        <w:t>(</w:t>
+      </w:r>
+      <w:proofErr w:type="spellStart"/>
+      <w:r>
+        <w:rPr>
+          <w:bCs/>
+          <w:color w:val="00B050"/>
+        </w:rPr>
+        <w:t>customSpecifications</w:t>
+      </w:r>
+      <w:proofErr w:type="spellEnd"/>
       <w:proofErr w:type="gramStart"/>
       <w:r>
         <w:rPr>
           <w:bCs/>
           <w:color w:val="00B050"/>
         </w:rPr>
-        <w:t>lptaNonTechStandards</w:t>
-      </w:r>
-      <w:proofErr w:type="spellEnd"/>
-      <w:r>
-        <w:rPr>
-          <w:bCs/>
-          <w:color w:val="00B050"/>
-        </w:rPr>
-        <w:t xml:space="preserve"> </w:t>
-      </w:r>
-      <w:r>
-        <w:rPr>
-          <w:bCs/>
-          <w:color w:val="00B050"/>
-        </w:rPr>
-        <w:t xml:space="preserve"> =</w:t>
+        <w:t>);</w:t>
       </w:r>
       <w:proofErr w:type="gramEnd"/>
-      <w:r>
-        <w:rPr>
-          <w:bCs/>
-          <w:color w:val="00B050"/>
-        </w:rPr>
-        <w:t xml:space="preserve"> </w:t>
-      </w:r>
-      <w:proofErr w:type="spellStart"/>
-      <w:r>
-        <w:rPr>
-          <w:bCs/>
-          <w:color w:val="00B050"/>
-        </w:rPr>
-        <w:t>lptaNonTechStandards.concat</w:t>
-      </w:r>
-      <w:proofErr w:type="spellEnd"/>
-      <w:r>
-        <w:rPr>
-          <w:bCs/>
-          <w:color w:val="00B050"/>
-        </w:rPr>
-        <w:t>(</w:t>
-      </w:r>
-      <w:proofErr w:type="spellStart"/>
-      <w:r>
-        <w:rPr>
-          <w:bCs/>
-          <w:color w:val="00B050"/>
-        </w:rPr>
-        <w:t>customSpecifications</w:t>
-      </w:r>
-      <w:proofErr w:type="spellEnd"/>
-      <w:r>
-        <w:rPr>
-          <w:bCs/>
-          <w:color w:val="00B050"/>
-        </w:rPr>
-        <w:t>);</w:t>
-      </w:r>
     </w:p>
     <w:p>
       <w:pPr>
@@ -2196,7 +2078,7 @@
           <w:bCs/>
           <w:color w:val="00B050"/>
         </w:rPr>
-        <w:t>lptaNonTechStandards</w:t>
+        <w:t>lptaTechStandards</w:t>
       </w:r>
       <w:proofErr w:type="spellEnd"/>
       <w:r>
@@ -2469,15 +2351,6 @@
     <w:p>
       <w:pPr>
         <w:rPr>
-          <w:b/>
-          <w:bCs/>
-          <w:color w:val="00B050"/>
-        </w:rPr>
-      </w:pPr>
-    </w:p>
-    <w:p>
-      <w:pPr>
-        <w:rPr>
           <w:bCs/>
           <w:color w:val="00B050"/>
         </w:rPr>
@@ -2658,7 +2531,6 @@
           <w:bCs/>
           <w:color w:val="00B050"/>
         </w:rPr>
-        <w:lastRenderedPageBreak/>
         <w:t>bvtoTechStandards</w:t>
       </w:r>
       <w:proofErr w:type="spellEnd"/>
@@ -2829,6 +2701,7 @@
         </w:numPr>
       </w:pPr>
       <w:r>
+        <w:lastRenderedPageBreak/>
         <w:t>{END-FOR object}</w:t>
       </w:r>
     </w:p>
@@ -2952,7 +2825,6 @@
       </w:tblGrid>
       <w:tr>
         <w:trPr>
-          <w:trHeight w:val="432"/>
           <w:jc w:val="center"/>
         </w:trPr>
         <w:tc>
@@ -2960,7 +2832,6 @@
             <w:tcW w:w="10320" w:type="dxa"/>
             <w:gridSpan w:val="3"/>
             <w:shd w:val="clear" w:color="auto" w:fill="B8CCE4"/>
-            <w:vAlign w:val="center"/>
           </w:tcPr>
           <w:p>
             <w:pPr>
@@ -2983,14 +2854,12 @@
       </w:tr>
       <w:tr>
         <w:trPr>
-          <w:trHeight w:val="432"/>
           <w:jc w:val="center"/>
         </w:trPr>
         <w:tc>
           <w:tcPr>
             <w:tcW w:w="1470" w:type="dxa"/>
             <w:shd w:val="clear" w:color="auto" w:fill="FFFF99"/>
-            <w:vAlign w:val="center"/>
           </w:tcPr>
           <w:p>
             <w:pPr>
@@ -3008,7 +2877,6 @@
           <w:tcPr>
             <w:tcW w:w="1695" w:type="dxa"/>
             <w:shd w:val="clear" w:color="auto" w:fill="FFFF99"/>
-            <w:vAlign w:val="center"/>
           </w:tcPr>
           <w:p>
             <w:pPr>
@@ -3026,7 +2894,6 @@
           <w:tcPr>
             <w:tcW w:w="7155" w:type="dxa"/>
             <w:shd w:val="clear" w:color="auto" w:fill="FFFF99"/>
-            <w:vAlign w:val="center"/>
           </w:tcPr>
           <w:p>
             <w:pPr>
@@ -3049,7 +2916,6 @@
           <w:tcPr>
             <w:tcW w:w="1470" w:type="dxa"/>
             <w:shd w:val="clear" w:color="auto" w:fill="0000FF"/>
-            <w:vAlign w:val="center"/>
           </w:tcPr>
           <w:p>
             <w:pPr>
@@ -3070,7 +2936,6 @@
         <w:tc>
           <w:tcPr>
             <w:tcW w:w="1695" w:type="dxa"/>
-            <w:vAlign w:val="center"/>
           </w:tcPr>
           <w:p>
             <w:pPr>
@@ -3103,7 +2968,6 @@
           <w:tcPr>
             <w:tcW w:w="1470" w:type="dxa"/>
             <w:shd w:val="clear" w:color="auto" w:fill="7030A0"/>
-            <w:vAlign w:val="center"/>
           </w:tcPr>
           <w:p>
             <w:pPr>
@@ -3124,7 +2988,6 @@
         <w:tc>
           <w:tcPr>
             <w:tcW w:w="1695" w:type="dxa"/>
-            <w:vAlign w:val="center"/>
           </w:tcPr>
           <w:p>
             <w:pPr>
@@ -3154,7 +3017,6 @@
           <w:tcPr>
             <w:tcW w:w="1470" w:type="dxa"/>
             <w:shd w:val="clear" w:color="auto" w:fill="00FF00"/>
-            <w:vAlign w:val="center"/>
           </w:tcPr>
           <w:p>
             <w:pPr>
@@ -3176,7 +3038,6 @@
         <w:tc>
           <w:tcPr>
             <w:tcW w:w="1695" w:type="dxa"/>
-            <w:vAlign w:val="center"/>
           </w:tcPr>
           <w:p>
             <w:pPr>
@@ -3206,7 +3067,6 @@
           <w:tcPr>
             <w:tcW w:w="1470" w:type="dxa"/>
             <w:shd w:val="clear" w:color="auto" w:fill="FFFF00"/>
-            <w:vAlign w:val="center"/>
           </w:tcPr>
           <w:p>
             <w:pPr>
@@ -3228,7 +3088,6 @@
         <w:tc>
           <w:tcPr>
             <w:tcW w:w="1695" w:type="dxa"/>
-            <w:vAlign w:val="center"/>
           </w:tcPr>
           <w:p>
             <w:pPr>
@@ -3258,7 +3117,6 @@
           <w:tcPr>
             <w:tcW w:w="1470" w:type="dxa"/>
             <w:shd w:val="clear" w:color="auto" w:fill="FF0000"/>
-            <w:vAlign w:val="center"/>
           </w:tcPr>
           <w:p>
             <w:pPr>
@@ -3280,7 +3138,6 @@
         <w:tc>
           <w:tcPr>
             <w:tcW w:w="1695" w:type="dxa"/>
-            <w:vAlign w:val="center"/>
           </w:tcPr>
           <w:p>
             <w:pPr>
@@ -3331,15 +3188,6 @@
     <w:p>
       <w:pPr>
         <w:rPr>
-          <w:b/>
-          <w:bCs/>
-          <w:color w:val="00B050"/>
-        </w:rPr>
-      </w:pPr>
-    </w:p>
-    <w:p>
-      <w:pPr>
-        <w:rPr>
           <w:bCs/>
           <w:color w:val="00B050"/>
         </w:rPr>
@@ -3355,7 +3203,6 @@
         <w:rPr>
           <w:bCs/>
           <w:color w:val="00B050"/>
-          <w:bdr w:val="none" w:sz="0" w:space="0" w:color="auto" w:frame="1"/>
         </w:rPr>
         <w:t>BEST_USE</w:t>
       </w:r>
@@ -3364,7 +3211,21 @@
           <w:bCs/>
           <w:color w:val="00B050"/>
         </w:rPr>
-        <w:t xml:space="preserve"> ` &amp;&amp; </w:t>
+        <w:t>`</w:t>
+      </w:r>
+      <w:r>
+        <w:rPr>
+          <w:bCs/>
+          <w:color w:val="00B050"/>
+        </w:rPr>
+        <w:t xml:space="preserve"> </w:t>
+      </w:r>
+      <w:r>
+        <w:rPr>
+          <w:bCs/>
+          <w:color w:val="00B050"/>
+        </w:rPr>
+        <w:t xml:space="preserve">&amp;&amp; </w:t>
       </w:r>
       <w:proofErr w:type="spellStart"/>
       <w:r>
@@ -3692,7 +3553,6 @@
       </w:tblGrid>
       <w:tr>
         <w:trPr>
-          <w:trHeight w:val="440"/>
           <w:jc w:val="center"/>
         </w:trPr>
         <w:tc>
@@ -3807,7 +3667,6 @@
       </w:tr>
       <w:tr>
         <w:trPr>
-          <w:trHeight w:val="480"/>
           <w:jc w:val="center"/>
         </w:trPr>
         <w:tc>
@@ -3820,7 +3679,6 @@
               <w:bottom w:w="100" w:type="dxa"/>
               <w:right w:w="100" w:type="dxa"/>
             </w:tcMar>
-            <w:vAlign w:val="center"/>
           </w:tcPr>
           <w:p>
             <w:pPr>
@@ -3835,7 +3693,6 @@
               <w:jc w:val="center"/>
             </w:pPr>
             <w:r>
-              <w:lastRenderedPageBreak/>
               <w:t>Outstanding</w:t>
             </w:r>
           </w:p>
@@ -3870,7 +3727,6 @@
       </w:tr>
       <w:tr>
         <w:trPr>
-          <w:trHeight w:val="480"/>
           <w:jc w:val="center"/>
         </w:trPr>
         <w:tc>
@@ -3883,7 +3739,6 @@
               <w:bottom w:w="100" w:type="dxa"/>
               <w:right w:w="100" w:type="dxa"/>
             </w:tcMar>
-            <w:vAlign w:val="center"/>
           </w:tcPr>
           <w:p>
             <w:pPr>
@@ -3897,17 +3752,9 @@
               </w:pBdr>
               <w:jc w:val="center"/>
             </w:pPr>
-            <w:sdt>
-              <w:sdtPr>
-                <w:tag w:val="goog_rdk_91"/>
-                <w:id w:val="1535541387"/>
-              </w:sdtPr>
-              <w:sdtContent>
-                <w:r>
-                  <w:t>Good</w:t>
-                </w:r>
-              </w:sdtContent>
-            </w:sdt>
+            <w:r>
+              <w:t>Good</w:t>
+            </w:r>
           </w:p>
         </w:tc>
         <w:tc>
@@ -3925,23 +3772,14 @@
             <w:pPr>
               <w:widowControl w:val="0"/>
             </w:pPr>
-            <w:sdt>
-              <w:sdtPr>
-                <w:tag w:val="goog_rdk_93"/>
-                <w:id w:val="-1552678571"/>
-              </w:sdtPr>
-              <w:sdtContent>
-                <w:r>
-                  <w:t>White paper meets the assessment criteria, indicates a thorough approach and understanding of the requirements, and provides technical merit.</w:t>
-                </w:r>
-              </w:sdtContent>
-            </w:sdt>
+            <w:r>
+              <w:t>White paper meets the assessment criteria, indicates a thorough approach and understanding of the requirements, and provides technical merit.</w:t>
+            </w:r>
           </w:p>
         </w:tc>
       </w:tr>
       <w:tr>
         <w:trPr>
-          <w:trHeight w:val="480"/>
           <w:jc w:val="center"/>
         </w:trPr>
         <w:tc>
@@ -3954,7 +3792,6 @@
               <w:bottom w:w="100" w:type="dxa"/>
               <w:right w:w="100" w:type="dxa"/>
             </w:tcMar>
-            <w:vAlign w:val="center"/>
           </w:tcPr>
           <w:p>
             <w:pPr>
@@ -3996,7 +3833,6 @@
       </w:tr>
       <w:tr>
         <w:trPr>
-          <w:trHeight w:val="480"/>
           <w:jc w:val="center"/>
         </w:trPr>
         <w:tc>
@@ -4012,7 +3848,6 @@
               <w:bottom w:w="100" w:type="dxa"/>
               <w:right w:w="100" w:type="dxa"/>
             </w:tcMar>
-            <w:vAlign w:val="center"/>
           </w:tcPr>
           <w:p>
             <w:pPr>
@@ -4027,6 +3862,7 @@
               <w:jc w:val="center"/>
             </w:pPr>
             <w:r>
+              <w:lastRenderedPageBreak/>
               <w:t>Unacceptable</w:t>
             </w:r>
           </w:p>
@@ -4064,7 +3900,6 @@
       </w:tr>
       <w:tr>
         <w:trPr>
-          <w:trHeight w:val="480"/>
           <w:jc w:val="center"/>
         </w:trPr>
         <w:tc>
@@ -4077,7 +3912,6 @@
               <w:bottom w:w="100" w:type="dxa"/>
               <w:right w:w="100" w:type="dxa"/>
             </w:tcMar>
-            <w:vAlign w:val="center"/>
           </w:tcPr>
           <w:p>
             <w:pPr>
@@ -4137,7 +3971,6 @@
               <w:bottom w:w="100" w:type="dxa"/>
               <w:right w:w="100" w:type="dxa"/>
             </w:tcMar>
-            <w:vAlign w:val="center"/>
           </w:tcPr>
           <w:p>
             <w:pPr>
@@ -4198,7 +4031,6 @@
               <w:bottom w:w="100" w:type="dxa"/>
               <w:right w:w="100" w:type="dxa"/>
             </w:tcMar>
-            <w:vAlign w:val="center"/>
           </w:tcPr>
           <w:p>
             <w:pPr>
@@ -4252,7 +4084,6 @@
               <w:bottom w:w="100" w:type="dxa"/>
               <w:right w:w="100" w:type="dxa"/>
             </w:tcMar>
-            <w:vAlign w:val="center"/>
           </w:tcPr>
           <w:p>
             <w:pPr>
@@ -4306,7 +4137,6 @@
               <w:bottom w:w="100" w:type="dxa"/>
               <w:right w:w="100" w:type="dxa"/>
             </w:tcMar>
-            <w:vAlign w:val="center"/>
           </w:tcPr>
           <w:p>
             <w:pPr>
@@ -4368,15 +4198,6 @@
     <w:p>
       <w:pPr>
         <w:rPr>
-          <w:b/>
-          <w:bCs/>
-          <w:color w:val="00B050"/>
-        </w:rPr>
-      </w:pPr>
-    </w:p>
-    <w:p>
-      <w:pPr>
-        <w:rPr>
           <w:bCs/>
           <w:color w:val="00B050"/>
         </w:rPr>
@@ -4472,23 +4293,14 @@
           <w:bCs/>
           <w:color w:val="00B050"/>
         </w:rPr>
-        <w:t xml:space="preserve">  "Solution adequately fully addresses each requirement element or identifies any requirement elements which are not explicitly identified in the strategy or </w:t>
-      </w:r>
-      <w:proofErr w:type="gramStart"/>
-      <w:r>
-        <w:rPr>
-          <w:bCs/>
-          <w:color w:val="00B050"/>
-        </w:rPr>
-        <w:t>approach</w:t>
-      </w:r>
-      <w:proofErr w:type="gramEnd"/>
-      <w:r>
-        <w:rPr>
-          <w:bCs/>
-          <w:color w:val="00B050"/>
-        </w:rPr>
-        <w:t>"</w:t>
+        <w:t xml:space="preserve">  "Solution adequately fully addresses each requirement element or identifies any requirement elements which are not explicitly identified in the strategy or approach"</w:t>
+      </w:r>
+      <w:r>
+        <w:rPr>
+          <w:bCs/>
+          <w:color w:val="00B050"/>
+        </w:rPr>
+        <w:t>,</w:t>
       </w:r>
     </w:p>
     <w:p>
@@ -4729,7 +4541,6 @@
       </w:tblGrid>
       <w:tr>
         <w:trPr>
-          <w:trHeight w:val="440"/>
           <w:jc w:val="center"/>
         </w:trPr>
         <w:tc>
@@ -4843,7 +4654,6 @@
       </w:tr>
       <w:tr>
         <w:trPr>
-          <w:trHeight w:val="480"/>
           <w:jc w:val="center"/>
         </w:trPr>
         <w:tc>
@@ -4856,7 +4666,6 @@
               <w:bottom w:w="100" w:type="dxa"/>
               <w:right w:w="100" w:type="dxa"/>
             </w:tcMar>
-            <w:vAlign w:val="center"/>
           </w:tcPr>
           <w:p>
             <w:pPr>
@@ -4905,7 +4714,6 @@
       </w:tr>
       <w:tr>
         <w:trPr>
-          <w:trHeight w:val="480"/>
           <w:jc w:val="center"/>
         </w:trPr>
         <w:tc>
@@ -4918,7 +4726,6 @@
               <w:bottom w:w="100" w:type="dxa"/>
               <w:right w:w="100" w:type="dxa"/>
             </w:tcMar>
-            <w:vAlign w:val="center"/>
           </w:tcPr>
           <w:p>
             <w:pPr>
@@ -4932,17 +4739,9 @@
               </w:pBdr>
               <w:jc w:val="center"/>
             </w:pPr>
-            <w:sdt>
-              <w:sdtPr>
-                <w:tag w:val="goog_rdk_91"/>
-                <w:id w:val="508336555"/>
-              </w:sdtPr>
-              <w:sdtContent>
-                <w:r>
-                  <w:t>Good</w:t>
-                </w:r>
-              </w:sdtContent>
-            </w:sdt>
+            <w:r>
+              <w:t>Good</w:t>
+            </w:r>
           </w:p>
         </w:tc>
         <w:tc>
@@ -4960,23 +4759,14 @@
             <w:pPr>
               <w:widowControl w:val="0"/>
             </w:pPr>
-            <w:sdt>
-              <w:sdtPr>
-                <w:tag w:val="goog_rdk_93"/>
-                <w:id w:val="-1730143828"/>
-              </w:sdtPr>
-              <w:sdtContent>
-                <w:r>
-                  <w:t>White paper meets the assessment criteria, indicates a thorough approach and understanding of the requirements, and provides technical merit.</w:t>
-                </w:r>
-              </w:sdtContent>
-            </w:sdt>
+            <w:r>
+              <w:t>White paper meets the assessment criteria, indicates a thorough approach and understanding of the requirements, and provides technical merit.</w:t>
+            </w:r>
           </w:p>
         </w:tc>
       </w:tr>
       <w:tr>
         <w:trPr>
-          <w:trHeight w:val="480"/>
           <w:jc w:val="center"/>
         </w:trPr>
         <w:tc>
@@ -4989,7 +4779,6 @@
               <w:bottom w:w="100" w:type="dxa"/>
               <w:right w:w="100" w:type="dxa"/>
             </w:tcMar>
-            <w:vAlign w:val="center"/>
           </w:tcPr>
           <w:p>
             <w:pPr>
@@ -5004,7 +4793,6 @@
               <w:jc w:val="center"/>
             </w:pPr>
             <w:r>
-              <w:lastRenderedPageBreak/>
               <w:t>Acceptable</w:t>
             </w:r>
           </w:p>
@@ -5032,7 +4820,6 @@
       </w:tr>
       <w:tr>
         <w:trPr>
-          <w:trHeight w:val="480"/>
           <w:jc w:val="center"/>
         </w:trPr>
         <w:tc>
@@ -5048,7 +4835,6 @@
               <w:bottom w:w="100" w:type="dxa"/>
               <w:right w:w="100" w:type="dxa"/>
             </w:tcMar>
-            <w:vAlign w:val="center"/>
           </w:tcPr>
           <w:p>
             <w:pPr>
@@ -5100,7 +4886,6 @@
       </w:tr>
       <w:tr>
         <w:trPr>
-          <w:trHeight w:val="480"/>
           <w:jc w:val="center"/>
         </w:trPr>
         <w:tc>
@@ -5113,7 +4898,6 @@
               <w:bottom w:w="100" w:type="dxa"/>
               <w:right w:w="100" w:type="dxa"/>
             </w:tcMar>
-            <w:vAlign w:val="center"/>
           </w:tcPr>
           <w:p>
             <w:pPr>
@@ -5173,7 +4957,6 @@
               <w:bottom w:w="100" w:type="dxa"/>
               <w:right w:w="100" w:type="dxa"/>
             </w:tcMar>
-            <w:vAlign w:val="center"/>
           </w:tcPr>
           <w:p>
             <w:pPr>
@@ -5234,7 +5017,6 @@
               <w:bottom w:w="100" w:type="dxa"/>
               <w:right w:w="100" w:type="dxa"/>
             </w:tcMar>
-            <w:vAlign w:val="center"/>
           </w:tcPr>
           <w:p>
             <w:pPr>
@@ -5288,7 +5070,6 @@
               <w:bottom w:w="100" w:type="dxa"/>
               <w:right w:w="100" w:type="dxa"/>
             </w:tcMar>
-            <w:vAlign w:val="center"/>
           </w:tcPr>
           <w:p>
             <w:pPr>
@@ -5303,7 +5084,11 @@
               <w:jc w:val="center"/>
             </w:pPr>
             <w:r>
-              <w:t>No worse than Moderate</w:t>
+              <w:t xml:space="preserve">No worse than </w:t>
+            </w:r>
+            <w:r>
+              <w:lastRenderedPageBreak/>
+              <w:t>Moderate</w:t>
             </w:r>
           </w:p>
         </w:tc>
@@ -5323,6 +5108,7 @@
               <w:widowControl w:val="0"/>
             </w:pPr>
             <w:r>
+              <w:lastRenderedPageBreak/>
               <w:t>White paper demonstrates no worse than moderate risk of unsuccessful performance.</w:t>
             </w:r>
           </w:p>
@@ -5342,7 +5128,6 @@
               <w:bottom w:w="100" w:type="dxa"/>
               <w:right w:w="100" w:type="dxa"/>
             </w:tcMar>
-            <w:vAlign w:val="center"/>
           </w:tcPr>
           <w:p>
             <w:pPr>
@@ -5443,6 +5228,13 @@
     </w:p>
     <w:p>
       <w:pPr>
+        <w:rPr>
+          <w:b/>
+        </w:rPr>
+      </w:pPr>
+    </w:p>
+    <w:p>
+      <w:pPr>
         <w:tabs>
           <w:tab w:val="left" w:pos="2880"/>
           <w:tab w:val="left" w:pos="5040"/>
@@ -5454,20 +5246,6 @@
           <w:color w:val="00B050"/>
         </w:rPr>
       </w:pPr>
-    </w:p>
-    <w:p>
-      <w:pPr>
-        <w:tabs>
-          <w:tab w:val="left" w:pos="2880"/>
-          <w:tab w:val="left" w:pos="5040"/>
-        </w:tabs>
-        <w:spacing w:line="276" w:lineRule="auto"/>
-        <w:rPr>
-          <w:b/>
-          <w:bCs/>
-          <w:color w:val="00B050"/>
-        </w:rPr>
-      </w:pPr>
       <w:r>
         <w:rPr>
           <w:b/>
@@ -5527,6 +5305,29 @@
     <w:p>
       <w:pPr>
         <w:rPr>
+          <w:i/>
+          <w:color w:val="0000FF"/>
+        </w:rPr>
+      </w:pPr>
+      <w:r>
+        <w:rPr>
+          <w:i/>
+          <w:color w:val="0000FF"/>
+        </w:rPr>
+        <w:t>(For Exception to Fair Opportunity requirements, evaluate the entire response and document whether the proposal/quote meets the Government’s needs.)</w:t>
+      </w:r>
+    </w:p>
+    <w:p>
+      <w:pPr>
+        <w:rPr>
+          <w:bCs/>
+          <w:color w:val="00B050"/>
+        </w:rPr>
+      </w:pPr>
+    </w:p>
+    <w:p>
+      <w:pPr>
+        <w:rPr>
           <w:b/>
           <w:u w:val="single"/>
         </w:rPr>
@@ -5538,6 +5339,14 @@
         </w:rPr>
         <w:t>Offeror:</w:t>
       </w:r>
+    </w:p>
+    <w:p>
+      <w:pPr>
+        <w:rPr>
+          <w:b/>
+          <w:u w:val="single"/>
+        </w:rPr>
+      </w:pPr>
     </w:p>
     <w:p>
       <w:r>
@@ -5617,16 +5426,9 @@
     <w:p>
       <w:pPr>
         <w:rPr>
-          <w:b/>
-          <w:color w:val="00B050"/>
-        </w:rPr>
-      </w:pPr>
-    </w:p>
-    <w:p>
-      <w:pPr>
-        <w:rPr>
-          <w:bCs/>
-          <w:color w:val="00B050"/>
+          <w:bCs/>
+          <w:color w:val="00B050"/>
+          <w:bdr w:val="none" w:sz="0" w:space="0" w:color="auto" w:frame="1"/>
         </w:rPr>
       </w:pPr>
       <w:r>
@@ -5666,6 +5468,29 @@
     <w:p>
       <w:pPr>
         <w:rPr>
+          <w:i/>
+          <w:color w:val="0000FF"/>
+        </w:rPr>
+      </w:pPr>
+      <w:r>
+        <w:rPr>
+          <w:i/>
+          <w:color w:val="0000FF"/>
+        </w:rPr>
+        <w:t>(For “Lowest Risk” requirements, evaluate all Offerors. A narrative is required for each rating. Award will be made to the Contractor offering the “lowest risk”.)</w:t>
+      </w:r>
+    </w:p>
+    <w:p>
+      <w:pPr>
+        <w:rPr>
+          <w:i/>
+          <w:color w:val="0000FF"/>
+        </w:rPr>
+      </w:pPr>
+    </w:p>
+    <w:p>
+      <w:pPr>
+        <w:rPr>
           <w:b/>
           <w:color w:val="7030A0"/>
         </w:rPr>
@@ -5741,6 +5566,14 @@
       <w:pPr>
         <w:rPr>
           <w:b/>
+          <w:u w:val="single"/>
+        </w:rPr>
+      </w:pPr>
+    </w:p>
+    <w:p>
+      <w:pPr>
+        <w:rPr>
+          <w:b/>
           <w:color w:val="7030A0"/>
         </w:rPr>
       </w:pPr>
@@ -5791,13 +5624,10 @@
         </w:rPr>
       </w:pPr>
       <w:r>
-        <w:t>Compliance Standard {</w:t>
-      </w:r>
-      <w:r>
-        <w:t>++</w:t>
-      </w:r>
-      <w:r>
-        <w:t xml:space="preserve">index}: </w:t>
+        <w:t>Compliance Standard {++index} - {$object}:</w:t>
+      </w:r>
+      <w:r>
+        <w:t xml:space="preserve"> </w:t>
       </w:r>
     </w:p>
     <w:p>
@@ -5920,6 +5750,7 @@
         <w:rPr>
           <w:bCs/>
           <w:color w:val="00B050"/>
+          <w:bdr w:val="none" w:sz="0" w:space="0" w:color="auto" w:frame="1"/>
         </w:rPr>
       </w:pPr>
       <w:r>
@@ -5975,6 +5806,29 @@
     <w:p>
       <w:pPr>
         <w:rPr>
+          <w:i/>
+          <w:color w:val="0000FF"/>
+        </w:rPr>
+      </w:pPr>
+      <w:r>
+        <w:rPr>
+          <w:i/>
+          <w:color w:val="0000FF"/>
+        </w:rPr>
+        <w:t>(For “Lowest Risk” requirements, evaluate all Offerors. A narrative is required for each rating. Award will be made to the Contractor offering the “lowest risk”.)</w:t>
+      </w:r>
+    </w:p>
+    <w:p>
+      <w:pPr>
+        <w:rPr>
+          <w:bCs/>
+          <w:color w:val="00B050"/>
+        </w:rPr>
+      </w:pPr>
+    </w:p>
+    <w:p>
+      <w:pPr>
+        <w:rPr>
           <w:b/>
           <w:color w:val="7030A0"/>
         </w:rPr>
@@ -6050,6 +5904,14 @@
       <w:pPr>
         <w:rPr>
           <w:b/>
+          <w:u w:val="single"/>
+        </w:rPr>
+      </w:pPr>
+    </w:p>
+    <w:p>
+      <w:pPr>
+        <w:rPr>
+          <w:b/>
           <w:color w:val="7030A0"/>
         </w:rPr>
       </w:pPr>
@@ -6073,7 +5935,6 @@
           <w:b/>
           <w:color w:val="7030A0"/>
         </w:rPr>
-        <w:lastRenderedPageBreak/>
         <w:t xml:space="preserve">{FOR object in </w:t>
       </w:r>
       <w:proofErr w:type="spellStart"/>
@@ -6101,7 +5962,10 @@
         </w:rPr>
       </w:pPr>
       <w:r>
-        <w:t xml:space="preserve">Compliance Standard {++index}: </w:t>
+        <w:t>Compliance Standard {++index} - {$object}:</w:t>
+      </w:r>
+      <w:r>
+        <w:t xml:space="preserve"> </w:t>
       </w:r>
     </w:p>
     <w:p>
@@ -6123,6 +5987,7 @@
         </w:numPr>
       </w:pPr>
       <w:r>
+        <w:lastRenderedPageBreak/>
         <w:t>Unacceptable</w:t>
       </w:r>
     </w:p>
@@ -6262,6 +6127,29 @@
     <w:p>
       <w:pPr>
         <w:rPr>
+          <w:i/>
+          <w:color w:val="0000FF"/>
+        </w:rPr>
+      </w:pPr>
+      <w:r>
+        <w:rPr>
+          <w:i/>
+          <w:color w:val="0000FF"/>
+        </w:rPr>
+        <w:t>(For BVTO requirements, evaluate all Offerors. A narrative is required for an unacceptable rating and for each Differentiator. Document determination to trade-off to a higher-priced Offeror. Award will be made to the Contractor providing the best value.)</w:t>
+      </w:r>
+    </w:p>
+    <w:p>
+      <w:pPr>
+        <w:rPr>
+          <w:i/>
+          <w:color w:val="0000FF"/>
+        </w:rPr>
+      </w:pPr>
+    </w:p>
+    <w:p>
+      <w:pPr>
+        <w:rPr>
           <w:b/>
           <w:color w:val="7030A0"/>
         </w:rPr>
@@ -6351,6 +6239,14 @@
       <w:pPr>
         <w:rPr>
           <w:b/>
+          <w:u w:val="single"/>
+        </w:rPr>
+      </w:pPr>
+    </w:p>
+    <w:p>
+      <w:pPr>
+        <w:rPr>
+          <w:b/>
           <w:color w:val="7030A0"/>
         </w:rPr>
       </w:pPr>
@@ -6401,19 +6297,7 @@
         </w:rPr>
       </w:pPr>
       <w:r>
-        <w:t xml:space="preserve">Compliance Standard </w:t>
-      </w:r>
-      <w:r>
-        <w:t>{</w:t>
-      </w:r>
-      <w:r>
-        <w:t>++</w:t>
-      </w:r>
-      <w:r>
-        <w:t>index}</w:t>
-      </w:r>
-      <w:r>
-        <w:t>:</w:t>
+        <w:t>Compliance Standard {++index} - {$object}:</w:t>
       </w:r>
     </w:p>
     <w:p>
@@ -6528,16 +6412,10 @@
     </w:p>
     <w:p>
       <w:r>
-        <w:t>Differentiator {</w:t>
-      </w:r>
-      <w:r>
-        <w:t>++</w:t>
-      </w:r>
-      <w:r>
-        <w:t>index}</w:t>
-      </w:r>
-      <w:r>
-        <w:t>:</w:t>
+        <w:t xml:space="preserve">Differentiator </w:t>
+      </w:r>
+      <w:r>
+        <w:t>{++index} - {$object}:</w:t>
       </w:r>
     </w:p>
     <w:p>
@@ -6757,6 +6635,29 @@
     <w:p>
       <w:pPr>
         <w:rPr>
+          <w:i/>
+          <w:color w:val="0000FF"/>
+        </w:rPr>
+      </w:pPr>
+      <w:r>
+        <w:rPr>
+          <w:i/>
+          <w:color w:val="0000FF"/>
+        </w:rPr>
+        <w:t>(For “Best Use” requirements, evaluate all Offerors. A narrative is required for each rating. Award will be made to the Contractor offering the “best use”.)</w:t>
+      </w:r>
+    </w:p>
+    <w:p>
+      <w:pPr>
+        <w:rPr>
+          <w:i/>
+          <w:color w:val="0000FF"/>
+        </w:rPr>
+      </w:pPr>
+    </w:p>
+    <w:p>
+      <w:pPr>
+        <w:rPr>
           <w:b/>
           <w:color w:val="7030A0"/>
         </w:rPr>
@@ -6832,6 +6733,14 @@
       <w:pPr>
         <w:rPr>
           <w:b/>
+          <w:u w:val="single"/>
+        </w:rPr>
+      </w:pPr>
+    </w:p>
+    <w:p>
+      <w:pPr>
+        <w:rPr>
+          <w:b/>
           <w:color w:val="7030A0"/>
         </w:rPr>
       </w:pPr>
@@ -6879,72 +6788,34 @@
         <w:t>Assessment Area</w:t>
       </w:r>
       <w:r>
-        <w:t xml:space="preserve"> {++index}</w:t>
-      </w:r>
-      <w:r>
-        <w:t xml:space="preserve">: </w:t>
-      </w:r>
-    </w:p>
-    <w:sdt>
-      <w:sdtPr>
-        <w:tag w:val="goog_rdk_37"/>
-        <w:id w:val="1514569559"/>
-      </w:sdtPr>
-      <w:sdtContent>
-        <w:p>
-          <w:pPr>
-            <w:numPr>
-              <w:ilvl w:val="0"/>
-              <w:numId w:val="4"/>
-            </w:numPr>
-          </w:pPr>
-          <w:r>
-            <w:t>Outstanding</w:t>
-          </w:r>
-          <w:sdt>
-            <w:sdtPr>
-              <w:tag w:val="goog_rdk_36"/>
-              <w:id w:val="-20708742"/>
-            </w:sdtPr>
-            <w:sdtContent/>
-          </w:sdt>
-        </w:p>
-      </w:sdtContent>
-    </w:sdt>
-    <w:sdt>
-      <w:sdtPr>
-        <w:tag w:val="goog_rdk_40"/>
-        <w:id w:val="-1634392507"/>
-      </w:sdtPr>
-      <w:sdtContent>
-        <w:p>
-          <w:pPr>
-            <w:numPr>
-              <w:ilvl w:val="0"/>
-              <w:numId w:val="4"/>
-            </w:numPr>
-          </w:pPr>
-          <w:sdt>
-            <w:sdtPr>
-              <w:tag w:val="goog_rdk_38"/>
-              <w:id w:val="2035219935"/>
-            </w:sdtPr>
-            <w:sdtContent>
-              <w:r>
-                <w:t>Good</w:t>
-              </w:r>
-            </w:sdtContent>
-          </w:sdt>
-          <w:sdt>
-            <w:sdtPr>
-              <w:tag w:val="goog_rdk_39"/>
-              <w:id w:val="-742952823"/>
-            </w:sdtPr>
-            <w:sdtContent/>
-          </w:sdt>
-        </w:p>
-      </w:sdtContent>
-    </w:sdt>
+        <w:t xml:space="preserve"> </w:t>
+      </w:r>
+      <w:r>
+        <w:t>{++index} - {$object}:</w:t>
+      </w:r>
+    </w:p>
+    <w:p>
+      <w:pPr>
+        <w:numPr>
+          <w:ilvl w:val="0"/>
+          <w:numId w:val="4"/>
+        </w:numPr>
+      </w:pPr>
+      <w:r>
+        <w:t>Outstanding</w:t>
+      </w:r>
+    </w:p>
+    <w:p>
+      <w:pPr>
+        <w:numPr>
+          <w:ilvl w:val="0"/>
+          <w:numId w:val="4"/>
+        </w:numPr>
+      </w:pPr>
+      <w:r>
+        <w:t>Good</w:t>
+      </w:r>
+    </w:p>
     <w:p>
       <w:pPr>
         <w:numPr>
@@ -7006,6 +6877,7 @@
           <w:b/>
           <w:color w:val="7030A0"/>
         </w:rPr>
+        <w:lastRenderedPageBreak/>
         <w:t>{END-FOR object}</w:t>
       </w:r>
     </w:p>
@@ -7117,6 +6989,29 @@
     <w:p>
       <w:pPr>
         <w:rPr>
+          <w:i/>
+          <w:color w:val="0000FF"/>
+        </w:rPr>
+      </w:pPr>
+      <w:r>
+        <w:rPr>
+          <w:i/>
+          <w:color w:val="0000FF"/>
+        </w:rPr>
+        <w:t>(For “Lowest Risk” requirements, evaluate all Offerors. A narrative is required for each rating. Award will be made to the Contractor offering the “lowest risk”.)</w:t>
+      </w:r>
+    </w:p>
+    <w:p>
+      <w:pPr>
+        <w:rPr>
+          <w:i/>
+          <w:color w:val="0000FF"/>
+        </w:rPr>
+      </w:pPr>
+    </w:p>
+    <w:p>
+      <w:pPr>
+        <w:rPr>
           <w:b/>
           <w:color w:val="7030A0"/>
         </w:rPr>
@@ -7192,15 +7087,22 @@
       <w:pPr>
         <w:rPr>
           <w:b/>
-          <w:color w:val="7030A0"/>
-        </w:rPr>
-      </w:pPr>
-      <w:r>
-        <w:rPr>
-          <w:b/>
-          <w:color w:val="7030A0"/>
-        </w:rPr>
-        <w:lastRenderedPageBreak/>
+          <w:u w:val="single"/>
+        </w:rPr>
+      </w:pPr>
+    </w:p>
+    <w:p>
+      <w:pPr>
+        <w:rPr>
+          <w:b/>
+          <w:color w:val="7030A0"/>
+        </w:rPr>
+      </w:pPr>
+      <w:r>
+        <w:rPr>
+          <w:b/>
+          <w:color w:val="7030A0"/>
+        </w:rPr>
         <w:t>{EXEC index = 0;}</w:t>
       </w:r>
     </w:p>
@@ -7237,69 +7139,34 @@
     </w:p>
     <w:p>
       <w:r>
-        <w:t xml:space="preserve">Assessment Area {++index}: </w:t>
-      </w:r>
-    </w:p>
-    <w:sdt>
-      <w:sdtPr>
-        <w:tag w:val="goog_rdk_37"/>
-        <w:id w:val="383681066"/>
-      </w:sdtPr>
-      <w:sdtContent>
-        <w:p>
-          <w:pPr>
-            <w:numPr>
-              <w:ilvl w:val="0"/>
-              <w:numId w:val="4"/>
-            </w:numPr>
-          </w:pPr>
-          <w:r>
-            <w:t>Outstanding</w:t>
-          </w:r>
-          <w:sdt>
-            <w:sdtPr>
-              <w:tag w:val="goog_rdk_36"/>
-              <w:id w:val="-453024430"/>
-            </w:sdtPr>
-            <w:sdtContent/>
-          </w:sdt>
-        </w:p>
-      </w:sdtContent>
-    </w:sdt>
-    <w:sdt>
-      <w:sdtPr>
-        <w:tag w:val="goog_rdk_40"/>
-        <w:id w:val="1268040361"/>
-      </w:sdtPr>
-      <w:sdtContent>
-        <w:p>
-          <w:pPr>
-            <w:numPr>
-              <w:ilvl w:val="0"/>
-              <w:numId w:val="4"/>
-            </w:numPr>
-          </w:pPr>
-          <w:sdt>
-            <w:sdtPr>
-              <w:tag w:val="goog_rdk_38"/>
-              <w:id w:val="570539822"/>
-            </w:sdtPr>
-            <w:sdtContent>
-              <w:r>
-                <w:t>Good</w:t>
-              </w:r>
-            </w:sdtContent>
-          </w:sdt>
-          <w:sdt>
-            <w:sdtPr>
-              <w:tag w:val="goog_rdk_39"/>
-              <w:id w:val="-1341007522"/>
-            </w:sdtPr>
-            <w:sdtContent/>
-          </w:sdt>
-        </w:p>
-      </w:sdtContent>
-    </w:sdt>
+        <w:t xml:space="preserve">Assessment Area </w:t>
+      </w:r>
+      <w:r>
+        <w:t>{++index} - {$object}:</w:t>
+      </w:r>
+    </w:p>
+    <w:p>
+      <w:pPr>
+        <w:numPr>
+          <w:ilvl w:val="0"/>
+          <w:numId w:val="4"/>
+        </w:numPr>
+      </w:pPr>
+      <w:r>
+        <w:t>Outstanding</w:t>
+      </w:r>
+    </w:p>
+    <w:p>
+      <w:pPr>
+        <w:numPr>
+          <w:ilvl w:val="0"/>
+          <w:numId w:val="4"/>
+        </w:numPr>
+      </w:pPr>
+      <w:r>
+        <w:t>Good</w:t>
+      </w:r>
+    </w:p>
     <w:p>
       <w:pPr>
         <w:numPr>
@@ -7415,101 +7282,6 @@
         <w:t>{END-IF}</w:t>
       </w:r>
     </w:p>
-    <w:p>
-      <w:pPr>
-        <w:tabs>
-          <w:tab w:val="left" w:pos="2880"/>
-          <w:tab w:val="left" w:pos="5040"/>
-        </w:tabs>
-        <w:spacing w:line="276" w:lineRule="auto"/>
-      </w:pPr>
-    </w:p>
-    <w:p>
-      <w:pPr>
-        <w:rPr>
-          <w:bCs/>
-          <w:color w:val="00B050"/>
-        </w:rPr>
-      </w:pPr>
-      <w:r>
-        <w:rPr>
-          <w:bCs/>
-          <w:color w:val="00B050"/>
-        </w:rPr>
-        <w:t xml:space="preserve">{IF </w:t>
-      </w:r>
-      <w:proofErr w:type="spellStart"/>
-      <w:r>
-        <w:rPr>
-          <w:bCs/>
-          <w:color w:val="00B050"/>
-          <w:bdr w:val="none" w:sz="0" w:space="0" w:color="auto" w:frame="1"/>
-        </w:rPr>
-        <w:t>sourceSelection</w:t>
-      </w:r>
-      <w:proofErr w:type="spellEnd"/>
-      <w:r>
-        <w:rPr>
-          <w:bCs/>
-          <w:color w:val="00B050"/>
-          <w:bdr w:val="none" w:sz="0" w:space="0" w:color="auto" w:frame="1"/>
-        </w:rPr>
-        <w:t xml:space="preserve"> === `EQUAL_SET_LUMP_SUM`</w:t>
-      </w:r>
-      <w:r>
-        <w:rPr>
-          <w:bCs/>
-          <w:color w:val="00B050"/>
-        </w:rPr>
-        <w:t>}</w:t>
-      </w:r>
-    </w:p>
-    <w:p>
-      <w:pPr>
-        <w:tabs>
-          <w:tab w:val="left" w:pos="2880"/>
-          <w:tab w:val="left" w:pos="5040"/>
-        </w:tabs>
-        <w:spacing w:line="276" w:lineRule="auto"/>
-      </w:pPr>
-      <w:r>
-        <w:t>TBD</w:t>
-      </w:r>
-    </w:p>
-    <w:p>
-      <w:pPr>
-        <w:tabs>
-          <w:tab w:val="left" w:pos="2880"/>
-          <w:tab w:val="left" w:pos="5040"/>
-        </w:tabs>
-        <w:spacing w:line="276" w:lineRule="auto"/>
-        <w:rPr>
-          <w:b/>
-          <w:bCs/>
-          <w:color w:val="00B050"/>
-        </w:rPr>
-      </w:pPr>
-      <w:r>
-        <w:rPr>
-          <w:b/>
-          <w:bCs/>
-          <w:color w:val="00B050"/>
-        </w:rPr>
-        <w:t>{END-IF}</w:t>
-      </w:r>
-    </w:p>
-    <w:p>
-      <w:pPr>
-        <w:rPr>
-          <w:b/>
-          <w:color w:val="00B050"/>
-        </w:rPr>
-      </w:pPr>
-      <w:bookmarkStart w:id="10" w:name="_heading=h.3znysh7" w:colFirst="0" w:colLast="0"/>
-      <w:bookmarkStart w:id="11" w:name="_Hlk117255427"/>
-      <w:bookmarkEnd w:id="10"/>
-    </w:p>
-    <w:bookmarkEnd w:id="11"/>
     <w:p>
       <w:pPr>
         <w:pBdr>
@@ -8380,7 +8152,6 @@
     </w:p>
     <w:p>
       <w:r>
-        <w:lastRenderedPageBreak/>
         <w:t xml:space="preserve">The Government verified each Offeror applied the discounts incorporated into its JWCC Contract to its quoted pricing for the TO.  Pricing incorporated into the JWCC Catalog and JWCC Contract must be at or below its commercial catalog pricing. IAW FAR 15.404(b)(2)(iv), the quoted pricing </w:t>
       </w:r>
       <w:proofErr w:type="gramStart"/>
@@ -8394,19 +8165,36 @@
     </w:p>
     <w:p/>
     <w:p>
-      <w:sdt>
-        <w:sdtPr>
-          <w:tag w:val="goog_rdk_71"/>
-          <w:id w:val="-732703776"/>
-        </w:sdtPr>
-        <w:sdtContent/>
-      </w:sdt>
-      <w:r>
+      <w:pPr>
         <w:rPr>
           <w:i/>
         </w:rPr>
+      </w:pPr>
+      <w:r>
+        <w:rPr>
+          <w:i/>
+        </w:rPr>
         <w:t>Additional Analysis/Cost and Pricing Data</w:t>
       </w:r>
+      <w:r>
+        <w:rPr>
+          <w:i/>
+        </w:rPr>
+        <w:t>:</w:t>
+      </w:r>
+      <w:r>
+        <w:rPr>
+          <w:i/>
+        </w:rPr>
+        <w:t xml:space="preserve"> </w:t>
+      </w:r>
+      <w:r>
+        <w:rPr>
+          <w:i/>
+          <w:color w:val="0000FF"/>
+        </w:rPr>
+        <w:t>(if applicable)</w:t>
+      </w:r>
     </w:p>
     <w:p/>
     <w:p>
@@ -8416,13 +8204,6 @@
           <w:i/>
         </w:rPr>
       </w:pPr>
-      <w:sdt>
-        <w:sdtPr>
-          <w:tag w:val="goog_rdk_72"/>
-          <w:id w:val="1063064550"/>
-        </w:sdtPr>
-        <w:sdtContent/>
-      </w:sdt>
       <w:r>
         <w:rPr>
           <w:i/>
@@ -8762,13 +8543,6 @@
           <w:color w:val="0000FF"/>
         </w:rPr>
       </w:pPr>
-      <w:sdt>
-        <w:sdtPr>
-          <w:tag w:val="goog_rdk_70"/>
-          <w:id w:val="-1551308001"/>
-        </w:sdtPr>
-        <w:sdtContent/>
-      </w:sdt>
       <w:r>
         <w:rPr>
           <w:i/>
@@ -9478,18 +9252,23 @@
     </w:p>
     <w:p/>
     <w:p>
-      <w:sdt>
-        <w:sdtPr>
-          <w:tag w:val="goog_rdk_71"/>
-          <w:id w:val="-1094085541"/>
-        </w:sdtPr>
-        <w:sdtContent/>
-      </w:sdt>
-      <w:r>
+      <w:pPr>
         <w:rPr>
           <w:i/>
         </w:rPr>
+      </w:pPr>
+      <w:r>
+        <w:rPr>
+          <w:i/>
+        </w:rPr>
         <w:t xml:space="preserve">Additional Analysis/Cost and Pricing Data: </w:t>
+      </w:r>
+      <w:r>
+        <w:rPr>
+          <w:i/>
+          <w:color w:val="0000FF"/>
+        </w:rPr>
+        <w:t>(if applicable)</w:t>
       </w:r>
     </w:p>
     <w:p/>
@@ -9513,9 +9292,32 @@
     <w:p>
       <w:pPr>
         <w:rPr>
-          <w:color w:val="4F81BD"/>
-        </w:rPr>
-      </w:pPr>
+          <w:bCs/>
+          <w:color w:val="00B050"/>
+        </w:rPr>
+      </w:pPr>
+      <w:r>
+        <w:rPr>
+          <w:bCs/>
+          <w:color w:val="00B050"/>
+        </w:rPr>
+        <w:t>{IF method === `LPTA`}</w:t>
+      </w:r>
+    </w:p>
+    <w:p>
+      <w:pPr>
+        <w:rPr>
+          <w:i/>
+          <w:color w:val="0000FF"/>
+        </w:rPr>
+      </w:pPr>
+      <w:r>
+        <w:rPr>
+          <w:i/>
+          <w:color w:val="0000FF"/>
+        </w:rPr>
+        <w:t>(For LPTA, evaluate the Offeror’s submission from lowest price to highest price and identify the Offerors based on the evaluation above. Select the checkbox for the successful Offeror.)</w:t>
+      </w:r>
     </w:p>
     <w:p>
       <w:pPr>
@@ -9524,8 +9326,8 @@
           <w:numId w:val="1"/>
         </w:numPr>
       </w:pPr>
-      <w:bookmarkStart w:id="12" w:name="_heading=h.tyjcwt" w:colFirst="0" w:colLast="0"/>
-      <w:bookmarkEnd w:id="12"/>
+      <w:bookmarkStart w:id="10" w:name="_heading=h.tyjcwt" w:colFirst="0" w:colLast="0"/>
+      <w:bookmarkEnd w:id="10"/>
       <w:r>
         <w:t>GSS (</w:t>
       </w:r>
@@ -9554,6 +9356,7 @@
         </w:numPr>
       </w:pPr>
       <w:r>
+        <w:lastRenderedPageBreak/>
         <w:t xml:space="preserve">Microsoft Corporation </w:t>
       </w:r>
       <w:r>
@@ -9606,184 +9409,168 @@
         <w:t xml:space="preserve">  </w:t>
       </w:r>
     </w:p>
-    <w:sdt>
-      <w:sdtPr>
-        <w:tag w:val="goog_rdk_80"/>
-        <w:id w:val="-1617830537"/>
-      </w:sdtPr>
-      <w:sdtContent>
-        <w:p>
-          <w:pPr>
-            <w:rPr>
-              <w:i/>
-              <w:color w:val="FF0000"/>
-            </w:rPr>
-          </w:pPr>
-          <w:sdt>
-            <w:sdtPr>
-              <w:tag w:val="goog_rdk_79"/>
-              <w:id w:val="302430297"/>
-            </w:sdtPr>
-            <w:sdtContent/>
-          </w:sdt>
-        </w:p>
-      </w:sdtContent>
-    </w:sdt>
-    <w:sdt>
-      <w:sdtPr>
-        <w:tag w:val="goog_rdk_82"/>
-        <w:id w:val="-1196766882"/>
-      </w:sdtPr>
-      <w:sdtContent>
-        <w:p>
-          <w:pPr>
-            <w:rPr>
-              <w:i/>
-              <w:color w:val="0000FF"/>
-            </w:rPr>
-          </w:pPr>
-          <w:sdt>
-            <w:sdtPr>
-              <w:tag w:val="goog_rdk_81"/>
-              <w:id w:val="-1764835444"/>
-            </w:sdtPr>
-            <w:sdtContent>
-              <w:r>
-                <w:t xml:space="preserve">Trade-Off Discussion/Best Value </w:t>
-              </w:r>
-              <w:r>
-                <w:t>Analysis:</w:t>
-              </w:r>
-            </w:sdtContent>
-          </w:sdt>
-        </w:p>
-      </w:sdtContent>
-    </w:sdt>
-    <w:sdt>
-      <w:sdtPr>
-        <w:tag w:val="goog_rdk_88"/>
-        <w:id w:val="548190041"/>
-      </w:sdtPr>
-      <w:sdtContent>
-        <w:p>
-          <w:pPr>
-            <w:numPr>
-              <w:ilvl w:val="0"/>
-              <w:numId w:val="1"/>
-            </w:numPr>
-          </w:pPr>
-          <w:sdt>
-            <w:sdtPr>
-              <w:tag w:val="goog_rdk_87"/>
-              <w:id w:val="-420107349"/>
-            </w:sdtPr>
-            <w:sdtContent>
-              <w:r>
-                <w:t xml:space="preserve">GSS  </w:t>
-              </w:r>
-            </w:sdtContent>
-          </w:sdt>
-        </w:p>
-      </w:sdtContent>
-    </w:sdt>
-    <w:sdt>
-      <w:sdtPr>
-        <w:tag w:val="goog_rdk_90"/>
-        <w:id w:val="-456569377"/>
-      </w:sdtPr>
-      <w:sdtContent>
-        <w:p>
-          <w:pPr>
-            <w:numPr>
-              <w:ilvl w:val="0"/>
-              <w:numId w:val="1"/>
-            </w:numPr>
-          </w:pPr>
-          <w:sdt>
-            <w:sdtPr>
-              <w:tag w:val="goog_rdk_89"/>
-              <w:id w:val="623971343"/>
-            </w:sdtPr>
-            <w:sdtContent>
-              <w:r>
-                <w:t>Microsoft Corporation</w:t>
-              </w:r>
-            </w:sdtContent>
-          </w:sdt>
-        </w:p>
-      </w:sdtContent>
-    </w:sdt>
-    <w:sdt>
-      <w:sdtPr>
-        <w:tag w:val="goog_rdk_92"/>
-        <w:id w:val="13663367"/>
-      </w:sdtPr>
-      <w:sdtContent>
-        <w:p>
-          <w:pPr>
-            <w:numPr>
-              <w:ilvl w:val="0"/>
-              <w:numId w:val="1"/>
-            </w:numPr>
-          </w:pPr>
-          <w:sdt>
-            <w:sdtPr>
-              <w:tag w:val="goog_rdk_91"/>
-              <w:id w:val="-1212962358"/>
-            </w:sdtPr>
-            <w:sdtContent>
-              <w:r>
-                <w:t>Oracle America Inc.</w:t>
-              </w:r>
-            </w:sdtContent>
-          </w:sdt>
-        </w:p>
-      </w:sdtContent>
-    </w:sdt>
-    <w:sdt>
-      <w:sdtPr>
-        <w:tag w:val="goog_rdk_95"/>
-        <w:id w:val="-237945982"/>
-      </w:sdtPr>
-      <w:sdtContent>
-        <w:p>
-          <w:pPr>
-            <w:numPr>
-              <w:ilvl w:val="0"/>
-              <w:numId w:val="1"/>
-            </w:numPr>
-            <w:rPr>
-              <w:rFonts w:ascii="Arial" w:eastAsia="Arial" w:hAnsi="Arial" w:cs="Arial"/>
-              <w:sz w:val="22"/>
-              <w:szCs w:val="22"/>
-            </w:rPr>
-          </w:pPr>
-          <w:sdt>
-            <w:sdtPr>
-              <w:tag w:val="goog_rdk_93"/>
-              <w:id w:val="920218625"/>
-            </w:sdtPr>
-            <w:sdtContent>
-              <w:r>
-                <w:t>AWS</w:t>
-              </w:r>
-            </w:sdtContent>
-          </w:sdt>
-          <w:sdt>
-            <w:sdtPr>
-              <w:tag w:val="goog_rdk_94"/>
-              <w:id w:val="-1372298091"/>
-              <w:showingPlcHdr/>
-            </w:sdtPr>
-            <w:sdtContent>
-              <w:r>
-                <w:t xml:space="preserve">     </w:t>
-              </w:r>
-            </w:sdtContent>
-          </w:sdt>
-        </w:p>
-      </w:sdtContent>
-    </w:sdt>
+    <w:p>
+      <w:pPr>
+        <w:tabs>
+          <w:tab w:val="left" w:pos="2880"/>
+          <w:tab w:val="left" w:pos="5040"/>
+        </w:tabs>
+        <w:rPr>
+          <w:b/>
+          <w:bCs/>
+          <w:color w:val="00B050"/>
+        </w:rPr>
+      </w:pPr>
+      <w:r>
+        <w:rPr>
+          <w:b/>
+          <w:bCs/>
+          <w:color w:val="00B050"/>
+        </w:rPr>
+        <w:t>{END-IF}</w:t>
+      </w:r>
+    </w:p>
+    <w:p>
+      <w:pPr>
+        <w:rPr>
+          <w:bCs/>
+          <w:color w:val="00B050"/>
+        </w:rPr>
+      </w:pPr>
+      <w:r>
+        <w:rPr>
+          <w:bCs/>
+          <w:color w:val="00B050"/>
+        </w:rPr>
+        <w:t>{IF method === `</w:t>
+      </w:r>
+      <w:r>
+        <w:rPr>
+          <w:bCs/>
+          <w:color w:val="00B050"/>
+        </w:rPr>
+        <w:t>BVTO</w:t>
+      </w:r>
+      <w:r>
+        <w:rPr>
+          <w:bCs/>
+          <w:color w:val="00B050"/>
+        </w:rPr>
+        <w:t>`}</w:t>
+      </w:r>
+    </w:p>
+    <w:p>
+      <w:pPr>
+        <w:rPr>
+          <w:i/>
+          <w:color w:val="FF0000"/>
+        </w:rPr>
+      </w:pPr>
+      <w:r>
+        <w:rPr>
+          <w:i/>
+          <w:color w:val="FF0000"/>
+        </w:rPr>
+        <w:t>(For BVTO, evaluate all Offerors’ technical and price proposals. Provide the trade-off discussion/best value analysis to support the award recommendation. Select the checkbox for the successful Offeror.)</w:t>
+      </w:r>
+    </w:p>
+    <w:p>
+      <w:pPr>
+        <w:rPr>
+          <w:i/>
+          <w:color w:val="FF0000"/>
+        </w:rPr>
+      </w:pPr>
+    </w:p>
+    <w:p>
+      <w:pPr>
+        <w:rPr>
+          <w:i/>
+          <w:color w:val="0000FF"/>
+        </w:rPr>
+      </w:pPr>
+      <w:r>
+        <w:t xml:space="preserve">Trade-Off Discussion/Best Value </w:t>
+      </w:r>
+      <w:r>
+        <w:t>Analysis:</w:t>
+      </w:r>
+      <w:r>
+        <w:t xml:space="preserve"> </w:t>
+      </w:r>
+      <w:r>
+        <w:rPr>
+          <w:i/>
+          <w:color w:val="0000FF"/>
+        </w:rPr>
+        <w:t xml:space="preserve">(Provide an overall assessment explaining your award recommendation, to include any trade-off analysis that was conducted to determine which proposal represents the overall best value to the Government.  Discuss how/why the recommended offeror was selected in terms of how each offeror was rated for technical approach, risk, and price.  If applicable, you must justify why the Government is willing to pay more or not willing to pay more for a more </w:t>
+      </w:r>
+      <w:proofErr w:type="gramStart"/>
+      <w:r>
+        <w:rPr>
+          <w:i/>
+          <w:color w:val="0000FF"/>
+        </w:rPr>
+        <w:t>highly-rated</w:t>
+      </w:r>
+      <w:proofErr w:type="gramEnd"/>
+      <w:r>
+        <w:rPr>
+          <w:i/>
+          <w:color w:val="0000FF"/>
+        </w:rPr>
+        <w:t xml:space="preserve"> proposal (i.e., the trade-off must be explained).  If no trade-off was necessary because the proposal receiving the highest technical ratings was also offered at the lowest price, explain why the recommended offeror represents the best value to the Government.)</w:t>
+      </w:r>
+    </w:p>
+    <w:p>
+      <w:pPr>
+        <w:numPr>
+          <w:ilvl w:val="0"/>
+          <w:numId w:val="1"/>
+        </w:numPr>
+      </w:pPr>
+      <w:r>
+        <w:t xml:space="preserve">GSS  </w:t>
+      </w:r>
+    </w:p>
+    <w:p>
+      <w:pPr>
+        <w:numPr>
+          <w:ilvl w:val="0"/>
+          <w:numId w:val="1"/>
+        </w:numPr>
+      </w:pPr>
+      <w:r>
+        <w:t>Microsoft Corporation</w:t>
+      </w:r>
+    </w:p>
+    <w:p>
+      <w:pPr>
+        <w:numPr>
+          <w:ilvl w:val="0"/>
+          <w:numId w:val="1"/>
+        </w:numPr>
+      </w:pPr>
+      <w:r>
+        <w:t>Oracle America Inc.</w:t>
+      </w:r>
+    </w:p>
+    <w:p>
+      <w:pPr>
+        <w:numPr>
+          <w:ilvl w:val="0"/>
+          <w:numId w:val="1"/>
+        </w:numPr>
+        <w:rPr>
+          <w:rFonts w:ascii="Arial" w:eastAsia="Arial" w:hAnsi="Arial" w:cs="Arial"/>
+          <w:sz w:val="22"/>
+          <w:szCs w:val="22"/>
+        </w:rPr>
+      </w:pPr>
+      <w:r>
+        <w:t>AWS</w:t>
+      </w:r>
+    </w:p>
     <w:p>
       <w:pPr>
         <w:tabs>
@@ -9806,7 +9593,174 @@
         <w:t>{END-IF}</w:t>
       </w:r>
     </w:p>
-    <w:p/>
+    <w:p>
+      <w:pPr>
+        <w:rPr>
+          <w:bCs/>
+          <w:color w:val="00B050"/>
+        </w:rPr>
+      </w:pPr>
+      <w:r>
+        <w:rPr>
+          <w:bCs/>
+          <w:color w:val="00B050"/>
+        </w:rPr>
+        <w:t>{IF method === `</w:t>
+      </w:r>
+      <w:r>
+        <w:rPr>
+          <w:bCs/>
+          <w:color w:val="00B050"/>
+        </w:rPr>
+        <w:t>BEST_USE</w:t>
+      </w:r>
+      <w:r>
+        <w:rPr>
+          <w:bCs/>
+          <w:color w:val="00B050"/>
+        </w:rPr>
+        <w:t>`</w:t>
+      </w:r>
+      <w:r>
+        <w:rPr>
+          <w:bCs/>
+          <w:color w:val="00B050"/>
+        </w:rPr>
+        <w:t xml:space="preserve"> || method === `LOWEST_RISK`</w:t>
+      </w:r>
+      <w:r>
+        <w:rPr>
+          <w:bCs/>
+          <w:color w:val="00B050"/>
+        </w:rPr>
+        <w:t>}</w:t>
+      </w:r>
+    </w:p>
+    <w:p>
+      <w:pPr>
+        <w:rPr>
+          <w:i/>
+          <w:color w:val="0000FF"/>
+        </w:rPr>
+      </w:pPr>
+      <w:r>
+        <w:t>Best Use/Lowest Risk Analysis:</w:t>
+      </w:r>
+      <w:r>
+        <w:rPr>
+          <w:i/>
+          <w:color w:val="0000FF"/>
+        </w:rPr>
+        <w:t xml:space="preserve"> (Provide an overall assessment explaining your award recommendation, to include the analysis conducted to determine which white paper represents the overall best use/lowest risk to the Government.  Discuss how/why the recommended offeror was selected in terms of each offeror’s technical approach and risk.)</w:t>
+      </w:r>
+    </w:p>
+    <w:p>
+      <w:pPr>
+        <w:numPr>
+          <w:ilvl w:val="0"/>
+          <w:numId w:val="1"/>
+        </w:numPr>
+      </w:pPr>
+      <w:r>
+        <w:t xml:space="preserve">GSS  </w:t>
+      </w:r>
+    </w:p>
+    <w:p>
+      <w:pPr>
+        <w:numPr>
+          <w:ilvl w:val="0"/>
+          <w:numId w:val="1"/>
+        </w:numPr>
+      </w:pPr>
+      <w:r>
+        <w:t>Microsoft Corporation</w:t>
+      </w:r>
+    </w:p>
+    <w:p>
+      <w:pPr>
+        <w:numPr>
+          <w:ilvl w:val="0"/>
+          <w:numId w:val="1"/>
+        </w:numPr>
+      </w:pPr>
+      <w:r>
+        <w:t>Oracle America Inc.</w:t>
+      </w:r>
+    </w:p>
+    <w:p>
+      <w:pPr>
+        <w:numPr>
+          <w:ilvl w:val="0"/>
+          <w:numId w:val="1"/>
+        </w:numPr>
+        <w:rPr>
+          <w:rFonts w:ascii="Arial" w:eastAsia="Arial" w:hAnsi="Arial" w:cs="Arial"/>
+          <w:sz w:val="22"/>
+          <w:szCs w:val="22"/>
+        </w:rPr>
+      </w:pPr>
+      <w:r>
+        <w:t>AWS</w:t>
+      </w:r>
+    </w:p>
+    <w:p>
+      <w:pPr>
+        <w:tabs>
+          <w:tab w:val="left" w:pos="2880"/>
+          <w:tab w:val="left" w:pos="5040"/>
+        </w:tabs>
+        <w:spacing w:line="276" w:lineRule="auto"/>
+        <w:rPr>
+          <w:b/>
+          <w:bCs/>
+          <w:color w:val="00B050"/>
+        </w:rPr>
+      </w:pPr>
+      <w:r>
+        <w:rPr>
+          <w:b/>
+          <w:bCs/>
+          <w:color w:val="00B050"/>
+        </w:rPr>
+        <w:t>{END-IF}</w:t>
+      </w:r>
+    </w:p>
+    <w:p>
+      <w:pPr>
+        <w:tabs>
+          <w:tab w:val="left" w:pos="2880"/>
+          <w:tab w:val="left" w:pos="5040"/>
+        </w:tabs>
+        <w:spacing w:line="276" w:lineRule="auto"/>
+        <w:rPr>
+          <w:b/>
+          <w:bCs/>
+          <w:color w:val="00B050"/>
+        </w:rPr>
+      </w:pPr>
+      <w:r>
+        <w:rPr>
+          <w:b/>
+          <w:bCs/>
+          <w:color w:val="00B050"/>
+        </w:rPr>
+        <w:t>{END-IF}</w:t>
+      </w:r>
+    </w:p>
+    <w:p>
+      <w:pPr>
+        <w:tabs>
+          <w:tab w:val="left" w:pos="2880"/>
+          <w:tab w:val="left" w:pos="5040"/>
+        </w:tabs>
+        <w:spacing w:line="276" w:lineRule="auto"/>
+        <w:rPr>
+          <w:b/>
+          <w:bCs/>
+          <w:color w:val="00B050"/>
+        </w:rPr>
+      </w:pPr>
+    </w:p>
     <w:p>
       <w:pPr>
         <w:rPr>
@@ -9826,6 +9780,13 @@
           <w:color w:val="0000FF"/>
         </w:rPr>
         <w:t xml:space="preserve"> </w:t>
+      </w:r>
+      <w:r>
+        <w:rPr>
+          <w:i/>
+          <w:color w:val="0000FF"/>
+        </w:rPr>
+        <w:t>(Review the proposal/quote/white paper and determine if it meets the 508 criteria as listed in the TO solicitation).</w:t>
       </w:r>
     </w:p>
     <w:p>
@@ -9918,7 +9879,7 @@
           <w:noProof/>
           <w:color w:val="548DD4"/>
         </w:rPr>
-        <w:pict w14:anchorId="4B833178">
+        <w:pict w14:anchorId="4FB11967">
           <v:shapetype id="_x0000_t75" coordsize="21600,21600" o:spt="75" o:preferrelative="t" path="m@4@5l@4@11@9@11@9@5xe" filled="f" stroked="f">
             <v:stroke joinstyle="miter"/>
             <v:formulas>
@@ -9977,6 +9938,7 @@
       <w:pPr>
         <w:rPr>
           <w:b/>
+          <w:u w:val="single"/>
         </w:rPr>
       </w:pPr>
       <w:r>
@@ -9994,6 +9956,41 @@
         </w:rPr>
         <w:t xml:space="preserve"> Evaluation of Offerors:</w:t>
       </w:r>
+      <w:r>
+        <w:rPr>
+          <w:b/>
+        </w:rPr>
+        <w:t xml:space="preserve"> </w:t>
+      </w:r>
+      <w:r>
+        <w:rPr>
+          <w:i/>
+          <w:color w:val="0000FF"/>
+        </w:rPr>
+        <w:t>(</w:t>
+      </w:r>
+      <w:r>
+        <w:rPr>
+          <w:i/>
+          <w:color w:val="0000FF"/>
+        </w:rPr>
+        <w:t xml:space="preserve">Where communications with Offerors have occurred, include a discussion of any noted issues applicable to the Compliance Standard/Differentiator/Assessment Area.  An explanation of the </w:t>
+      </w:r>
+      <w:r>
+        <w:rPr>
+          <w:i/>
+          <w:color w:val="0000FF"/>
+        </w:rPr>
+        <w:lastRenderedPageBreak/>
+        <w:t>Agency’s evaluation of the Offeror’s response to the issue must be included here and must document why the evaluation determination changes or remains the same.)</w:t>
+      </w:r>
+    </w:p>
+    <w:p>
+      <w:pPr>
+        <w:rPr>
+          <w:b/>
+        </w:rPr>
+      </w:pPr>
     </w:p>
     <w:p>
       <w:pPr>
@@ -10040,6 +10037,14 @@
         </w:rPr>
         <w:t>Offeror:</w:t>
       </w:r>
+    </w:p>
+    <w:p>
+      <w:pPr>
+        <w:rPr>
+          <w:b/>
+          <w:u w:val="single"/>
+        </w:rPr>
+      </w:pPr>
     </w:p>
     <w:p>
       <w:r>
@@ -10119,14 +10124,6 @@
     <w:p>
       <w:pPr>
         <w:rPr>
-          <w:b/>
-          <w:color w:val="00B050"/>
-        </w:rPr>
-      </w:pPr>
-    </w:p>
-    <w:p>
-      <w:pPr>
-        <w:rPr>
           <w:bCs/>
           <w:color w:val="00B050"/>
         </w:rPr>
@@ -10243,6 +10240,14 @@
       <w:pPr>
         <w:rPr>
           <w:b/>
+          <w:u w:val="single"/>
+        </w:rPr>
+      </w:pPr>
+    </w:p>
+    <w:p>
+      <w:pPr>
+        <w:rPr>
+          <w:b/>
           <w:color w:val="7030A0"/>
         </w:rPr>
       </w:pPr>
@@ -10293,7 +10298,10 @@
         </w:rPr>
       </w:pPr>
       <w:r>
-        <w:t xml:space="preserve">Compliance Standard {++index}: </w:t>
+        <w:t>Compliance Standard {++index} - {$object}:</w:t>
+      </w:r>
+      <w:r>
+        <w:t xml:space="preserve"> </w:t>
       </w:r>
     </w:p>
     <w:p>
@@ -10546,6 +10554,14 @@
       <w:pPr>
         <w:rPr>
           <w:b/>
+          <w:u w:val="single"/>
+        </w:rPr>
+      </w:pPr>
+    </w:p>
+    <w:p>
+      <w:pPr>
+        <w:rPr>
+          <w:b/>
           <w:color w:val="7030A0"/>
         </w:rPr>
       </w:pPr>
@@ -10596,7 +10612,10 @@
         </w:rPr>
       </w:pPr>
       <w:r>
-        <w:t xml:space="preserve">Compliance Standard {++index}: </w:t>
+        <w:t>Compliance Standard {++index} - {$object}:</w:t>
+      </w:r>
+      <w:r>
+        <w:t xml:space="preserve"> </w:t>
       </w:r>
     </w:p>
     <w:p>
@@ -10607,7 +10626,6 @@
         </w:numPr>
       </w:pPr>
       <w:r>
-        <w:lastRenderedPageBreak/>
         <w:t>Acceptable</w:t>
       </w:r>
     </w:p>
@@ -10833,6 +10851,14 @@
       <w:pPr>
         <w:rPr>
           <w:b/>
+          <w:u w:val="single"/>
+        </w:rPr>
+      </w:pPr>
+    </w:p>
+    <w:p>
+      <w:pPr>
+        <w:rPr>
+          <w:b/>
           <w:color w:val="7030A0"/>
         </w:rPr>
       </w:pPr>
@@ -10883,10 +10909,7 @@
         </w:rPr>
       </w:pPr>
       <w:r>
-        <w:t>Compliance Standard {++index}</w:t>
-      </w:r>
-      <w:r>
-        <w:t>:</w:t>
+        <w:t>Compliance Standard {++index} - {$object}:</w:t>
       </w:r>
       <w:r>
         <w:t xml:space="preserve"> </w:t>
@@ -10968,6 +10991,7 @@
           <w:b/>
           <w:color w:val="7030A0"/>
         </w:rPr>
+        <w:lastRenderedPageBreak/>
         <w:t>{EXEC index = 0;}</w:t>
       </w:r>
     </w:p>
@@ -11004,10 +11028,10 @@
     </w:p>
     <w:p>
       <w:r>
-        <w:t>Differentiator {++index}</w:t>
-      </w:r>
-      <w:r>
-        <w:t>:</w:t>
+        <w:t xml:space="preserve">Differentiator </w:t>
+      </w:r>
+      <w:r>
+        <w:t>{++index} - {$object}:</w:t>
       </w:r>
     </w:p>
     <w:p>
@@ -11302,6 +11326,14 @@
       <w:pPr>
         <w:rPr>
           <w:b/>
+          <w:u w:val="single"/>
+        </w:rPr>
+      </w:pPr>
+    </w:p>
+    <w:p>
+      <w:pPr>
+        <w:rPr>
+          <w:b/>
           <w:color w:val="7030A0"/>
         </w:rPr>
       </w:pPr>
@@ -11346,69 +11378,34 @@
     </w:p>
     <w:p>
       <w:r>
-        <w:t xml:space="preserve">Assessment Area {++index}: </w:t>
-      </w:r>
-    </w:p>
-    <w:sdt>
-      <w:sdtPr>
-        <w:tag w:val="goog_rdk_37"/>
-        <w:id w:val="1975632826"/>
-      </w:sdtPr>
-      <w:sdtContent>
-        <w:p>
-          <w:pPr>
-            <w:numPr>
-              <w:ilvl w:val="0"/>
-              <w:numId w:val="4"/>
-            </w:numPr>
-          </w:pPr>
-          <w:r>
-            <w:t>Outstanding</w:t>
-          </w:r>
-          <w:sdt>
-            <w:sdtPr>
-              <w:tag w:val="goog_rdk_36"/>
-              <w:id w:val="523210122"/>
-            </w:sdtPr>
-            <w:sdtContent/>
-          </w:sdt>
-        </w:p>
-      </w:sdtContent>
-    </w:sdt>
-    <w:sdt>
-      <w:sdtPr>
-        <w:tag w:val="goog_rdk_40"/>
-        <w:id w:val="1107625808"/>
-      </w:sdtPr>
-      <w:sdtContent>
-        <w:p>
-          <w:pPr>
-            <w:numPr>
-              <w:ilvl w:val="0"/>
-              <w:numId w:val="4"/>
-            </w:numPr>
-          </w:pPr>
-          <w:sdt>
-            <w:sdtPr>
-              <w:tag w:val="goog_rdk_38"/>
-              <w:id w:val="-476921788"/>
-            </w:sdtPr>
-            <w:sdtContent>
-              <w:r>
-                <w:t>Good</w:t>
-              </w:r>
-            </w:sdtContent>
-          </w:sdt>
-          <w:sdt>
-            <w:sdtPr>
-              <w:tag w:val="goog_rdk_39"/>
-              <w:id w:val="1191192992"/>
-            </w:sdtPr>
-            <w:sdtContent/>
-          </w:sdt>
-        </w:p>
-      </w:sdtContent>
-    </w:sdt>
+        <w:t xml:space="preserve">Assessment Area </w:t>
+      </w:r>
+      <w:r>
+        <w:t>{++index} - {$object}:</w:t>
+      </w:r>
+    </w:p>
+    <w:p>
+      <w:pPr>
+        <w:numPr>
+          <w:ilvl w:val="0"/>
+          <w:numId w:val="4"/>
+        </w:numPr>
+      </w:pPr>
+      <w:r>
+        <w:t>Outstanding</w:t>
+      </w:r>
+    </w:p>
+    <w:p>
+      <w:pPr>
+        <w:numPr>
+          <w:ilvl w:val="0"/>
+          <w:numId w:val="4"/>
+        </w:numPr>
+      </w:pPr>
+      <w:r>
+        <w:t>Good</w:t>
+      </w:r>
+    </w:p>
     <w:p>
       <w:pPr>
         <w:numPr>
@@ -11656,6 +11653,14 @@
       <w:pPr>
         <w:rPr>
           <w:b/>
+          <w:u w:val="single"/>
+        </w:rPr>
+      </w:pPr>
+    </w:p>
+    <w:p>
+      <w:pPr>
+        <w:rPr>
+          <w:b/>
           <w:color w:val="7030A0"/>
         </w:rPr>
       </w:pPr>
@@ -11700,70 +11705,34 @@
     </w:p>
     <w:p>
       <w:r>
-        <w:lastRenderedPageBreak/>
-        <w:t xml:space="preserve">Assessment Area {++index}: </w:t>
-      </w:r>
-    </w:p>
-    <w:sdt>
-      <w:sdtPr>
-        <w:tag w:val="goog_rdk_37"/>
-        <w:id w:val="838269851"/>
-      </w:sdtPr>
-      <w:sdtContent>
-        <w:p>
-          <w:pPr>
-            <w:numPr>
-              <w:ilvl w:val="0"/>
-              <w:numId w:val="4"/>
-            </w:numPr>
-          </w:pPr>
-          <w:r>
-            <w:t>Outstanding</w:t>
-          </w:r>
-          <w:sdt>
-            <w:sdtPr>
-              <w:tag w:val="goog_rdk_36"/>
-              <w:id w:val="-923413728"/>
-            </w:sdtPr>
-            <w:sdtContent/>
-          </w:sdt>
-        </w:p>
-      </w:sdtContent>
-    </w:sdt>
-    <w:sdt>
-      <w:sdtPr>
-        <w:tag w:val="goog_rdk_40"/>
-        <w:id w:val="-338228798"/>
-      </w:sdtPr>
-      <w:sdtContent>
-        <w:p>
-          <w:pPr>
-            <w:numPr>
-              <w:ilvl w:val="0"/>
-              <w:numId w:val="4"/>
-            </w:numPr>
-          </w:pPr>
-          <w:sdt>
-            <w:sdtPr>
-              <w:tag w:val="goog_rdk_38"/>
-              <w:id w:val="-1645575315"/>
-            </w:sdtPr>
-            <w:sdtContent>
-              <w:r>
-                <w:t>Good</w:t>
-              </w:r>
-            </w:sdtContent>
-          </w:sdt>
-          <w:sdt>
-            <w:sdtPr>
-              <w:tag w:val="goog_rdk_39"/>
-              <w:id w:val="1421613360"/>
-            </w:sdtPr>
-            <w:sdtContent/>
-          </w:sdt>
-        </w:p>
-      </w:sdtContent>
-    </w:sdt>
+        <w:t xml:space="preserve">Assessment Area </w:t>
+      </w:r>
+      <w:r>
+        <w:t>{++index} - {$object}:</w:t>
+      </w:r>
+    </w:p>
+    <w:p>
+      <w:pPr>
+        <w:numPr>
+          <w:ilvl w:val="0"/>
+          <w:numId w:val="4"/>
+        </w:numPr>
+      </w:pPr>
+      <w:r>
+        <w:t>Outstanding</w:t>
+      </w:r>
+    </w:p>
+    <w:p>
+      <w:pPr>
+        <w:numPr>
+          <w:ilvl w:val="0"/>
+          <w:numId w:val="4"/>
+        </w:numPr>
+      </w:pPr>
+      <w:r>
+        <w:t>Good</w:t>
+      </w:r>
+    </w:p>
     <w:p>
       <w:pPr>
         <w:numPr>
@@ -11855,89 +11824,6 @@
           <w:color w:val="7030A0"/>
         </w:rPr>
         <w:t>}</w:t>
-      </w:r>
-    </w:p>
-    <w:p>
-      <w:pPr>
-        <w:tabs>
-          <w:tab w:val="left" w:pos="2880"/>
-          <w:tab w:val="left" w:pos="5040"/>
-        </w:tabs>
-        <w:spacing w:line="276" w:lineRule="auto"/>
-        <w:rPr>
-          <w:b/>
-          <w:bCs/>
-          <w:color w:val="00B050"/>
-        </w:rPr>
-      </w:pPr>
-      <w:r>
-        <w:rPr>
-          <w:b/>
-          <w:bCs/>
-          <w:color w:val="00B050"/>
-        </w:rPr>
-        <w:t>{END-IF}</w:t>
-      </w:r>
-    </w:p>
-    <w:p>
-      <w:pPr>
-        <w:tabs>
-          <w:tab w:val="left" w:pos="2880"/>
-          <w:tab w:val="left" w:pos="5040"/>
-        </w:tabs>
-        <w:spacing w:line="276" w:lineRule="auto"/>
-      </w:pPr>
-    </w:p>
-    <w:p>
-      <w:pPr>
-        <w:rPr>
-          <w:bCs/>
-          <w:color w:val="00B050"/>
-        </w:rPr>
-      </w:pPr>
-      <w:r>
-        <w:rPr>
-          <w:bCs/>
-          <w:color w:val="00B050"/>
-        </w:rPr>
-        <w:t xml:space="preserve">{IF </w:t>
-      </w:r>
-      <w:proofErr w:type="spellStart"/>
-      <w:r>
-        <w:rPr>
-          <w:bCs/>
-          <w:color w:val="00B050"/>
-          <w:bdr w:val="none" w:sz="0" w:space="0" w:color="auto" w:frame="1"/>
-        </w:rPr>
-        <w:t>sourceSelection</w:t>
-      </w:r>
-      <w:proofErr w:type="spellEnd"/>
-      <w:r>
-        <w:rPr>
-          <w:bCs/>
-          <w:color w:val="00B050"/>
-          <w:bdr w:val="none" w:sz="0" w:space="0" w:color="auto" w:frame="1"/>
-        </w:rPr>
-        <w:t xml:space="preserve"> === `EQUAL_SET_LUMP_SUM`</w:t>
-      </w:r>
-      <w:r>
-        <w:rPr>
-          <w:bCs/>
-          <w:color w:val="00B050"/>
-        </w:rPr>
-        <w:t>}</w:t>
-      </w:r>
-    </w:p>
-    <w:p>
-      <w:pPr>
-        <w:tabs>
-          <w:tab w:val="left" w:pos="2880"/>
-          <w:tab w:val="left" w:pos="5040"/>
-        </w:tabs>
-        <w:spacing w:line="276" w:lineRule="auto"/>
-      </w:pPr>
-      <w:r>
-        <w:t>TBD</w:t>
       </w:r>
     </w:p>
     <w:p>

</xml_diff>

<commit_message>
adjust template adjust to fix 500 response error
</commit_message>
<xml_diff>
--- a/document-generation/templates/eval-memo-template.docx
+++ b/document-generation/templates/eval-memo-template.docx
@@ -1,6 +1,6 @@
 
 <file path=word/document.xml><?xml version="1.0" encoding="utf-8"?>
-<w:document xmlns:wpc="http://schemas.microsoft.com/office/word/2010/wordprocessingCanvas" xmlns:cx="http://schemas.microsoft.com/office/drawing/2014/chartex" xmlns:cx1="http://schemas.microsoft.com/office/drawing/2015/9/8/chartex" xmlns:cx2="http://schemas.microsoft.com/office/drawing/2015/10/21/chartex" xmlns:cx3="http://schemas.microsoft.com/office/drawing/2016/5/9/chartex" xmlns:cx4="http://schemas.microsoft.com/office/drawing/2016/5/10/chartex" xmlns:cx5="http://schemas.microsoft.com/office/drawing/2016/5/11/chartex" xmlns:cx6="http://schemas.microsoft.com/office/drawing/2016/5/12/chartex" xmlns:cx7="http://schemas.microsoft.com/office/drawing/2016/5/13/chartex" xmlns:cx8="http://schemas.microsoft.com/office/drawing/2016/5/14/chartex" xmlns:mc="http://schemas.openxmlformats.org/markup-compatibility/2006" xmlns:aink="http://schemas.microsoft.com/office/drawing/2016/ink" xmlns:am3d="http://schemas.microsoft.com/office/drawing/2017/model3d" xmlns:o="urn:schemas-microsoft-com:office:office" xmlns:oel="http://schemas.microsoft.com/office/2019/extlst" xmlns:r="http://schemas.openxmlformats.org/officeDocument/2006/relationships" xmlns:m="http://schemas.openxmlformats.org/officeDocument/2006/math" xmlns:v="urn:schemas-microsoft-com:vml" xmlns:wp14="http://schemas.microsoft.com/office/word/2010/wordprocessingDrawing" xmlns:wp="http://schemas.openxmlformats.org/drawingml/2006/wordprocessingDrawing" xmlns:w10="urn:schemas-microsoft-com:office:word" xmlns:w="http://schemas.openxmlformats.org/wordprocessingml/2006/main" xmlns:w14="http://schemas.microsoft.com/office/word/2010/wordml" xmlns:w15="http://schemas.microsoft.com/office/word/2012/wordml" xmlns:w16cex="http://schemas.microsoft.com/office/word/2018/wordml/cex" xmlns:w16cid="http://schemas.microsoft.com/office/word/2016/wordml/cid" xmlns:w16="http://schemas.microsoft.com/office/word/2018/wordml" xmlns:w16sdtdh="http://schemas.microsoft.com/office/word/2020/wordml/sdtdatahash" xmlns:w16se="http://schemas.microsoft.com/office/word/2015/wordml/symex" xmlns:wpg="http://schemas.microsoft.com/office/word/2010/wordprocessingGroup" xmlns:wpi="http://schemas.microsoft.com/office/word/2010/wordprocessingInk" xmlns:wne="http://schemas.microsoft.com/office/word/2006/wordml" xmlns:wps="http://schemas.microsoft.com/office/word/2010/wordprocessingShape" mc:Ignorable="w14 w15 w16se w16cid w16 w16cex w16sdtdh wp14">
+<w:document xmlns:wpc="http://schemas.microsoft.com/office/word/2010/wordprocessingCanvas" xmlns:cx="http://schemas.microsoft.com/office/drawing/2014/chartex" xmlns:cx1="http://schemas.microsoft.com/office/drawing/2015/9/8/chartex" xmlns:cx2="http://schemas.microsoft.com/office/drawing/2015/10/21/chartex" xmlns:cx3="http://schemas.microsoft.com/office/drawing/2016/5/9/chartex" xmlns:cx4="http://schemas.microsoft.com/office/drawing/2016/5/10/chartex" xmlns:cx5="http://schemas.microsoft.com/office/drawing/2016/5/11/chartex" xmlns:cx6="http://schemas.microsoft.com/office/drawing/2016/5/12/chartex" xmlns:cx7="http://schemas.microsoft.com/office/drawing/2016/5/13/chartex" xmlns:cx8="http://schemas.microsoft.com/office/drawing/2016/5/14/chartex" xmlns:mc="http://schemas.openxmlformats.org/markup-compatibility/2006" xmlns:aink="http://schemas.microsoft.com/office/drawing/2016/ink" xmlns:am3d="http://schemas.microsoft.com/office/drawing/2017/model3d" xmlns:o="urn:schemas-microsoft-com:office:office" xmlns:oel="http://schemas.microsoft.com/office/2019/extlst" xmlns:r="http://schemas.openxmlformats.org/officeDocument/2006/relationships" xmlns:m="http://schemas.openxmlformats.org/officeDocument/2006/math" xmlns:v="urn:schemas-microsoft-com:vml" xmlns:wp14="http://schemas.microsoft.com/office/word/2010/wordprocessingDrawing" xmlns:wp="http://schemas.openxmlformats.org/drawingml/2006/wordprocessingDrawing" xmlns:w10="urn:schemas-microsoft-com:office:word" xmlns:w="http://schemas.openxmlformats.org/wordprocessingml/2006/main" xmlns:w14="http://schemas.microsoft.com/office/word/2010/wordml" xmlns:w15="http://schemas.microsoft.com/office/word/2012/wordml" xmlns:w16cex="http://schemas.microsoft.com/office/word/2018/wordml/cex" xmlns:w16cid="http://schemas.microsoft.com/office/word/2016/wordml/cid" xmlns:w16="http://schemas.microsoft.com/office/word/2018/wordml" xmlns:w16du="http://schemas.microsoft.com/office/word/2023/wordml/word16du" xmlns:w16sdtdh="http://schemas.microsoft.com/office/word/2020/wordml/sdtdatahash" xmlns:w16se="http://schemas.microsoft.com/office/word/2015/wordml/symex" xmlns:wpg="http://schemas.microsoft.com/office/word/2010/wordprocessingGroup" xmlns:wpi="http://schemas.microsoft.com/office/word/2010/wordprocessingInk" xmlns:wne="http://schemas.microsoft.com/office/word/2006/wordml" xmlns:wps="http://schemas.microsoft.com/office/word/2010/wordprocessingShape" mc:Ignorable="w14 w15 w16se w16cid w16 w16cex w16sdtdh wp14">
   <w:body>
     <w:p>
       <w:pPr>
@@ -234,13 +234,13 @@
     <w:p>
       <w:pPr>
         <w:rPr>
-          <w:bCs/>
-          <w:color w:val="00B050"/>
-        </w:rPr>
-      </w:pPr>
-      <w:r>
-        <w:rPr>
-          <w:bCs/>
+          <w:b/>
+          <w:color w:val="00B050"/>
+        </w:rPr>
+      </w:pPr>
+      <w:r>
+        <w:rPr>
+          <w:b/>
           <w:color w:val="00B050"/>
         </w:rPr>
         <w:t>{</w:t>
@@ -248,7 +248,7 @@
       <w:proofErr w:type="gramStart"/>
       <w:r>
         <w:rPr>
-          <w:bCs/>
+          <w:b/>
           <w:color w:val="00B050"/>
         </w:rPr>
         <w:t>IF !</w:t>
@@ -256,7 +256,7 @@
       <w:proofErr w:type="spellStart"/>
       <w:r>
         <w:rPr>
-          <w:bCs/>
+          <w:b/>
           <w:color w:val="00B050"/>
         </w:rPr>
         <w:t>exceptionToFairOpportunity</w:t>
@@ -265,7 +265,7 @@
       <w:proofErr w:type="gramEnd"/>
       <w:r>
         <w:rPr>
-          <w:bCs/>
+          <w:b/>
           <w:color w:val="00B050"/>
         </w:rPr>
         <w:t>}</w:t>
@@ -283,14 +283,7 @@
           <w:bCs/>
           <w:color w:val="00B050"/>
         </w:rPr>
-        <w:t>{IF method === `LPTA`</w:t>
-      </w:r>
-      <w:r>
-        <w:rPr>
-          <w:bCs/>
-          <w:color w:val="00B050"/>
-        </w:rPr>
-        <w:t xml:space="preserve"> &amp;&amp; </w:t>
+        <w:t xml:space="preserve">{IF method === `LPTA` &amp;&amp; </w:t>
       </w:r>
       <w:proofErr w:type="spellStart"/>
       <w:r>
@@ -511,21 +504,7 @@
           <w:bCs/>
           <w:color w:val="00B050"/>
         </w:rPr>
-        <w:t>{IF method === `</w:t>
-      </w:r>
-      <w:r>
-        <w:rPr>
-          <w:bCs/>
-          <w:color w:val="00B050"/>
-        </w:rPr>
-        <w:t>BVTO</w:t>
-      </w:r>
-      <w:r>
-        <w:rPr>
-          <w:bCs/>
-          <w:color w:val="00B050"/>
-        </w:rPr>
-        <w:t xml:space="preserve">` &amp;&amp; </w:t>
+        <w:t xml:space="preserve">{IF method === `BVTO` &amp;&amp; </w:t>
       </w:r>
       <w:proofErr w:type="spellStart"/>
       <w:r>
@@ -928,13 +907,13 @@
         </w:tabs>
         <w:spacing w:line="276" w:lineRule="auto"/>
         <w:rPr>
-          <w:bCs/>
-          <w:color w:val="00B050"/>
-        </w:rPr>
-      </w:pPr>
-      <w:r>
-        <w:rPr>
-          <w:bCs/>
+          <w:b/>
+          <w:color w:val="00B050"/>
+        </w:rPr>
+      </w:pPr>
+      <w:r>
+        <w:rPr>
+          <w:b/>
           <w:color w:val="00B050"/>
         </w:rPr>
         <w:t>{END-IF}</w:t>
@@ -949,16 +928,9 @@
     </w:p>
     <w:p>
       <w:pPr>
-        <w:pBdr>
-          <w:top w:val="nil"/>
-          <w:left w:val="nil"/>
-          <w:bottom w:val="nil"/>
-          <w:right w:val="nil"/>
-          <w:between w:val="nil"/>
-        </w:pBdr>
-        <w:rPr>
-          <w:b/>
-          <w:color w:val="FF0000"/>
+        <w:rPr>
+          <w:bCs/>
+          <w:color w:val="00B050"/>
         </w:rPr>
       </w:pPr>
       <w:r>
@@ -978,10 +950,49 @@
       </w:r>
       <w:r>
         <w:rPr>
+          <w:bCs/>
+          <w:color w:val="00B050"/>
+        </w:rPr>
+        <w:t>{</w:t>
+      </w:r>
+      <w:proofErr w:type="gramStart"/>
+      <w:r>
+        <w:rPr>
+          <w:bCs/>
+          <w:color w:val="00B050"/>
+        </w:rPr>
+        <w:t>IF !</w:t>
+      </w:r>
+      <w:proofErr w:type="spellStart"/>
+      <w:r>
+        <w:rPr>
+          <w:bCs/>
+          <w:color w:val="00B050"/>
+        </w:rPr>
+        <w:t>exceptionToFairOpportunity</w:t>
+      </w:r>
+      <w:proofErr w:type="spellEnd"/>
+      <w:proofErr w:type="gramEnd"/>
+      <w:r>
+        <w:rPr>
+          <w:bCs/>
+          <w:color w:val="00B050"/>
+        </w:rPr>
+        <w:t>}</w:t>
+      </w:r>
+      <w:r>
+        <w:rPr>
           <w:i/>
           <w:color w:val="0000FF"/>
         </w:rPr>
         <w:t>(Select contractors who responded to the solicitation)</w:t>
+      </w:r>
+      <w:r>
+        <w:rPr>
+          <w:bCs/>
+          <w:color w:val="00B050"/>
+        </w:rPr>
+        <w:t>{END-IF}</w:t>
       </w:r>
     </w:p>
     <w:p>
@@ -1094,14 +1105,7 @@
           <w:bCs/>
           <w:color w:val="00B050"/>
         </w:rPr>
-        <w:t xml:space="preserve">IF </w:t>
-      </w:r>
-      <w:r>
-        <w:rPr>
-          <w:bCs/>
-          <w:color w:val="00B050"/>
-        </w:rPr>
-        <w:t>!</w:t>
+        <w:t>IF !</w:t>
       </w:r>
       <w:proofErr w:type="spellStart"/>
       <w:r>
@@ -1235,7 +1239,6 @@
           <w:bCs/>
           <w:color w:val="00B050"/>
         </w:rPr>
-        <w:lastRenderedPageBreak/>
         <w:t xml:space="preserve">{IF </w:t>
       </w:r>
       <w:proofErr w:type="spellStart"/>
@@ -1290,6 +1293,51 @@
           <w:color w:val="00B050"/>
         </w:rPr>
         <w:t>{END-IF}</w:t>
+      </w:r>
+    </w:p>
+    <w:p>
+      <w:pPr>
+        <w:tabs>
+          <w:tab w:val="left" w:pos="2880"/>
+          <w:tab w:val="left" w:pos="5040"/>
+        </w:tabs>
+        <w:spacing w:line="276" w:lineRule="auto"/>
+        <w:rPr>
+          <w:b/>
+          <w:color w:val="F79646" w:themeColor="accent6"/>
+        </w:rPr>
+      </w:pPr>
+      <w:r>
+        <w:rPr>
+          <w:b/>
+          <w:color w:val="F79646" w:themeColor="accent6"/>
+        </w:rPr>
+        <w:t>{</w:t>
+      </w:r>
+      <w:proofErr w:type="gramStart"/>
+      <w:r>
+        <w:rPr>
+          <w:b/>
+          <w:color w:val="F79646" w:themeColor="accent6"/>
+        </w:rPr>
+        <w:t>IF !</w:t>
+      </w:r>
+      <w:proofErr w:type="spellStart"/>
+      <w:r>
+        <w:rPr>
+          <w:b/>
+          <w:color w:val="F79646" w:themeColor="accent6"/>
+        </w:rPr>
+        <w:t>exceptionToFairOpportunity</w:t>
+      </w:r>
+      <w:proofErr w:type="spellEnd"/>
+      <w:proofErr w:type="gramEnd"/>
+      <w:r>
+        <w:rPr>
+          <w:b/>
+          <w:color w:val="F79646" w:themeColor="accent6"/>
+        </w:rPr>
+        <w:t>}</w:t>
       </w:r>
     </w:p>
     <w:p>
@@ -2400,14 +2448,7 @@
           <w:bCs/>
           <w:color w:val="00B050"/>
         </w:rPr>
-        <w:t>{EXEC</w:t>
-      </w:r>
-      <w:r>
-        <w:rPr>
-          <w:bCs/>
-          <w:color w:val="00B050"/>
-        </w:rPr>
-        <w:t xml:space="preserve"> </w:t>
+        <w:t xml:space="preserve">{EXEC </w:t>
       </w:r>
     </w:p>
     <w:p>
@@ -2431,14 +2472,7 @@
           <w:bCs/>
           <w:color w:val="00B050"/>
         </w:rPr>
-        <w:t xml:space="preserve"> </w:t>
-      </w:r>
-      <w:r>
-        <w:rPr>
-          <w:bCs/>
-          <w:color w:val="00B050"/>
-        </w:rPr>
-        <w:t>= [</w:t>
+        <w:t xml:space="preserve"> = [</w:t>
       </w:r>
     </w:p>
     <w:p>
@@ -2614,10 +2648,7 @@
       </w:r>
       <w:proofErr w:type="spellStart"/>
       <w:r>
-        <w:t>standardDifferentiators</w:t>
-      </w:r>
-      <w:r>
-        <w:t>.concat</w:t>
+        <w:t>standardDifferentiators.concat</w:t>
       </w:r>
       <w:proofErr w:type="spellEnd"/>
       <w:r>
@@ -2662,6 +2693,7 @@
         </w:numPr>
       </w:pPr>
       <w:r>
+        <w:lastRenderedPageBreak/>
         <w:t xml:space="preserve">{FOR object in </w:t>
       </w:r>
       <w:proofErr w:type="spellStart"/>
@@ -2701,7 +2733,6 @@
         </w:numPr>
       </w:pPr>
       <w:r>
-        <w:lastRenderedPageBreak/>
         <w:t>{END-FOR object}</w:t>
       </w:r>
     </w:p>
@@ -3806,6 +3837,7 @@
               <w:jc w:val="center"/>
             </w:pPr>
             <w:r>
+              <w:lastRenderedPageBreak/>
               <w:t>Acceptable</w:t>
             </w:r>
           </w:p>
@@ -3862,7 +3894,6 @@
               <w:jc w:val="center"/>
             </w:pPr>
             <w:r>
-              <w:lastRenderedPageBreak/>
               <w:t>Unacceptable</w:t>
             </w:r>
           </w:p>
@@ -4247,14 +4278,7 @@
           <w:bCs/>
           <w:color w:val="00B050"/>
         </w:rPr>
-        <w:t>{EXEC</w:t>
-      </w:r>
-      <w:r>
-        <w:rPr>
-          <w:bCs/>
-          <w:color w:val="00B050"/>
-        </w:rPr>
-        <w:t xml:space="preserve"> </w:t>
+        <w:t xml:space="preserve">{EXEC </w:t>
       </w:r>
     </w:p>
     <w:p>
@@ -5031,6 +5055,7 @@
               <w:jc w:val="center"/>
             </w:pPr>
             <w:r>
+              <w:lastRenderedPageBreak/>
               <w:t>Low to Moderate</w:t>
             </w:r>
           </w:p>
@@ -5084,11 +5109,7 @@
               <w:jc w:val="center"/>
             </w:pPr>
             <w:r>
-              <w:t xml:space="preserve">No worse than </w:t>
-            </w:r>
-            <w:r>
-              <w:lastRenderedPageBreak/>
-              <w:t>Moderate</w:t>
+              <w:t>No worse than Moderate</w:t>
             </w:r>
           </w:p>
         </w:tc>
@@ -5108,7 +5129,6 @@
               <w:widowControl w:val="0"/>
             </w:pPr>
             <w:r>
-              <w:lastRenderedPageBreak/>
               <w:t>White paper demonstrates no worse than moderate risk of unsuccessful performance.</w:t>
             </w:r>
           </w:p>
@@ -5190,13 +5210,27 @@
         <w:rPr>
           <w:b/>
           <w:bCs/>
-          <w:color w:val="00B050"/>
-        </w:rPr>
-      </w:pPr>
-    </w:p>
-    <w:p>
-      <w:r>
-        <w:t>Price quotes were evaluated to determine if they are reasonable and complete. Price reasonableness is established through cost and price analysis techniques as described in Federal Acquisition Regulation (FAR) 15.404. For a price to be complete, all solicitation requirements must be priced, figures correctly calculated, and prices presented in a clear and useful format.</w:t>
+          <w:color w:val="F79646" w:themeColor="accent6"/>
+        </w:rPr>
+      </w:pPr>
+      <w:r>
+        <w:rPr>
+          <w:b/>
+          <w:bCs/>
+          <w:color w:val="F79646" w:themeColor="accent6"/>
+        </w:rPr>
+        <w:t>{END-IF}</w:t>
+      </w:r>
+    </w:p>
+    <w:p>
+      <w:r>
+        <w:t>Price quotes</w:t>
+      </w:r>
+      <w:r>
+        <w:t>/proposals</w:t>
+      </w:r>
+      <w:r>
+        <w:t xml:space="preserve"> were evaluated to determine if they are reasonable and complete. Price reasonableness is established through cost and price analysis techniques as described in Federal Acquisition Regulation (FAR) 15.404. For a price to be complete, all solicitation requirements must be priced, figures correctly calculated, and prices presented in a clear and useful format.</w:t>
       </w:r>
     </w:p>
     <w:p/>
@@ -5425,6 +5459,51 @@
     </w:p>
     <w:p>
       <w:pPr>
+        <w:tabs>
+          <w:tab w:val="left" w:pos="2880"/>
+          <w:tab w:val="left" w:pos="5040"/>
+        </w:tabs>
+        <w:spacing w:line="276" w:lineRule="auto"/>
+        <w:rPr>
+          <w:b/>
+          <w:color w:val="F79646" w:themeColor="accent6"/>
+        </w:rPr>
+      </w:pPr>
+      <w:r>
+        <w:rPr>
+          <w:b/>
+          <w:color w:val="F79646" w:themeColor="accent6"/>
+        </w:rPr>
+        <w:t>{</w:t>
+      </w:r>
+      <w:proofErr w:type="gramStart"/>
+      <w:r>
+        <w:rPr>
+          <w:b/>
+          <w:color w:val="F79646" w:themeColor="accent6"/>
+        </w:rPr>
+        <w:t>IF !</w:t>
+      </w:r>
+      <w:proofErr w:type="spellStart"/>
+      <w:r>
+        <w:rPr>
+          <w:b/>
+          <w:color w:val="F79646" w:themeColor="accent6"/>
+        </w:rPr>
+        <w:t>exceptionToFairOpportunity</w:t>
+      </w:r>
+      <w:proofErr w:type="spellEnd"/>
+      <w:proofErr w:type="gramEnd"/>
+      <w:r>
+        <w:rPr>
+          <w:b/>
+          <w:color w:val="F79646" w:themeColor="accent6"/>
+        </w:rPr>
+        <w:t>}</w:t>
+      </w:r>
+    </w:p>
+    <w:p>
+      <w:pPr>
         <w:rPr>
           <w:bCs/>
           <w:color w:val="00B050"/>
@@ -5920,6 +5999,7 @@
           <w:b/>
           <w:color w:val="7030A0"/>
         </w:rPr>
+        <w:lastRenderedPageBreak/>
         <w:t>{EXEC index = 0;}</w:t>
       </w:r>
     </w:p>
@@ -5987,7 +6067,6 @@
         </w:numPr>
       </w:pPr>
       <w:r>
-        <w:lastRenderedPageBreak/>
         <w:t>Unacceptable</w:t>
       </w:r>
     </w:p>
@@ -6203,36 +6282,22 @@
           <w:b/>
           <w:u w:val="single"/>
         </w:rPr>
-        <w:t xml:space="preserve">Offeror </w:t>
-      </w:r>
-      <w:r>
-        <w:rPr>
-          <w:b/>
+        <w:t>Offeror {$</w:t>
+      </w:r>
+      <w:r>
+        <w:rPr>
+          <w:b/>
+          <w:color w:val="7030A0"/>
           <w:u w:val="single"/>
         </w:rPr>
-        <w:t>{$</w:t>
-      </w:r>
-      <w:r>
-        <w:rPr>
-          <w:b/>
-          <w:color w:val="7030A0"/>
+        <w:t>offeror</w:t>
+      </w:r>
+      <w:r>
+        <w:rPr>
+          <w:b/>
           <w:u w:val="single"/>
         </w:rPr>
-        <w:t>offeror</w:t>
-      </w:r>
-      <w:r>
-        <w:rPr>
-          <w:b/>
-          <w:u w:val="single"/>
-        </w:rPr>
-        <w:t>}</w:t>
-      </w:r>
-      <w:r>
-        <w:rPr>
-          <w:b/>
-          <w:u w:val="single"/>
-        </w:rPr>
-        <w:t xml:space="preserve">: </w:t>
+        <w:t xml:space="preserve">}: </w:t>
       </w:r>
     </w:p>
     <w:p>
@@ -6785,10 +6850,7 @@
     </w:p>
     <w:p>
       <w:r>
-        <w:t>Assessment Area</w:t>
-      </w:r>
-      <w:r>
-        <w:t xml:space="preserve"> </w:t>
+        <w:t xml:space="preserve">Assessment Area </w:t>
       </w:r>
       <w:r>
         <w:t>{++index} - {$object}:</w:t>
@@ -6835,6 +6897,7 @@
         </w:numPr>
       </w:pPr>
       <w:r>
+        <w:lastRenderedPageBreak/>
         <w:t>Unacceptable</w:t>
       </w:r>
     </w:p>
@@ -6877,7 +6940,6 @@
           <w:b/>
           <w:color w:val="7030A0"/>
         </w:rPr>
-        <w:lastRenderedPageBreak/>
         <w:t>{END-FOR object}</w:t>
       </w:r>
     </w:p>
@@ -7278,6 +7340,28 @@
           <w:b/>
           <w:bCs/>
           <w:color w:val="00B050"/>
+        </w:rPr>
+        <w:t>{END-IF}</w:t>
+      </w:r>
+    </w:p>
+    <w:p>
+      <w:pPr>
+        <w:tabs>
+          <w:tab w:val="left" w:pos="2880"/>
+          <w:tab w:val="left" w:pos="5040"/>
+        </w:tabs>
+        <w:spacing w:line="276" w:lineRule="auto"/>
+        <w:rPr>
+          <w:b/>
+          <w:bCs/>
+          <w:color w:val="F79646" w:themeColor="accent6"/>
+        </w:rPr>
+      </w:pPr>
+      <w:r>
+        <w:rPr>
+          <w:b/>
+          <w:bCs/>
+          <w:color w:val="F79646" w:themeColor="accent6"/>
         </w:rPr>
         <w:t>{END-IF}</w:t>
       </w:r>
@@ -7895,7 +7979,22 @@
         <w:t xml:space="preserve">Offeror </w:t>
       </w:r>
       <w:r>
-        <w:t xml:space="preserve">1’s quote </w:t>
+        <w:t xml:space="preserve">1’s </w:t>
+      </w:r>
+      <w:r>
+        <w:rPr>
+          <w:color w:val="FF0000"/>
+        </w:rPr>
+        <w:t>quote/propo</w:t>
+      </w:r>
+      <w:r>
+        <w:rPr>
+          <w:color w:val="FF0000"/>
+        </w:rPr>
+        <w:t>sal</w:t>
+      </w:r>
+      <w:r>
+        <w:t xml:space="preserve"> </w:t>
       </w:r>
       <w:proofErr w:type="gramStart"/>
       <w:r>
@@ -7986,7 +8085,16 @@
         <w:t xml:space="preserve"> The reasonableness of </w:t>
       </w:r>
       <w:r>
-        <w:t xml:space="preserve">the quoted pricing </w:t>
+        <w:t xml:space="preserve">the </w:t>
+      </w:r>
+      <w:r>
+        <w:rPr>
+          <w:color w:val="FF0000"/>
+        </w:rPr>
+        <w:t>quoted/proposed</w:t>
+      </w:r>
+      <w:r>
+        <w:t xml:space="preserve"> pricing </w:t>
       </w:r>
       <w:r>
         <w:t>is established based upon one or more of the techniques defined in FAR Part 15.404.</w:t>
@@ -8003,6 +8111,7 @@
         <w:rPr>
           <w:i/>
         </w:rPr>
+        <w:lastRenderedPageBreak/>
         <w:t>IGCE</w:t>
       </w:r>
     </w:p>
@@ -8011,7 +8120,16 @@
         <w:t xml:space="preserve">The </w:t>
       </w:r>
       <w:r>
-        <w:t xml:space="preserve">total quoted amount </w:t>
+        <w:t xml:space="preserve">total </w:t>
+      </w:r>
+      <w:r>
+        <w:rPr>
+          <w:color w:val="FF0000"/>
+        </w:rPr>
+        <w:t>quoted/proposed</w:t>
+      </w:r>
+      <w:r>
+        <w:t xml:space="preserve"> amount </w:t>
       </w:r>
       <w:r>
         <w:t xml:space="preserve">compares favorably to the IGCE and is </w:t>
@@ -8152,7 +8270,25 @@
     </w:p>
     <w:p>
       <w:r>
-        <w:t xml:space="preserve">The Government verified each Offeror applied the discounts incorporated into its JWCC Contract to its quoted pricing for the TO.  Pricing incorporated into the JWCC Catalog and JWCC Contract must be at or below its commercial catalog pricing. IAW FAR 15.404(b)(2)(iv), the quoted pricing </w:t>
+        <w:t xml:space="preserve">The Government verified each Offeror applied the discounts incorporated into its JWCC Contract to its </w:t>
+      </w:r>
+      <w:r>
+        <w:rPr>
+          <w:color w:val="FF0000"/>
+        </w:rPr>
+        <w:t>quoted/proposed</w:t>
+      </w:r>
+      <w:r>
+        <w:t xml:space="preserve"> pricing for the TO.  Pricing incorporated into the JWCC Catalog and JWCC Contract must be at or below its commercial catalog pricing. IAW FAR 15.404(b)(2)(iv), the </w:t>
+      </w:r>
+      <w:r>
+        <w:rPr>
+          <w:color w:val="FF0000"/>
+        </w:rPr>
+        <w:t>quoted/proposed</w:t>
+      </w:r>
+      <w:r>
+        <w:t xml:space="preserve"> pricing </w:t>
       </w:r>
       <w:proofErr w:type="gramStart"/>
       <w:r>
@@ -9239,7 +9375,25 @@
         <w:t xml:space="preserve">The Government verified each Offeror applied the discounts incorporated into its JWCC </w:t>
       </w:r>
       <w:r>
-        <w:t xml:space="preserve">Contract to its quoted pricing for the TO.  Pricing incorporated into the JWCC Catalog and JWCC Contract must be at or below its commercial catalog pricing. IAW FAR 15.404(b)(2)(iv), the quoted pricing </w:t>
+        <w:t xml:space="preserve">Contract to its </w:t>
+      </w:r>
+      <w:r>
+        <w:rPr>
+          <w:color w:val="FF0000"/>
+        </w:rPr>
+        <w:t>quoted/proposed</w:t>
+      </w:r>
+      <w:r>
+        <w:t xml:space="preserve"> pricing for the TO.  Pricing incorporated into the JWCC Catalog and JWCC Contract must be at or below its commercial catalog pricing. IAW FAR 15.404(b)(2)(iv), the </w:t>
+      </w:r>
+      <w:r>
+        <w:rPr>
+          <w:color w:val="FF0000"/>
+        </w:rPr>
+        <w:t>quoted/proposed</w:t>
+      </w:r>
+      <w:r>
+        <w:t xml:space="preserve"> pricing </w:t>
       </w:r>
       <w:proofErr w:type="gramStart"/>
       <w:r>
@@ -9261,6 +9415,7 @@
         <w:rPr>
           <w:i/>
         </w:rPr>
+        <w:lastRenderedPageBreak/>
         <w:t xml:space="preserve">Additional Analysis/Cost and Pricing Data: </w:t>
       </w:r>
       <w:r>
@@ -9356,7 +9511,6 @@
         </w:numPr>
       </w:pPr>
       <w:r>
-        <w:lastRenderedPageBreak/>
         <w:t xml:space="preserve">Microsoft Corporation </w:t>
       </w:r>
       <w:r>
@@ -9879,6 +10033,7 @@
           <w:noProof/>
           <w:color w:val="548DD4"/>
         </w:rPr>
+        <w:lastRenderedPageBreak/>
         <w:pict w14:anchorId="4FB11967">
           <v:shapetype id="_x0000_t75" coordsize="21600,21600" o:spt="75" o:preferrelative="t" path="m@4@5l@4@11@9@11@9@5xe" filled="f" stroked="f">
             <v:stroke joinstyle="miter"/>
@@ -9974,15 +10129,7 @@
           <w:i/>
           <w:color w:val="0000FF"/>
         </w:rPr>
-        <w:t xml:space="preserve">Where communications with Offerors have occurred, include a discussion of any noted issues applicable to the Compliance Standard/Differentiator/Assessment Area.  An explanation of the </w:t>
-      </w:r>
-      <w:r>
-        <w:rPr>
-          <w:i/>
-          <w:color w:val="0000FF"/>
-        </w:rPr>
-        <w:lastRenderedPageBreak/>
-        <w:t>Agency’s evaluation of the Offeror’s response to the issue must be included here and must document why the evaluation determination changes or remains the same.)</w:t>
+        <w:t>Where communications with Offerors have occurred, include a discussion of any noted issues applicable to the Compliance Standard/Differentiator/Assessment Area.  An explanation of the Agency’s evaluation of the Offeror’s response to the issue must be included here and must document why the evaluation determination changes or remains the same.)</w:t>
       </w:r>
     </w:p>
     <w:p>
@@ -10123,6 +10270,51 @@
     </w:p>
     <w:p>
       <w:pPr>
+        <w:tabs>
+          <w:tab w:val="left" w:pos="2880"/>
+          <w:tab w:val="left" w:pos="5040"/>
+        </w:tabs>
+        <w:spacing w:line="276" w:lineRule="auto"/>
+        <w:rPr>
+          <w:b/>
+          <w:color w:val="F79646" w:themeColor="accent6"/>
+        </w:rPr>
+      </w:pPr>
+      <w:r>
+        <w:rPr>
+          <w:b/>
+          <w:color w:val="F79646" w:themeColor="accent6"/>
+        </w:rPr>
+        <w:t>{</w:t>
+      </w:r>
+      <w:proofErr w:type="gramStart"/>
+      <w:r>
+        <w:rPr>
+          <w:b/>
+          <w:color w:val="F79646" w:themeColor="accent6"/>
+        </w:rPr>
+        <w:t>IF !</w:t>
+      </w:r>
+      <w:proofErr w:type="spellStart"/>
+      <w:r>
+        <w:rPr>
+          <w:b/>
+          <w:color w:val="F79646" w:themeColor="accent6"/>
+        </w:rPr>
+        <w:t>exceptionToFairOpportunity</w:t>
+      </w:r>
+      <w:proofErr w:type="spellEnd"/>
+      <w:proofErr w:type="gramEnd"/>
+      <w:r>
+        <w:rPr>
+          <w:b/>
+          <w:color w:val="F79646" w:themeColor="accent6"/>
+        </w:rPr>
+        <w:t>}</w:t>
+      </w:r>
+    </w:p>
+    <w:p>
+      <w:pPr>
         <w:rPr>
           <w:bCs/>
           <w:color w:val="00B050"/>
@@ -10730,6 +10922,7 @@
           <w:bCs/>
           <w:color w:val="00B050"/>
         </w:rPr>
+        <w:lastRenderedPageBreak/>
         <w:t>{END-IF}</w:t>
       </w:r>
     </w:p>
@@ -10991,7 +11184,6 @@
           <w:b/>
           <w:color w:val="7030A0"/>
         </w:rPr>
-        <w:lastRenderedPageBreak/>
         <w:t>{EXEC index = 0;}</w:t>
       </w:r>
     </w:p>
@@ -11752,6 +11944,7 @@
         </w:numPr>
       </w:pPr>
       <w:r>
+        <w:lastRenderedPageBreak/>
         <w:t>Unacceptable</w:t>
       </w:r>
     </w:p>
@@ -11844,6 +12037,28 @@
           <w:b/>
           <w:bCs/>
           <w:color w:val="00B050"/>
+        </w:rPr>
+        <w:t>{END-IF}</w:t>
+      </w:r>
+    </w:p>
+    <w:p>
+      <w:pPr>
+        <w:tabs>
+          <w:tab w:val="left" w:pos="2880"/>
+          <w:tab w:val="left" w:pos="5040"/>
+        </w:tabs>
+        <w:spacing w:line="276" w:lineRule="auto"/>
+        <w:rPr>
+          <w:b/>
+          <w:bCs/>
+          <w:color w:val="F79646" w:themeColor="accent6"/>
+        </w:rPr>
+      </w:pPr>
+      <w:r>
+        <w:rPr>
+          <w:b/>
+          <w:bCs/>
+          <w:color w:val="F79646" w:themeColor="accent6"/>
         </w:rPr>
         <w:t>{END-IF}</w:t>
       </w:r>
@@ -11863,7 +12078,7 @@
 </file>
 
 <file path=word/endnotes.xml><?xml version="1.0" encoding="utf-8"?>
-<w:endnotes xmlns:wpc="http://schemas.microsoft.com/office/word/2010/wordprocessingCanvas" xmlns:cx="http://schemas.microsoft.com/office/drawing/2014/chartex" xmlns:cx1="http://schemas.microsoft.com/office/drawing/2015/9/8/chartex" xmlns:cx2="http://schemas.microsoft.com/office/drawing/2015/10/21/chartex" xmlns:cx3="http://schemas.microsoft.com/office/drawing/2016/5/9/chartex" xmlns:cx4="http://schemas.microsoft.com/office/drawing/2016/5/10/chartex" xmlns:cx5="http://schemas.microsoft.com/office/drawing/2016/5/11/chartex" xmlns:cx6="http://schemas.microsoft.com/office/drawing/2016/5/12/chartex" xmlns:cx7="http://schemas.microsoft.com/office/drawing/2016/5/13/chartex" xmlns:cx8="http://schemas.microsoft.com/office/drawing/2016/5/14/chartex" xmlns:mc="http://schemas.openxmlformats.org/markup-compatibility/2006" xmlns:aink="http://schemas.microsoft.com/office/drawing/2016/ink" xmlns:am3d="http://schemas.microsoft.com/office/drawing/2017/model3d" xmlns:o="urn:schemas-microsoft-com:office:office" xmlns:oel="http://schemas.microsoft.com/office/2019/extlst" xmlns:r="http://schemas.openxmlformats.org/officeDocument/2006/relationships" xmlns:m="http://schemas.openxmlformats.org/officeDocument/2006/math" xmlns:v="urn:schemas-microsoft-com:vml" xmlns:wp14="http://schemas.microsoft.com/office/word/2010/wordprocessingDrawing" xmlns:wp="http://schemas.openxmlformats.org/drawingml/2006/wordprocessingDrawing" xmlns:w10="urn:schemas-microsoft-com:office:word" xmlns:w="http://schemas.openxmlformats.org/wordprocessingml/2006/main" xmlns:w14="http://schemas.microsoft.com/office/word/2010/wordml" xmlns:w15="http://schemas.microsoft.com/office/word/2012/wordml" xmlns:w16cex="http://schemas.microsoft.com/office/word/2018/wordml/cex" xmlns:w16cid="http://schemas.microsoft.com/office/word/2016/wordml/cid" xmlns:w16="http://schemas.microsoft.com/office/word/2018/wordml" xmlns:w16sdtdh="http://schemas.microsoft.com/office/word/2020/wordml/sdtdatahash" xmlns:w16se="http://schemas.microsoft.com/office/word/2015/wordml/symex" xmlns:wpg="http://schemas.microsoft.com/office/word/2010/wordprocessingGroup" xmlns:wpi="http://schemas.microsoft.com/office/word/2010/wordprocessingInk" xmlns:wne="http://schemas.microsoft.com/office/word/2006/wordml" xmlns:wps="http://schemas.microsoft.com/office/word/2010/wordprocessingShape" mc:Ignorable="w14 w15 w16se w16cid w16 w16cex w16sdtdh wp14">
+<w:endnotes xmlns:wpc="http://schemas.microsoft.com/office/word/2010/wordprocessingCanvas" xmlns:cx="http://schemas.microsoft.com/office/drawing/2014/chartex" xmlns:cx1="http://schemas.microsoft.com/office/drawing/2015/9/8/chartex" xmlns:cx2="http://schemas.microsoft.com/office/drawing/2015/10/21/chartex" xmlns:cx3="http://schemas.microsoft.com/office/drawing/2016/5/9/chartex" xmlns:cx4="http://schemas.microsoft.com/office/drawing/2016/5/10/chartex" xmlns:cx5="http://schemas.microsoft.com/office/drawing/2016/5/11/chartex" xmlns:cx6="http://schemas.microsoft.com/office/drawing/2016/5/12/chartex" xmlns:cx7="http://schemas.microsoft.com/office/drawing/2016/5/13/chartex" xmlns:cx8="http://schemas.microsoft.com/office/drawing/2016/5/14/chartex" xmlns:mc="http://schemas.openxmlformats.org/markup-compatibility/2006" xmlns:aink="http://schemas.microsoft.com/office/drawing/2016/ink" xmlns:am3d="http://schemas.microsoft.com/office/drawing/2017/model3d" xmlns:o="urn:schemas-microsoft-com:office:office" xmlns:oel="http://schemas.microsoft.com/office/2019/extlst" xmlns:r="http://schemas.openxmlformats.org/officeDocument/2006/relationships" xmlns:m="http://schemas.openxmlformats.org/officeDocument/2006/math" xmlns:v="urn:schemas-microsoft-com:vml" xmlns:wp14="http://schemas.microsoft.com/office/word/2010/wordprocessingDrawing" xmlns:wp="http://schemas.openxmlformats.org/drawingml/2006/wordprocessingDrawing" xmlns:w10="urn:schemas-microsoft-com:office:word" xmlns:w="http://schemas.openxmlformats.org/wordprocessingml/2006/main" xmlns:w14="http://schemas.microsoft.com/office/word/2010/wordml" xmlns:w15="http://schemas.microsoft.com/office/word/2012/wordml" xmlns:w16cex="http://schemas.microsoft.com/office/word/2018/wordml/cex" xmlns:w16cid="http://schemas.microsoft.com/office/word/2016/wordml/cid" xmlns:w16="http://schemas.microsoft.com/office/word/2018/wordml" xmlns:w16du="http://schemas.microsoft.com/office/word/2023/wordml/word16du" xmlns:w16sdtdh="http://schemas.microsoft.com/office/word/2020/wordml/sdtdatahash" xmlns:w16se="http://schemas.microsoft.com/office/word/2015/wordml/symex" xmlns:wpg="http://schemas.microsoft.com/office/word/2010/wordprocessingGroup" xmlns:wpi="http://schemas.microsoft.com/office/word/2010/wordprocessingInk" xmlns:wne="http://schemas.microsoft.com/office/word/2006/wordml" xmlns:wps="http://schemas.microsoft.com/office/word/2010/wordprocessingShape" mc:Ignorable="w14 w15 w16se w16cid w16 w16cex w16sdtdh wp14">
   <w:endnote w:type="separator" w:id="-1">
     <w:p>
       <w:r>
@@ -11885,7 +12100,7 @@
 </file>
 
 <file path=word/footer1.xml><?xml version="1.0" encoding="utf-8"?>
-<w:ftr xmlns:wpc="http://schemas.microsoft.com/office/word/2010/wordprocessingCanvas" xmlns:cx="http://schemas.microsoft.com/office/drawing/2014/chartex" xmlns:cx1="http://schemas.microsoft.com/office/drawing/2015/9/8/chartex" xmlns:cx2="http://schemas.microsoft.com/office/drawing/2015/10/21/chartex" xmlns:cx3="http://schemas.microsoft.com/office/drawing/2016/5/9/chartex" xmlns:cx4="http://schemas.microsoft.com/office/drawing/2016/5/10/chartex" xmlns:cx5="http://schemas.microsoft.com/office/drawing/2016/5/11/chartex" xmlns:cx6="http://schemas.microsoft.com/office/drawing/2016/5/12/chartex" xmlns:cx7="http://schemas.microsoft.com/office/drawing/2016/5/13/chartex" xmlns:cx8="http://schemas.microsoft.com/office/drawing/2016/5/14/chartex" xmlns:mc="http://schemas.openxmlformats.org/markup-compatibility/2006" xmlns:aink="http://schemas.microsoft.com/office/drawing/2016/ink" xmlns:am3d="http://schemas.microsoft.com/office/drawing/2017/model3d" xmlns:o="urn:schemas-microsoft-com:office:office" xmlns:oel="http://schemas.microsoft.com/office/2019/extlst" xmlns:r="http://schemas.openxmlformats.org/officeDocument/2006/relationships" xmlns:m="http://schemas.openxmlformats.org/officeDocument/2006/math" xmlns:v="urn:schemas-microsoft-com:vml" xmlns:wp14="http://schemas.microsoft.com/office/word/2010/wordprocessingDrawing" xmlns:wp="http://schemas.openxmlformats.org/drawingml/2006/wordprocessingDrawing" xmlns:w10="urn:schemas-microsoft-com:office:word" xmlns:w="http://schemas.openxmlformats.org/wordprocessingml/2006/main" xmlns:w14="http://schemas.microsoft.com/office/word/2010/wordml" xmlns:w15="http://schemas.microsoft.com/office/word/2012/wordml" xmlns:w16cex="http://schemas.microsoft.com/office/word/2018/wordml/cex" xmlns:w16cid="http://schemas.microsoft.com/office/word/2016/wordml/cid" xmlns:w16="http://schemas.microsoft.com/office/word/2018/wordml" xmlns:w16sdtdh="http://schemas.microsoft.com/office/word/2020/wordml/sdtdatahash" xmlns:w16se="http://schemas.microsoft.com/office/word/2015/wordml/symex" xmlns:wpg="http://schemas.microsoft.com/office/word/2010/wordprocessingGroup" xmlns:wpi="http://schemas.microsoft.com/office/word/2010/wordprocessingInk" xmlns:wne="http://schemas.microsoft.com/office/word/2006/wordml" xmlns:wps="http://schemas.microsoft.com/office/word/2010/wordprocessingShape" mc:Ignorable="w14 w15 w16se w16cid w16 w16cex w16sdtdh wp14">
+<w:ftr xmlns:wpc="http://schemas.microsoft.com/office/word/2010/wordprocessingCanvas" xmlns:cx="http://schemas.microsoft.com/office/drawing/2014/chartex" xmlns:cx1="http://schemas.microsoft.com/office/drawing/2015/9/8/chartex" xmlns:cx2="http://schemas.microsoft.com/office/drawing/2015/10/21/chartex" xmlns:cx3="http://schemas.microsoft.com/office/drawing/2016/5/9/chartex" xmlns:cx4="http://schemas.microsoft.com/office/drawing/2016/5/10/chartex" xmlns:cx5="http://schemas.microsoft.com/office/drawing/2016/5/11/chartex" xmlns:cx6="http://schemas.microsoft.com/office/drawing/2016/5/12/chartex" xmlns:cx7="http://schemas.microsoft.com/office/drawing/2016/5/13/chartex" xmlns:cx8="http://schemas.microsoft.com/office/drawing/2016/5/14/chartex" xmlns:mc="http://schemas.openxmlformats.org/markup-compatibility/2006" xmlns:aink="http://schemas.microsoft.com/office/drawing/2016/ink" xmlns:am3d="http://schemas.microsoft.com/office/drawing/2017/model3d" xmlns:o="urn:schemas-microsoft-com:office:office" xmlns:oel="http://schemas.microsoft.com/office/2019/extlst" xmlns:r="http://schemas.openxmlformats.org/officeDocument/2006/relationships" xmlns:m="http://schemas.openxmlformats.org/officeDocument/2006/math" xmlns:v="urn:schemas-microsoft-com:vml" xmlns:wp14="http://schemas.microsoft.com/office/word/2010/wordprocessingDrawing" xmlns:wp="http://schemas.openxmlformats.org/drawingml/2006/wordprocessingDrawing" xmlns:w10="urn:schemas-microsoft-com:office:word" xmlns:w="http://schemas.openxmlformats.org/wordprocessingml/2006/main" xmlns:w14="http://schemas.microsoft.com/office/word/2010/wordml" xmlns:w15="http://schemas.microsoft.com/office/word/2012/wordml" xmlns:w16cex="http://schemas.microsoft.com/office/word/2018/wordml/cex" xmlns:w16cid="http://schemas.microsoft.com/office/word/2016/wordml/cid" xmlns:w16="http://schemas.microsoft.com/office/word/2018/wordml" xmlns:w16du="http://schemas.microsoft.com/office/word/2023/wordml/word16du" xmlns:w16sdtdh="http://schemas.microsoft.com/office/word/2020/wordml/sdtdatahash" xmlns:w16se="http://schemas.microsoft.com/office/word/2015/wordml/symex" xmlns:wpg="http://schemas.microsoft.com/office/word/2010/wordprocessingGroup" xmlns:wpi="http://schemas.microsoft.com/office/word/2010/wordprocessingInk" xmlns:wne="http://schemas.microsoft.com/office/word/2006/wordml" xmlns:wps="http://schemas.microsoft.com/office/word/2010/wordprocessingShape" mc:Ignorable="w14 w15 w16se w16cid w16 w16cex w16sdtdh wp14">
   <w:p>
     <w:pPr>
       <w:pBdr>
@@ -11953,7 +12168,7 @@
 </file>
 
 <file path=word/footer2.xml><?xml version="1.0" encoding="utf-8"?>
-<w:ftr xmlns:wpc="http://schemas.microsoft.com/office/word/2010/wordprocessingCanvas" xmlns:cx="http://schemas.microsoft.com/office/drawing/2014/chartex" xmlns:cx1="http://schemas.microsoft.com/office/drawing/2015/9/8/chartex" xmlns:cx2="http://schemas.microsoft.com/office/drawing/2015/10/21/chartex" xmlns:cx3="http://schemas.microsoft.com/office/drawing/2016/5/9/chartex" xmlns:cx4="http://schemas.microsoft.com/office/drawing/2016/5/10/chartex" xmlns:cx5="http://schemas.microsoft.com/office/drawing/2016/5/11/chartex" xmlns:cx6="http://schemas.microsoft.com/office/drawing/2016/5/12/chartex" xmlns:cx7="http://schemas.microsoft.com/office/drawing/2016/5/13/chartex" xmlns:cx8="http://schemas.microsoft.com/office/drawing/2016/5/14/chartex" xmlns:mc="http://schemas.openxmlformats.org/markup-compatibility/2006" xmlns:aink="http://schemas.microsoft.com/office/drawing/2016/ink" xmlns:am3d="http://schemas.microsoft.com/office/drawing/2017/model3d" xmlns:o="urn:schemas-microsoft-com:office:office" xmlns:oel="http://schemas.microsoft.com/office/2019/extlst" xmlns:r="http://schemas.openxmlformats.org/officeDocument/2006/relationships" xmlns:m="http://schemas.openxmlformats.org/officeDocument/2006/math" xmlns:v="urn:schemas-microsoft-com:vml" xmlns:wp14="http://schemas.microsoft.com/office/word/2010/wordprocessingDrawing" xmlns:wp="http://schemas.openxmlformats.org/drawingml/2006/wordprocessingDrawing" xmlns:w10="urn:schemas-microsoft-com:office:word" xmlns:w="http://schemas.openxmlformats.org/wordprocessingml/2006/main" xmlns:w14="http://schemas.microsoft.com/office/word/2010/wordml" xmlns:w15="http://schemas.microsoft.com/office/word/2012/wordml" xmlns:w16cex="http://schemas.microsoft.com/office/word/2018/wordml/cex" xmlns:w16cid="http://schemas.microsoft.com/office/word/2016/wordml/cid" xmlns:w16="http://schemas.microsoft.com/office/word/2018/wordml" xmlns:w16sdtdh="http://schemas.microsoft.com/office/word/2020/wordml/sdtdatahash" xmlns:w16se="http://schemas.microsoft.com/office/word/2015/wordml/symex" xmlns:wpg="http://schemas.microsoft.com/office/word/2010/wordprocessingGroup" xmlns:wpi="http://schemas.microsoft.com/office/word/2010/wordprocessingInk" xmlns:wne="http://schemas.microsoft.com/office/word/2006/wordml" xmlns:wps="http://schemas.microsoft.com/office/word/2010/wordprocessingShape" mc:Ignorable="w14 w15 w16se w16cid w16 w16cex w16sdtdh wp14">
+<w:ftr xmlns:wpc="http://schemas.microsoft.com/office/word/2010/wordprocessingCanvas" xmlns:cx="http://schemas.microsoft.com/office/drawing/2014/chartex" xmlns:cx1="http://schemas.microsoft.com/office/drawing/2015/9/8/chartex" xmlns:cx2="http://schemas.microsoft.com/office/drawing/2015/10/21/chartex" xmlns:cx3="http://schemas.microsoft.com/office/drawing/2016/5/9/chartex" xmlns:cx4="http://schemas.microsoft.com/office/drawing/2016/5/10/chartex" xmlns:cx5="http://schemas.microsoft.com/office/drawing/2016/5/11/chartex" xmlns:cx6="http://schemas.microsoft.com/office/drawing/2016/5/12/chartex" xmlns:cx7="http://schemas.microsoft.com/office/drawing/2016/5/13/chartex" xmlns:cx8="http://schemas.microsoft.com/office/drawing/2016/5/14/chartex" xmlns:mc="http://schemas.openxmlformats.org/markup-compatibility/2006" xmlns:aink="http://schemas.microsoft.com/office/drawing/2016/ink" xmlns:am3d="http://schemas.microsoft.com/office/drawing/2017/model3d" xmlns:o="urn:schemas-microsoft-com:office:office" xmlns:oel="http://schemas.microsoft.com/office/2019/extlst" xmlns:r="http://schemas.openxmlformats.org/officeDocument/2006/relationships" xmlns:m="http://schemas.openxmlformats.org/officeDocument/2006/math" xmlns:v="urn:schemas-microsoft-com:vml" xmlns:wp14="http://schemas.microsoft.com/office/word/2010/wordprocessingDrawing" xmlns:wp="http://schemas.openxmlformats.org/drawingml/2006/wordprocessingDrawing" xmlns:w10="urn:schemas-microsoft-com:office:word" xmlns:w="http://schemas.openxmlformats.org/wordprocessingml/2006/main" xmlns:w14="http://schemas.microsoft.com/office/word/2010/wordml" xmlns:w15="http://schemas.microsoft.com/office/word/2012/wordml" xmlns:w16cex="http://schemas.microsoft.com/office/word/2018/wordml/cex" xmlns:w16cid="http://schemas.microsoft.com/office/word/2016/wordml/cid" xmlns:w16="http://schemas.microsoft.com/office/word/2018/wordml" xmlns:w16du="http://schemas.microsoft.com/office/word/2023/wordml/word16du" xmlns:w16sdtdh="http://schemas.microsoft.com/office/word/2020/wordml/sdtdatahash" xmlns:w16se="http://schemas.microsoft.com/office/word/2015/wordml/symex" xmlns:wpg="http://schemas.microsoft.com/office/word/2010/wordprocessingGroup" xmlns:wpi="http://schemas.microsoft.com/office/word/2010/wordprocessingInk" xmlns:wne="http://schemas.microsoft.com/office/word/2006/wordml" xmlns:wps="http://schemas.microsoft.com/office/word/2010/wordprocessingShape" mc:Ignorable="w14 w15 w16se w16cid w16 w16cex w16sdtdh wp14">
   <w:p>
     <w:pPr>
       <w:pBdr>
@@ -12004,7 +12219,7 @@
 </file>
 
 <file path=word/footer3.xml><?xml version="1.0" encoding="utf-8"?>
-<w:ftr xmlns:wpc="http://schemas.microsoft.com/office/word/2010/wordprocessingCanvas" xmlns:cx="http://schemas.microsoft.com/office/drawing/2014/chartex" xmlns:cx1="http://schemas.microsoft.com/office/drawing/2015/9/8/chartex" xmlns:cx2="http://schemas.microsoft.com/office/drawing/2015/10/21/chartex" xmlns:cx3="http://schemas.microsoft.com/office/drawing/2016/5/9/chartex" xmlns:cx4="http://schemas.microsoft.com/office/drawing/2016/5/10/chartex" xmlns:cx5="http://schemas.microsoft.com/office/drawing/2016/5/11/chartex" xmlns:cx6="http://schemas.microsoft.com/office/drawing/2016/5/12/chartex" xmlns:cx7="http://schemas.microsoft.com/office/drawing/2016/5/13/chartex" xmlns:cx8="http://schemas.microsoft.com/office/drawing/2016/5/14/chartex" xmlns:mc="http://schemas.openxmlformats.org/markup-compatibility/2006" xmlns:aink="http://schemas.microsoft.com/office/drawing/2016/ink" xmlns:am3d="http://schemas.microsoft.com/office/drawing/2017/model3d" xmlns:o="urn:schemas-microsoft-com:office:office" xmlns:oel="http://schemas.microsoft.com/office/2019/extlst" xmlns:r="http://schemas.openxmlformats.org/officeDocument/2006/relationships" xmlns:m="http://schemas.openxmlformats.org/officeDocument/2006/math" xmlns:v="urn:schemas-microsoft-com:vml" xmlns:wp14="http://schemas.microsoft.com/office/word/2010/wordprocessingDrawing" xmlns:wp="http://schemas.openxmlformats.org/drawingml/2006/wordprocessingDrawing" xmlns:w10="urn:schemas-microsoft-com:office:word" xmlns:w="http://schemas.openxmlformats.org/wordprocessingml/2006/main" xmlns:w14="http://schemas.microsoft.com/office/word/2010/wordml" xmlns:w15="http://schemas.microsoft.com/office/word/2012/wordml" xmlns:w16cex="http://schemas.microsoft.com/office/word/2018/wordml/cex" xmlns:w16cid="http://schemas.microsoft.com/office/word/2016/wordml/cid" xmlns:w16="http://schemas.microsoft.com/office/word/2018/wordml" xmlns:w16sdtdh="http://schemas.microsoft.com/office/word/2020/wordml/sdtdatahash" xmlns:w16se="http://schemas.microsoft.com/office/word/2015/wordml/symex" xmlns:wpg="http://schemas.microsoft.com/office/word/2010/wordprocessingGroup" xmlns:wpi="http://schemas.microsoft.com/office/word/2010/wordprocessingInk" xmlns:wne="http://schemas.microsoft.com/office/word/2006/wordml" xmlns:wps="http://schemas.microsoft.com/office/word/2010/wordprocessingShape" mc:Ignorable="w14 w15 w16se w16cid w16 w16cex w16sdtdh wp14">
+<w:ftr xmlns:wpc="http://schemas.microsoft.com/office/word/2010/wordprocessingCanvas" xmlns:cx="http://schemas.microsoft.com/office/drawing/2014/chartex" xmlns:cx1="http://schemas.microsoft.com/office/drawing/2015/9/8/chartex" xmlns:cx2="http://schemas.microsoft.com/office/drawing/2015/10/21/chartex" xmlns:cx3="http://schemas.microsoft.com/office/drawing/2016/5/9/chartex" xmlns:cx4="http://schemas.microsoft.com/office/drawing/2016/5/10/chartex" xmlns:cx5="http://schemas.microsoft.com/office/drawing/2016/5/11/chartex" xmlns:cx6="http://schemas.microsoft.com/office/drawing/2016/5/12/chartex" xmlns:cx7="http://schemas.microsoft.com/office/drawing/2016/5/13/chartex" xmlns:cx8="http://schemas.microsoft.com/office/drawing/2016/5/14/chartex" xmlns:mc="http://schemas.openxmlformats.org/markup-compatibility/2006" xmlns:aink="http://schemas.microsoft.com/office/drawing/2016/ink" xmlns:am3d="http://schemas.microsoft.com/office/drawing/2017/model3d" xmlns:o="urn:schemas-microsoft-com:office:office" xmlns:oel="http://schemas.microsoft.com/office/2019/extlst" xmlns:r="http://schemas.openxmlformats.org/officeDocument/2006/relationships" xmlns:m="http://schemas.openxmlformats.org/officeDocument/2006/math" xmlns:v="urn:schemas-microsoft-com:vml" xmlns:wp14="http://schemas.microsoft.com/office/word/2010/wordprocessingDrawing" xmlns:wp="http://schemas.openxmlformats.org/drawingml/2006/wordprocessingDrawing" xmlns:w10="urn:schemas-microsoft-com:office:word" xmlns:w="http://schemas.openxmlformats.org/wordprocessingml/2006/main" xmlns:w14="http://schemas.microsoft.com/office/word/2010/wordml" xmlns:w15="http://schemas.microsoft.com/office/word/2012/wordml" xmlns:w16cex="http://schemas.microsoft.com/office/word/2018/wordml/cex" xmlns:w16cid="http://schemas.microsoft.com/office/word/2016/wordml/cid" xmlns:w16="http://schemas.microsoft.com/office/word/2018/wordml" xmlns:w16du="http://schemas.microsoft.com/office/word/2023/wordml/word16du" xmlns:w16sdtdh="http://schemas.microsoft.com/office/word/2020/wordml/sdtdatahash" xmlns:w16se="http://schemas.microsoft.com/office/word/2015/wordml/symex" xmlns:wpg="http://schemas.microsoft.com/office/word/2010/wordprocessingGroup" xmlns:wpi="http://schemas.microsoft.com/office/word/2010/wordprocessingInk" xmlns:wne="http://schemas.microsoft.com/office/word/2006/wordml" xmlns:wps="http://schemas.microsoft.com/office/word/2010/wordprocessingShape" mc:Ignorable="w14 w15 w16se w16cid w16 w16cex w16sdtdh wp14">
   <w:p>
     <w:pPr>
       <w:pBdr>
@@ -12200,7 +12415,7 @@
 </file>
 
 <file path=word/footnotes.xml><?xml version="1.0" encoding="utf-8"?>
-<w:footnotes xmlns:wpc="http://schemas.microsoft.com/office/word/2010/wordprocessingCanvas" xmlns:cx="http://schemas.microsoft.com/office/drawing/2014/chartex" xmlns:cx1="http://schemas.microsoft.com/office/drawing/2015/9/8/chartex" xmlns:cx2="http://schemas.microsoft.com/office/drawing/2015/10/21/chartex" xmlns:cx3="http://schemas.microsoft.com/office/drawing/2016/5/9/chartex" xmlns:cx4="http://schemas.microsoft.com/office/drawing/2016/5/10/chartex" xmlns:cx5="http://schemas.microsoft.com/office/drawing/2016/5/11/chartex" xmlns:cx6="http://schemas.microsoft.com/office/drawing/2016/5/12/chartex" xmlns:cx7="http://schemas.microsoft.com/office/drawing/2016/5/13/chartex" xmlns:cx8="http://schemas.microsoft.com/office/drawing/2016/5/14/chartex" xmlns:mc="http://schemas.openxmlformats.org/markup-compatibility/2006" xmlns:aink="http://schemas.microsoft.com/office/drawing/2016/ink" xmlns:am3d="http://schemas.microsoft.com/office/drawing/2017/model3d" xmlns:o="urn:schemas-microsoft-com:office:office" xmlns:oel="http://schemas.microsoft.com/office/2019/extlst" xmlns:r="http://schemas.openxmlformats.org/officeDocument/2006/relationships" xmlns:m="http://schemas.openxmlformats.org/officeDocument/2006/math" xmlns:v="urn:schemas-microsoft-com:vml" xmlns:wp14="http://schemas.microsoft.com/office/word/2010/wordprocessingDrawing" xmlns:wp="http://schemas.openxmlformats.org/drawingml/2006/wordprocessingDrawing" xmlns:w10="urn:schemas-microsoft-com:office:word" xmlns:w="http://schemas.openxmlformats.org/wordprocessingml/2006/main" xmlns:w14="http://schemas.microsoft.com/office/word/2010/wordml" xmlns:w15="http://schemas.microsoft.com/office/word/2012/wordml" xmlns:w16cex="http://schemas.microsoft.com/office/word/2018/wordml/cex" xmlns:w16cid="http://schemas.microsoft.com/office/word/2016/wordml/cid" xmlns:w16="http://schemas.microsoft.com/office/word/2018/wordml" xmlns:w16sdtdh="http://schemas.microsoft.com/office/word/2020/wordml/sdtdatahash" xmlns:w16se="http://schemas.microsoft.com/office/word/2015/wordml/symex" xmlns:wpg="http://schemas.microsoft.com/office/word/2010/wordprocessingGroup" xmlns:wpi="http://schemas.microsoft.com/office/word/2010/wordprocessingInk" xmlns:wne="http://schemas.microsoft.com/office/word/2006/wordml" xmlns:wps="http://schemas.microsoft.com/office/word/2010/wordprocessingShape" mc:Ignorable="w14 w15 w16se w16cid w16 w16cex w16sdtdh wp14">
+<w:footnotes xmlns:wpc="http://schemas.microsoft.com/office/word/2010/wordprocessingCanvas" xmlns:cx="http://schemas.microsoft.com/office/drawing/2014/chartex" xmlns:cx1="http://schemas.microsoft.com/office/drawing/2015/9/8/chartex" xmlns:cx2="http://schemas.microsoft.com/office/drawing/2015/10/21/chartex" xmlns:cx3="http://schemas.microsoft.com/office/drawing/2016/5/9/chartex" xmlns:cx4="http://schemas.microsoft.com/office/drawing/2016/5/10/chartex" xmlns:cx5="http://schemas.microsoft.com/office/drawing/2016/5/11/chartex" xmlns:cx6="http://schemas.microsoft.com/office/drawing/2016/5/12/chartex" xmlns:cx7="http://schemas.microsoft.com/office/drawing/2016/5/13/chartex" xmlns:cx8="http://schemas.microsoft.com/office/drawing/2016/5/14/chartex" xmlns:mc="http://schemas.openxmlformats.org/markup-compatibility/2006" xmlns:aink="http://schemas.microsoft.com/office/drawing/2016/ink" xmlns:am3d="http://schemas.microsoft.com/office/drawing/2017/model3d" xmlns:o="urn:schemas-microsoft-com:office:office" xmlns:oel="http://schemas.microsoft.com/office/2019/extlst" xmlns:r="http://schemas.openxmlformats.org/officeDocument/2006/relationships" xmlns:m="http://schemas.openxmlformats.org/officeDocument/2006/math" xmlns:v="urn:schemas-microsoft-com:vml" xmlns:wp14="http://schemas.microsoft.com/office/word/2010/wordprocessingDrawing" xmlns:wp="http://schemas.openxmlformats.org/drawingml/2006/wordprocessingDrawing" xmlns:w10="urn:schemas-microsoft-com:office:word" xmlns:w="http://schemas.openxmlformats.org/wordprocessingml/2006/main" xmlns:w14="http://schemas.microsoft.com/office/word/2010/wordml" xmlns:w15="http://schemas.microsoft.com/office/word/2012/wordml" xmlns:w16cex="http://schemas.microsoft.com/office/word/2018/wordml/cex" xmlns:w16cid="http://schemas.microsoft.com/office/word/2016/wordml/cid" xmlns:w16="http://schemas.microsoft.com/office/word/2018/wordml" xmlns:w16du="http://schemas.microsoft.com/office/word/2023/wordml/word16du" xmlns:w16sdtdh="http://schemas.microsoft.com/office/word/2020/wordml/sdtdatahash" xmlns:w16se="http://schemas.microsoft.com/office/word/2015/wordml/symex" xmlns:wpg="http://schemas.microsoft.com/office/word/2010/wordprocessingGroup" xmlns:wpi="http://schemas.microsoft.com/office/word/2010/wordprocessingInk" xmlns:wne="http://schemas.microsoft.com/office/word/2006/wordml" xmlns:wps="http://schemas.microsoft.com/office/word/2010/wordprocessingShape" mc:Ignorable="w14 w15 w16se w16cid w16 w16cex w16sdtdh wp14">
   <w:footnote w:type="separator" w:id="-1">
     <w:p>
       <w:r>
@@ -12222,7 +12437,7 @@
 </file>
 
 <file path=word/header1.xml><?xml version="1.0" encoding="utf-8"?>
-<w:hdr xmlns:wpc="http://schemas.microsoft.com/office/word/2010/wordprocessingCanvas" xmlns:cx="http://schemas.microsoft.com/office/drawing/2014/chartex" xmlns:cx1="http://schemas.microsoft.com/office/drawing/2015/9/8/chartex" xmlns:cx2="http://schemas.microsoft.com/office/drawing/2015/10/21/chartex" xmlns:cx3="http://schemas.microsoft.com/office/drawing/2016/5/9/chartex" xmlns:cx4="http://schemas.microsoft.com/office/drawing/2016/5/10/chartex" xmlns:cx5="http://schemas.microsoft.com/office/drawing/2016/5/11/chartex" xmlns:cx6="http://schemas.microsoft.com/office/drawing/2016/5/12/chartex" xmlns:cx7="http://schemas.microsoft.com/office/drawing/2016/5/13/chartex" xmlns:cx8="http://schemas.microsoft.com/office/drawing/2016/5/14/chartex" xmlns:mc="http://schemas.openxmlformats.org/markup-compatibility/2006" xmlns:aink="http://schemas.microsoft.com/office/drawing/2016/ink" xmlns:am3d="http://schemas.microsoft.com/office/drawing/2017/model3d" xmlns:o="urn:schemas-microsoft-com:office:office" xmlns:oel="http://schemas.microsoft.com/office/2019/extlst" xmlns:r="http://schemas.openxmlformats.org/officeDocument/2006/relationships" xmlns:m="http://schemas.openxmlformats.org/officeDocument/2006/math" xmlns:v="urn:schemas-microsoft-com:vml" xmlns:wp14="http://schemas.microsoft.com/office/word/2010/wordprocessingDrawing" xmlns:wp="http://schemas.openxmlformats.org/drawingml/2006/wordprocessingDrawing" xmlns:w10="urn:schemas-microsoft-com:office:word" xmlns:w="http://schemas.openxmlformats.org/wordprocessingml/2006/main" xmlns:w14="http://schemas.microsoft.com/office/word/2010/wordml" xmlns:w15="http://schemas.microsoft.com/office/word/2012/wordml" xmlns:w16cex="http://schemas.microsoft.com/office/word/2018/wordml/cex" xmlns:w16cid="http://schemas.microsoft.com/office/word/2016/wordml/cid" xmlns:w16="http://schemas.microsoft.com/office/word/2018/wordml" xmlns:w16sdtdh="http://schemas.microsoft.com/office/word/2020/wordml/sdtdatahash" xmlns:w16se="http://schemas.microsoft.com/office/word/2015/wordml/symex" xmlns:wpg="http://schemas.microsoft.com/office/word/2010/wordprocessingGroup" xmlns:wpi="http://schemas.microsoft.com/office/word/2010/wordprocessingInk" xmlns:wne="http://schemas.microsoft.com/office/word/2006/wordml" xmlns:wps="http://schemas.microsoft.com/office/word/2010/wordprocessingShape" mc:Ignorable="w14 w15 w16se w16cid w16 w16cex w16sdtdh wp14">
+<w:hdr xmlns:wpc="http://schemas.microsoft.com/office/word/2010/wordprocessingCanvas" xmlns:cx="http://schemas.microsoft.com/office/drawing/2014/chartex" xmlns:cx1="http://schemas.microsoft.com/office/drawing/2015/9/8/chartex" xmlns:cx2="http://schemas.microsoft.com/office/drawing/2015/10/21/chartex" xmlns:cx3="http://schemas.microsoft.com/office/drawing/2016/5/9/chartex" xmlns:cx4="http://schemas.microsoft.com/office/drawing/2016/5/10/chartex" xmlns:cx5="http://schemas.microsoft.com/office/drawing/2016/5/11/chartex" xmlns:cx6="http://schemas.microsoft.com/office/drawing/2016/5/12/chartex" xmlns:cx7="http://schemas.microsoft.com/office/drawing/2016/5/13/chartex" xmlns:cx8="http://schemas.microsoft.com/office/drawing/2016/5/14/chartex" xmlns:mc="http://schemas.openxmlformats.org/markup-compatibility/2006" xmlns:aink="http://schemas.microsoft.com/office/drawing/2016/ink" xmlns:am3d="http://schemas.microsoft.com/office/drawing/2017/model3d" xmlns:o="urn:schemas-microsoft-com:office:office" xmlns:oel="http://schemas.microsoft.com/office/2019/extlst" xmlns:r="http://schemas.openxmlformats.org/officeDocument/2006/relationships" xmlns:m="http://schemas.openxmlformats.org/officeDocument/2006/math" xmlns:v="urn:schemas-microsoft-com:vml" xmlns:wp14="http://schemas.microsoft.com/office/word/2010/wordprocessingDrawing" xmlns:wp="http://schemas.openxmlformats.org/drawingml/2006/wordprocessingDrawing" xmlns:w10="urn:schemas-microsoft-com:office:word" xmlns:w="http://schemas.openxmlformats.org/wordprocessingml/2006/main" xmlns:w14="http://schemas.microsoft.com/office/word/2010/wordml" xmlns:w15="http://schemas.microsoft.com/office/word/2012/wordml" xmlns:w16cex="http://schemas.microsoft.com/office/word/2018/wordml/cex" xmlns:w16cid="http://schemas.microsoft.com/office/word/2016/wordml/cid" xmlns:w16="http://schemas.microsoft.com/office/word/2018/wordml" xmlns:w16du="http://schemas.microsoft.com/office/word/2023/wordml/word16du" xmlns:w16sdtdh="http://schemas.microsoft.com/office/word/2020/wordml/sdtdatahash" xmlns:w16se="http://schemas.microsoft.com/office/word/2015/wordml/symex" xmlns:wpg="http://schemas.microsoft.com/office/word/2010/wordprocessingGroup" xmlns:wpi="http://schemas.microsoft.com/office/word/2010/wordprocessingInk" xmlns:wne="http://schemas.microsoft.com/office/word/2006/wordml" xmlns:wps="http://schemas.microsoft.com/office/word/2010/wordprocessingShape" mc:Ignorable="w14 w15 w16se w16cid w16 w16cex w16sdtdh wp14">
   <w:p>
     <w:pPr>
       <w:pBdr>
@@ -12276,7 +12491,7 @@
 </file>
 
 <file path=word/numbering.xml><?xml version="1.0" encoding="utf-8"?>
-<w:numbering xmlns:wpc="http://schemas.microsoft.com/office/word/2010/wordprocessingCanvas" xmlns:cx="http://schemas.microsoft.com/office/drawing/2014/chartex" xmlns:cx1="http://schemas.microsoft.com/office/drawing/2015/9/8/chartex" xmlns:cx2="http://schemas.microsoft.com/office/drawing/2015/10/21/chartex" xmlns:cx3="http://schemas.microsoft.com/office/drawing/2016/5/9/chartex" xmlns:cx4="http://schemas.microsoft.com/office/drawing/2016/5/10/chartex" xmlns:cx5="http://schemas.microsoft.com/office/drawing/2016/5/11/chartex" xmlns:cx6="http://schemas.microsoft.com/office/drawing/2016/5/12/chartex" xmlns:cx7="http://schemas.microsoft.com/office/drawing/2016/5/13/chartex" xmlns:cx8="http://schemas.microsoft.com/office/drawing/2016/5/14/chartex" xmlns:mc="http://schemas.openxmlformats.org/markup-compatibility/2006" xmlns:aink="http://schemas.microsoft.com/office/drawing/2016/ink" xmlns:am3d="http://schemas.microsoft.com/office/drawing/2017/model3d" xmlns:o="urn:schemas-microsoft-com:office:office" xmlns:oel="http://schemas.microsoft.com/office/2019/extlst" xmlns:r="http://schemas.openxmlformats.org/officeDocument/2006/relationships" xmlns:m="http://schemas.openxmlformats.org/officeDocument/2006/math" xmlns:v="urn:schemas-microsoft-com:vml" xmlns:wp14="http://schemas.microsoft.com/office/word/2010/wordprocessingDrawing" xmlns:wp="http://schemas.openxmlformats.org/drawingml/2006/wordprocessingDrawing" xmlns:w10="urn:schemas-microsoft-com:office:word" xmlns:w="http://schemas.openxmlformats.org/wordprocessingml/2006/main" xmlns:w14="http://schemas.microsoft.com/office/word/2010/wordml" xmlns:w15="http://schemas.microsoft.com/office/word/2012/wordml" xmlns:w16cex="http://schemas.microsoft.com/office/word/2018/wordml/cex" xmlns:w16cid="http://schemas.microsoft.com/office/word/2016/wordml/cid" xmlns:w16="http://schemas.microsoft.com/office/word/2018/wordml" xmlns:w16sdtdh="http://schemas.microsoft.com/office/word/2020/wordml/sdtdatahash" xmlns:w16se="http://schemas.microsoft.com/office/word/2015/wordml/symex" xmlns:wpg="http://schemas.microsoft.com/office/word/2010/wordprocessingGroup" xmlns:wpi="http://schemas.microsoft.com/office/word/2010/wordprocessingInk" xmlns:wne="http://schemas.microsoft.com/office/word/2006/wordml" xmlns:wps="http://schemas.microsoft.com/office/word/2010/wordprocessingShape" mc:Ignorable="w14 w15 w16se w16cid w16 w16cex w16sdtdh wp14">
+<w:numbering xmlns:wpc="http://schemas.microsoft.com/office/word/2010/wordprocessingCanvas" xmlns:cx="http://schemas.microsoft.com/office/drawing/2014/chartex" xmlns:cx1="http://schemas.microsoft.com/office/drawing/2015/9/8/chartex" xmlns:cx2="http://schemas.microsoft.com/office/drawing/2015/10/21/chartex" xmlns:cx3="http://schemas.microsoft.com/office/drawing/2016/5/9/chartex" xmlns:cx4="http://schemas.microsoft.com/office/drawing/2016/5/10/chartex" xmlns:cx5="http://schemas.microsoft.com/office/drawing/2016/5/11/chartex" xmlns:cx6="http://schemas.microsoft.com/office/drawing/2016/5/12/chartex" xmlns:cx7="http://schemas.microsoft.com/office/drawing/2016/5/13/chartex" xmlns:cx8="http://schemas.microsoft.com/office/drawing/2016/5/14/chartex" xmlns:mc="http://schemas.openxmlformats.org/markup-compatibility/2006" xmlns:aink="http://schemas.microsoft.com/office/drawing/2016/ink" xmlns:am3d="http://schemas.microsoft.com/office/drawing/2017/model3d" xmlns:o="urn:schemas-microsoft-com:office:office" xmlns:oel="http://schemas.microsoft.com/office/2019/extlst" xmlns:r="http://schemas.openxmlformats.org/officeDocument/2006/relationships" xmlns:m="http://schemas.openxmlformats.org/officeDocument/2006/math" xmlns:v="urn:schemas-microsoft-com:vml" xmlns:wp14="http://schemas.microsoft.com/office/word/2010/wordprocessingDrawing" xmlns:wp="http://schemas.openxmlformats.org/drawingml/2006/wordprocessingDrawing" xmlns:w10="urn:schemas-microsoft-com:office:word" xmlns:w="http://schemas.openxmlformats.org/wordprocessingml/2006/main" xmlns:w14="http://schemas.microsoft.com/office/word/2010/wordml" xmlns:w15="http://schemas.microsoft.com/office/word/2012/wordml" xmlns:w16cex="http://schemas.microsoft.com/office/word/2018/wordml/cex" xmlns:w16cid="http://schemas.microsoft.com/office/word/2016/wordml/cid" xmlns:w16="http://schemas.microsoft.com/office/word/2018/wordml" xmlns:w16du="http://schemas.microsoft.com/office/word/2023/wordml/word16du" xmlns:w16sdtdh="http://schemas.microsoft.com/office/word/2020/wordml/sdtdatahash" xmlns:w16se="http://schemas.microsoft.com/office/word/2015/wordml/symex" xmlns:wpg="http://schemas.microsoft.com/office/word/2010/wordprocessingGroup" xmlns:wpi="http://schemas.microsoft.com/office/word/2010/wordprocessingInk" xmlns:wne="http://schemas.microsoft.com/office/word/2006/wordml" xmlns:wps="http://schemas.microsoft.com/office/word/2010/wordprocessingShape" mc:Ignorable="w14 w15 w16se w16cid w16 w16cex w16sdtdh wp14">
   <w:abstractNum w:abstractNumId="0" w15:restartNumberingAfterBreak="0">
     <w:nsid w:val="00DC2EE7"/>
     <w:multiLevelType w:val="multilevel"/>

</xml_diff>

<commit_message>
Change docTemplate in 13 places to compare exceptionToFairOppprtunity to true/false
</commit_message>
<xml_diff>
--- a/document-generation/templates/eval-memo-template.docx
+++ b/document-generation/templates/eval-memo-template.docx
@@ -192,6 +192,13 @@
           <w:bCs/>
           <w:color w:val="00B050"/>
         </w:rPr>
+        <w:t xml:space="preserve"> === true</w:t>
+      </w:r>
+      <w:r>
+        <w:rPr>
+          <w:bCs/>
+          <w:color w:val="00B050"/>
+        </w:rPr>
         <w:t>}</w:t>
       </w:r>
     </w:p>
@@ -243,15 +250,7 @@
           <w:b/>
           <w:color w:val="00B050"/>
         </w:rPr>
-        <w:t>{</w:t>
-      </w:r>
-      <w:proofErr w:type="gramStart"/>
-      <w:r>
-        <w:rPr>
-          <w:b/>
-          <w:color w:val="00B050"/>
-        </w:rPr>
-        <w:t>IF !</w:t>
+        <w:t xml:space="preserve">{IF </w:t>
       </w:r>
       <w:proofErr w:type="spellStart"/>
       <w:r>
@@ -262,7 +261,20 @@
         <w:t>exceptionToFairOpportunity</w:t>
       </w:r>
       <w:proofErr w:type="spellEnd"/>
-      <w:proofErr w:type="gramEnd"/>
+      <w:r>
+        <w:rPr>
+          <w:b/>
+          <w:color w:val="00B050"/>
+        </w:rPr>
+        <w:t xml:space="preserve"> === </w:t>
+      </w:r>
+      <w:r>
+        <w:rPr>
+          <w:b/>
+          <w:color w:val="00B050"/>
+        </w:rPr>
+        <w:t>false</w:t>
+      </w:r>
       <w:r>
         <w:rPr>
           <w:b/>
@@ -953,15 +965,7 @@
           <w:bCs/>
           <w:color w:val="00B050"/>
         </w:rPr>
-        <w:t>{</w:t>
-      </w:r>
-      <w:proofErr w:type="gramStart"/>
-      <w:r>
-        <w:rPr>
-          <w:bCs/>
-          <w:color w:val="00B050"/>
-        </w:rPr>
-        <w:t>IF !</w:t>
+        <w:t xml:space="preserve">{IF </w:t>
       </w:r>
       <w:proofErr w:type="spellStart"/>
       <w:r>
@@ -972,7 +976,20 @@
         <w:t>exceptionToFairOpportunity</w:t>
       </w:r>
       <w:proofErr w:type="spellEnd"/>
-      <w:proofErr w:type="gramEnd"/>
+      <w:r>
+        <w:rPr>
+          <w:bCs/>
+          <w:color w:val="00B050"/>
+        </w:rPr>
+        <w:t xml:space="preserve"> === </w:t>
+      </w:r>
+      <w:r>
+        <w:rPr>
+          <w:bCs/>
+          <w:color w:val="00B050"/>
+        </w:rPr>
+        <w:t>false</w:t>
+      </w:r>
       <w:r>
         <w:rPr>
           <w:bCs/>
@@ -1018,6 +1035,13 @@
         <w:t>exceptionToFairOpportunity</w:t>
       </w:r>
       <w:proofErr w:type="spellEnd"/>
+      <w:r>
+        <w:rPr>
+          <w:bCs/>
+          <w:color w:val="00B050"/>
+        </w:rPr>
+        <w:t xml:space="preserve"> === true</w:t>
+      </w:r>
       <w:r>
         <w:rPr>
           <w:bCs/>
@@ -1097,15 +1121,7 @@
           <w:bCs/>
           <w:color w:val="00B050"/>
         </w:rPr>
-        <w:t>{</w:t>
-      </w:r>
-      <w:proofErr w:type="gramStart"/>
-      <w:r>
-        <w:rPr>
-          <w:bCs/>
-          <w:color w:val="00B050"/>
-        </w:rPr>
-        <w:t>IF !</w:t>
+        <w:t xml:space="preserve">{IF </w:t>
       </w:r>
       <w:proofErr w:type="spellStart"/>
       <w:r>
@@ -1116,7 +1132,20 @@
         <w:t>exceptionToFairOpportunity</w:t>
       </w:r>
       <w:proofErr w:type="spellEnd"/>
-      <w:proofErr w:type="gramEnd"/>
+      <w:r>
+        <w:rPr>
+          <w:bCs/>
+          <w:color w:val="00B050"/>
+        </w:rPr>
+        <w:t xml:space="preserve"> === </w:t>
+      </w:r>
+      <w:r>
+        <w:rPr>
+          <w:bCs/>
+          <w:color w:val="00B050"/>
+        </w:rPr>
+        <w:t>false</w:t>
+      </w:r>
       <w:r>
         <w:rPr>
           <w:bCs/>
@@ -1244,11 +1273,19 @@
       <w:proofErr w:type="spellStart"/>
       <w:r>
         <w:rPr>
+          <w:bCs/>
           <w:color w:val="00B050"/>
         </w:rPr>
         <w:t>exceptionToFairOpportunity</w:t>
       </w:r>
       <w:proofErr w:type="spellEnd"/>
+      <w:r>
+        <w:rPr>
+          <w:bCs/>
+          <w:color w:val="00B050"/>
+        </w:rPr>
+        <w:t xml:space="preserve"> === true</w:t>
+      </w:r>
       <w:r>
         <w:rPr>
           <w:color w:val="00B050"/>
@@ -1312,26 +1349,31 @@
           <w:b/>
           <w:color w:val="F79646" w:themeColor="accent6"/>
         </w:rPr>
-        <w:t>{</w:t>
-      </w:r>
-      <w:proofErr w:type="gramStart"/>
-      <w:r>
-        <w:rPr>
-          <w:b/>
+        <w:t xml:space="preserve">{IF </w:t>
+      </w:r>
+      <w:proofErr w:type="spellStart"/>
+      <w:r>
+        <w:rPr>
+          <w:bCs/>
           <w:color w:val="F79646" w:themeColor="accent6"/>
         </w:rPr>
-        <w:t>IF !</w:t>
-      </w:r>
-      <w:proofErr w:type="spellStart"/>
-      <w:r>
-        <w:rPr>
-          <w:b/>
+        <w:t>exceptionToFairOpportunity</w:t>
+      </w:r>
+      <w:proofErr w:type="spellEnd"/>
+      <w:r>
+        <w:rPr>
+          <w:bCs/>
           <w:color w:val="F79646" w:themeColor="accent6"/>
         </w:rPr>
-        <w:t>exceptionToFairOpportunity</w:t>
-      </w:r>
-      <w:proofErr w:type="spellEnd"/>
-      <w:proofErr w:type="gramEnd"/>
+        <w:t xml:space="preserve"> === </w:t>
+      </w:r>
+      <w:r>
+        <w:rPr>
+          <w:bCs/>
+          <w:color w:val="F79646" w:themeColor="accent6"/>
+        </w:rPr>
+        <w:t>false</w:t>
+      </w:r>
       <w:r>
         <w:rPr>
           <w:b/>
@@ -2559,69 +2601,62 @@
         </w:rPr>
       </w:pPr>
       <w:proofErr w:type="spellStart"/>
+      <w:r>
+        <w:rPr>
+          <w:bCs/>
+          <w:color w:val="00B050"/>
+        </w:rPr>
+        <w:t>bvtoTechStandards</w:t>
+      </w:r>
+      <w:proofErr w:type="spellEnd"/>
+      <w:r>
+        <w:rPr>
+          <w:bCs/>
+          <w:color w:val="00B050"/>
+        </w:rPr>
+        <w:t xml:space="preserve"> </w:t>
+      </w:r>
+      <w:r>
+        <w:rPr>
+          <w:bCs/>
+          <w:color w:val="00B050"/>
+        </w:rPr>
+        <w:t xml:space="preserve"> = </w:t>
+      </w:r>
+      <w:proofErr w:type="spellStart"/>
+      <w:r>
+        <w:rPr>
+          <w:bCs/>
+          <w:color w:val="00B050"/>
+        </w:rPr>
+        <w:t>bvtoTechStandards.concat</w:t>
+      </w:r>
+      <w:proofErr w:type="spellEnd"/>
+      <w:r>
+        <w:rPr>
+          <w:bCs/>
+          <w:color w:val="00B050"/>
+        </w:rPr>
+        <w:t>(</w:t>
+      </w:r>
+      <w:proofErr w:type="spellStart"/>
+      <w:r>
+        <w:rPr>
+          <w:bCs/>
+          <w:color w:val="00B050"/>
+        </w:rPr>
+        <w:t>customSpecifications</w:t>
+      </w:r>
+      <w:proofErr w:type="spellEnd"/>
       <w:proofErr w:type="gramStart"/>
       <w:r>
         <w:rPr>
           <w:bCs/>
           <w:color w:val="00B050"/>
         </w:rPr>
-        <w:t>bvtoTechStandards</w:t>
-      </w:r>
-      <w:proofErr w:type="spellEnd"/>
-      <w:r>
-        <w:rPr>
-          <w:bCs/>
-          <w:color w:val="00B050"/>
-        </w:rPr>
-        <w:t xml:space="preserve"> </w:t>
-      </w:r>
-      <w:r>
-        <w:rPr>
-          <w:bCs/>
-          <w:color w:val="00B050"/>
-        </w:rPr>
-        <w:t xml:space="preserve"> =</w:t>
+        <w:t>);</w:t>
       </w:r>
       <w:proofErr w:type="gramEnd"/>
-      <w:r>
-        <w:rPr>
-          <w:bCs/>
-          <w:color w:val="00B050"/>
-        </w:rPr>
-        <w:t xml:space="preserve"> </w:t>
-      </w:r>
-      <w:proofErr w:type="spellStart"/>
-      <w:r>
-        <w:rPr>
-          <w:bCs/>
-          <w:color w:val="00B050"/>
-        </w:rPr>
-        <w:t>bvtoTechStandards.concat</w:t>
-      </w:r>
-      <w:proofErr w:type="spellEnd"/>
-      <w:r>
-        <w:rPr>
-          <w:bCs/>
-          <w:color w:val="00B050"/>
-        </w:rPr>
-        <w:t>(</w:t>
-      </w:r>
-      <w:proofErr w:type="spellStart"/>
-      <w:r>
-        <w:rPr>
-          <w:bCs/>
-          <w:color w:val="00B050"/>
-        </w:rPr>
-        <w:t>customSpecifications</w:t>
-      </w:r>
-      <w:proofErr w:type="spellEnd"/>
-      <w:r>
-        <w:rPr>
-          <w:bCs/>
-          <w:color w:val="00B050"/>
-        </w:rPr>
-        <w:t>);</w:t>
-      </w:r>
     </w:p>
     <w:p>
       <w:pPr>
@@ -2697,7 +2732,6 @@
         <w:t xml:space="preserve">{FOR object in </w:t>
       </w:r>
       <w:proofErr w:type="spellStart"/>
-      <w:proofErr w:type="gramStart"/>
       <w:r>
         <w:rPr>
           <w:bCs/>
@@ -2712,7 +2746,6 @@
       <w:r>
         <w:t>}</w:t>
       </w:r>
-      <w:proofErr w:type="gramEnd"/>
     </w:p>
     <w:p>
       <w:pPr>
@@ -3422,80 +3455,73 @@
         </w:rPr>
       </w:pPr>
       <w:proofErr w:type="spellStart"/>
+      <w:r>
+        <w:rPr>
+          <w:bCs/>
+          <w:color w:val="00B050"/>
+        </w:rPr>
+        <w:t>bestUseAssessmentAreas</w:t>
+      </w:r>
+      <w:proofErr w:type="spellEnd"/>
+      <w:r>
+        <w:rPr>
+          <w:bCs/>
+          <w:color w:val="00B050"/>
+        </w:rPr>
+        <w:t xml:space="preserve"> </w:t>
+      </w:r>
+      <w:r>
+        <w:rPr>
+          <w:bCs/>
+          <w:color w:val="00B050"/>
+        </w:rPr>
+        <w:t xml:space="preserve"> = </w:t>
+      </w:r>
+      <w:proofErr w:type="spellStart"/>
+      <w:r>
+        <w:rPr>
+          <w:bCs/>
+          <w:color w:val="00B050"/>
+        </w:rPr>
+        <w:t>bestUseAssessmentAreas</w:t>
+      </w:r>
+      <w:r>
+        <w:rPr>
+          <w:bCs/>
+          <w:color w:val="00B050"/>
+        </w:rPr>
+        <w:t>.concat</w:t>
+      </w:r>
+      <w:proofErr w:type="spellEnd"/>
+      <w:r>
+        <w:rPr>
+          <w:bCs/>
+          <w:color w:val="00B050"/>
+        </w:rPr>
+        <w:t>(</w:t>
+      </w:r>
+      <w:proofErr w:type="spellStart"/>
+      <w:r>
+        <w:t>standardSpecifications</w:t>
+      </w:r>
+      <w:proofErr w:type="spellEnd"/>
+      <w:r>
+        <w:t xml:space="preserve">, </w:t>
+      </w:r>
+      <w:proofErr w:type="spellStart"/>
+      <w:r>
+        <w:t>customSpecifications</w:t>
+      </w:r>
+      <w:proofErr w:type="spellEnd"/>
       <w:proofErr w:type="gramStart"/>
       <w:r>
         <w:rPr>
           <w:bCs/>
           <w:color w:val="00B050"/>
         </w:rPr>
-        <w:t>bestUseAssessmentAreas</w:t>
-      </w:r>
-      <w:proofErr w:type="spellEnd"/>
-      <w:r>
-        <w:rPr>
-          <w:bCs/>
-          <w:color w:val="00B050"/>
-        </w:rPr>
-        <w:t xml:space="preserve"> </w:t>
-      </w:r>
-      <w:r>
-        <w:rPr>
-          <w:bCs/>
-          <w:color w:val="00B050"/>
-        </w:rPr>
-        <w:t xml:space="preserve"> =</w:t>
+        <w:t>);</w:t>
       </w:r>
       <w:proofErr w:type="gramEnd"/>
-      <w:r>
-        <w:rPr>
-          <w:bCs/>
-          <w:color w:val="00B050"/>
-        </w:rPr>
-        <w:t xml:space="preserve"> </w:t>
-      </w:r>
-      <w:proofErr w:type="spellStart"/>
-      <w:r>
-        <w:rPr>
-          <w:bCs/>
-          <w:color w:val="00B050"/>
-        </w:rPr>
-        <w:t>bestUseAssessmentAreas</w:t>
-      </w:r>
-      <w:r>
-        <w:rPr>
-          <w:bCs/>
-          <w:color w:val="00B050"/>
-        </w:rPr>
-        <w:t>.concat</w:t>
-      </w:r>
-      <w:proofErr w:type="spellEnd"/>
-      <w:r>
-        <w:rPr>
-          <w:bCs/>
-          <w:color w:val="00B050"/>
-        </w:rPr>
-        <w:t>(</w:t>
-      </w:r>
-      <w:proofErr w:type="spellStart"/>
-      <w:r>
-        <w:t>standardSpecifications</w:t>
-      </w:r>
-      <w:proofErr w:type="spellEnd"/>
-      <w:r>
-        <w:t xml:space="preserve">, </w:t>
-      </w:r>
-      <w:proofErr w:type="spellStart"/>
-      <w:r>
-        <w:t>customSpecifications</w:t>
-      </w:r>
-      <w:proofErr w:type="spellEnd"/>
-      <w:r>
-        <w:rPr>
-          <w:bCs/>
-          <w:color w:val="00B050"/>
-        </w:rPr>
-        <w:t>);</w:t>
-      </w:r>
     </w:p>
     <w:p>
       <w:pPr>
@@ -5333,6 +5359,13 @@
           <w:bCs/>
           <w:color w:val="00B050"/>
         </w:rPr>
+        <w:t xml:space="preserve"> === true</w:t>
+      </w:r>
+      <w:r>
+        <w:rPr>
+          <w:bCs/>
+          <w:color w:val="00B050"/>
+        </w:rPr>
         <w:t>}</w:t>
       </w:r>
     </w:p>
@@ -5474,26 +5507,31 @@
           <w:b/>
           <w:color w:val="F79646" w:themeColor="accent6"/>
         </w:rPr>
-        <w:t>{</w:t>
-      </w:r>
-      <w:proofErr w:type="gramStart"/>
-      <w:r>
-        <w:rPr>
-          <w:b/>
+        <w:t xml:space="preserve">{IF </w:t>
+      </w:r>
+      <w:proofErr w:type="spellStart"/>
+      <w:r>
+        <w:rPr>
+          <w:bCs/>
           <w:color w:val="F79646" w:themeColor="accent6"/>
         </w:rPr>
-        <w:t>IF !</w:t>
-      </w:r>
-      <w:proofErr w:type="spellStart"/>
-      <w:r>
-        <w:rPr>
-          <w:b/>
+        <w:t>exceptionToFairOpportunity</w:t>
+      </w:r>
+      <w:proofErr w:type="spellEnd"/>
+      <w:r>
+        <w:rPr>
+          <w:bCs/>
           <w:color w:val="F79646" w:themeColor="accent6"/>
         </w:rPr>
-        <w:t>exceptionToFairOpportunity</w:t>
-      </w:r>
-      <w:proofErr w:type="spellEnd"/>
-      <w:proofErr w:type="gramEnd"/>
+        <w:t xml:space="preserve"> === </w:t>
+      </w:r>
+      <w:r>
+        <w:rPr>
+          <w:bCs/>
+          <w:color w:val="F79646" w:themeColor="accent6"/>
+        </w:rPr>
+        <w:t>false</w:t>
+      </w:r>
       <w:r>
         <w:rPr>
           <w:b/>
@@ -7985,13 +8023,7 @@
         <w:rPr>
           <w:color w:val="FF0000"/>
         </w:rPr>
-        <w:t>quote/propo</w:t>
-      </w:r>
-      <w:r>
-        <w:rPr>
-          <w:color w:val="FF0000"/>
-        </w:rPr>
-        <w:t>sal</w:t>
+        <w:t>quote/proposal</w:t>
       </w:r>
       <w:r>
         <w:t xml:space="preserve"> </w:t>
@@ -8247,6 +8279,13 @@
         <w:t>exceptionToFairOpportunity</w:t>
       </w:r>
       <w:proofErr w:type="spellEnd"/>
+      <w:r>
+        <w:rPr>
+          <w:bCs/>
+          <w:color w:val="00B050"/>
+        </w:rPr>
+        <w:t xml:space="preserve"> === true</w:t>
+      </w:r>
       <w:r>
         <w:rPr>
           <w:bCs/>
@@ -8637,22 +8676,7 @@
           <w:bCs/>
           <w:color w:val="00B050"/>
         </w:rPr>
-        <w:t>{</w:t>
-      </w:r>
-      <w:proofErr w:type="gramStart"/>
-      <w:r>
-        <w:rPr>
-          <w:bCs/>
-          <w:color w:val="00B050"/>
-        </w:rPr>
-        <w:t xml:space="preserve">IF </w:t>
-      </w:r>
-      <w:r>
-        <w:rPr>
-          <w:bCs/>
-          <w:color w:val="00B050"/>
-        </w:rPr>
-        <w:t>!</w:t>
+        <w:t xml:space="preserve">{IF </w:t>
       </w:r>
       <w:proofErr w:type="spellStart"/>
       <w:r>
@@ -8663,7 +8687,20 @@
         <w:t>exceptionToFairOpportunity</w:t>
       </w:r>
       <w:proofErr w:type="spellEnd"/>
-      <w:proofErr w:type="gramEnd"/>
+      <w:r>
+        <w:rPr>
+          <w:bCs/>
+          <w:color w:val="00B050"/>
+        </w:rPr>
+        <w:t xml:space="preserve"> === </w:t>
+      </w:r>
+      <w:r>
+        <w:rPr>
+          <w:bCs/>
+          <w:color w:val="00B050"/>
+        </w:rPr>
+        <w:t>false</w:t>
+      </w:r>
       <w:r>
         <w:rPr>
           <w:bCs/>
@@ -10054,7 +10091,7 @@
             <v:path o:extrusionok="f" gradientshapeok="t" o:connecttype="rect"/>
             <o:lock v:ext="edit" aspectratio="t"/>
           </v:shapetype>
-          <v:shape id="_x0000_i1025" type="#_x0000_t75" alt="Microsoft Office Signature Line..." style="width:193.5pt;height:96pt;mso-width-percent:0;mso-height-percent:0;mso-width-percent:0;mso-height-percent:0">
+          <v:shape id="_x0000_i1025" type="#_x0000_t75" alt="Microsoft Office Signature Line..." style="width:193.8pt;height:96pt;mso-width-percent:0;mso-height-percent:0;mso-width-percent:0;mso-height-percent:0">
             <v:imagedata r:id="rId8" o:title=""/>
             <o:lock v:ext="edit" ungrouping="t" rotation="t" cropping="t" verticies="t" text="t" grouping="t"/>
             <o:signatureline v:ext="edit" id="{A253F769-965E-43E6-9274-10BC9F972DE3}" provid="{00000000-0000-0000-0000-000000000000}" allowcomments="t" issignatureline="t"/>
@@ -10162,6 +10199,13 @@
         <w:t>exceptionToFairOpportunity</w:t>
       </w:r>
       <w:proofErr w:type="spellEnd"/>
+      <w:r>
+        <w:rPr>
+          <w:bCs/>
+          <w:color w:val="00B050"/>
+        </w:rPr>
+        <w:t xml:space="preserve"> === true</w:t>
+      </w:r>
       <w:r>
         <w:rPr>
           <w:bCs/>
@@ -10285,26 +10329,31 @@
           <w:b/>
           <w:color w:val="F79646" w:themeColor="accent6"/>
         </w:rPr>
-        <w:t>{</w:t>
-      </w:r>
-      <w:proofErr w:type="gramStart"/>
-      <w:r>
-        <w:rPr>
-          <w:b/>
+        <w:t xml:space="preserve">{IF </w:t>
+      </w:r>
+      <w:proofErr w:type="spellStart"/>
+      <w:r>
+        <w:rPr>
+          <w:bCs/>
           <w:color w:val="F79646" w:themeColor="accent6"/>
         </w:rPr>
-        <w:t>IF !</w:t>
-      </w:r>
-      <w:proofErr w:type="spellStart"/>
-      <w:r>
-        <w:rPr>
-          <w:b/>
+        <w:t>exceptionToFairOpportunity</w:t>
+      </w:r>
+      <w:proofErr w:type="spellEnd"/>
+      <w:r>
+        <w:rPr>
+          <w:bCs/>
           <w:color w:val="F79646" w:themeColor="accent6"/>
         </w:rPr>
-        <w:t>exceptionToFairOpportunity</w:t>
-      </w:r>
-      <w:proofErr w:type="spellEnd"/>
-      <w:proofErr w:type="gramEnd"/>
+        <w:t xml:space="preserve"> === </w:t>
+      </w:r>
+      <w:r>
+        <w:rPr>
+          <w:bCs/>
+          <w:color w:val="F79646" w:themeColor="accent6"/>
+        </w:rPr>
+        <w:t>false</w:t>
+      </w:r>
       <w:r>
         <w:rPr>
           <w:b/>

</xml_diff>

<commit_message>
changed if/else to turnary operation
</commit_message>
<xml_diff>
--- a/document-generation/templates/eval-memo-template.docx
+++ b/document-generation/templates/eval-memo-template.docx
@@ -167,6 +167,37 @@
     <w:p>
       <w:pPr>
         <w:rPr>
+          <w:b/>
+          <w:u w:val="single"/>
+        </w:rPr>
+      </w:pPr>
+      <w:r>
+        <w:rPr>
+          <w:bCs/>
+          <w:color w:val="00B050"/>
+        </w:rPr>
+        <w:t>{</w:t>
+      </w:r>
+      <w:proofErr w:type="spellStart"/>
+      <w:r>
+        <w:rPr>
+          <w:bCs/>
+          <w:color w:val="00B050"/>
+        </w:rPr>
+        <w:t>exceptionToFairOpportunity</w:t>
+      </w:r>
+      <w:proofErr w:type="spellEnd"/>
+      <w:r>
+        <w:rPr>
+          <w:bCs/>
+          <w:color w:val="00B050"/>
+        </w:rPr>
+        <w:t>}</w:t>
+      </w:r>
+    </w:p>
+    <w:p>
+      <w:pPr>
+        <w:rPr>
           <w:bCs/>
           <w:color w:val="00B050"/>
         </w:rPr>
@@ -192,7 +223,30 @@
           <w:bCs/>
           <w:color w:val="00B050"/>
         </w:rPr>
-        <w:t xml:space="preserve"> === true</w:t>
+        <w:t xml:space="preserve"> === </w:t>
+      </w:r>
+      <w:r>
+        <w:rPr>
+          <w:bCs/>
+          <w:color w:val="00B050"/>
+          <w:bdr w:val="none" w:sz="0" w:space="0" w:color="auto" w:frame="1"/>
+        </w:rPr>
+        <w:t>`</w:t>
+      </w:r>
+      <w:r>
+        <w:rPr>
+          <w:bCs/>
+          <w:color w:val="00B050"/>
+        </w:rPr>
+        <w:t>true</w:t>
+      </w:r>
+      <w:r>
+        <w:rPr>
+          <w:bCs/>
+          <w:color w:val="00B050"/>
+          <w:bdr w:val="none" w:sz="0" w:space="0" w:color="auto" w:frame="1"/>
+        </w:rPr>
+        <w:t>`</w:t>
       </w:r>
       <w:r>
         <w:rPr>
@@ -266,14 +320,7 @@
           <w:b/>
           <w:color w:val="00B050"/>
         </w:rPr>
-        <w:t xml:space="preserve"> === </w:t>
-      </w:r>
-      <w:r>
-        <w:rPr>
-          <w:b/>
-          <w:color w:val="00B050"/>
-        </w:rPr>
-        <w:t>false</w:t>
+        <w:t xml:space="preserve"> === false</w:t>
       </w:r>
       <w:r>
         <w:rPr>
@@ -348,16 +395,8 @@
         <w:rPr>
           <w:bCs/>
         </w:rPr>
-        <w:t xml:space="preserve">not require a technical proposal; award will be made on a Lowest Price Technically Acceptable (LPTA) </w:t>
-      </w:r>
-      <w:proofErr w:type="gramStart"/>
-      <w:r>
-        <w:rPr>
-          <w:bCs/>
-        </w:rPr>
-        <w:t>basis</w:t>
-      </w:r>
-      <w:proofErr w:type="gramEnd"/>
+        <w:t>not require a technical proposal; award will be made on a Lowest Price Technically Acceptable (LPTA) basis</w:t>
+      </w:r>
     </w:p>
     <w:p>
       <w:pPr>
@@ -439,16 +478,8 @@
         <w:rPr>
           <w:bCs/>
         </w:rPr>
-        <w:t xml:space="preserve">Government User requires a technical </w:t>
-      </w:r>
-      <w:proofErr w:type="gramStart"/>
-      <w:r>
-        <w:rPr>
-          <w:bCs/>
-        </w:rPr>
-        <w:t>proposal</w:t>
-      </w:r>
-      <w:proofErr w:type="gramEnd"/>
+        <w:t>Government User requires a technical proposal</w:t>
+      </w:r>
     </w:p>
     <w:p>
       <w:pPr>
@@ -563,16 +594,8 @@
         <w:rPr>
           <w:bCs/>
         </w:rPr>
-        <w:t xml:space="preserve">Government User requires a technical </w:t>
-      </w:r>
-      <w:proofErr w:type="gramStart"/>
-      <w:r>
-        <w:rPr>
-          <w:bCs/>
-        </w:rPr>
-        <w:t>proposal</w:t>
-      </w:r>
-      <w:proofErr w:type="gramEnd"/>
+        <w:t>Government User requires a technical proposal</w:t>
+      </w:r>
     </w:p>
     <w:p>
       <w:pPr>
@@ -720,16 +743,8 @@
         <w:rPr>
           <w:bCs/>
         </w:rPr>
-        <w:t xml:space="preserve">Government would like to purchase a set lump sum dollar amount of offerings from any one </w:t>
-      </w:r>
-      <w:proofErr w:type="gramStart"/>
-      <w:r>
-        <w:rPr>
-          <w:bCs/>
-        </w:rPr>
-        <w:t>Contractor</w:t>
-      </w:r>
-      <w:proofErr w:type="gramEnd"/>
+        <w:t>Government would like to purchase a set lump sum dollar amount of offerings from any one Contractor</w:t>
+      </w:r>
     </w:p>
     <w:p>
       <w:pPr>
@@ -862,16 +877,8 @@
         <w:rPr>
           <w:bCs/>
         </w:rPr>
-        <w:t xml:space="preserve">Government would like to purchase a set lump sum dollar amount of offerings from any one </w:t>
-      </w:r>
-      <w:proofErr w:type="gramStart"/>
-      <w:r>
-        <w:rPr>
-          <w:bCs/>
-        </w:rPr>
-        <w:t>Contractor</w:t>
-      </w:r>
-      <w:proofErr w:type="gramEnd"/>
+        <w:t>Government would like to purchase a set lump sum dollar amount of offerings from any one Contractor</w:t>
+      </w:r>
     </w:p>
     <w:p>
       <w:pPr>
@@ -981,14 +988,7 @@
           <w:bCs/>
           <w:color w:val="00B050"/>
         </w:rPr>
-        <w:t xml:space="preserve"> === </w:t>
-      </w:r>
-      <w:r>
-        <w:rPr>
-          <w:bCs/>
-          <w:color w:val="00B050"/>
-        </w:rPr>
-        <w:t>false</w:t>
+        <w:t xml:space="preserve"> === false</w:t>
       </w:r>
       <w:r>
         <w:rPr>
@@ -1137,14 +1137,7 @@
           <w:bCs/>
           <w:color w:val="00B050"/>
         </w:rPr>
-        <w:t xml:space="preserve"> === </w:t>
-      </w:r>
-      <w:r>
-        <w:rPr>
-          <w:bCs/>
-          <w:color w:val="00B050"/>
-        </w:rPr>
-        <w:t>false</w:t>
+        <w:t xml:space="preserve"> === false</w:t>
       </w:r>
       <w:r>
         <w:rPr>
@@ -1244,6 +1237,7 @@
     </w:p>
     <w:p>
       <w:r>
+        <w:lastRenderedPageBreak/>
         <w:t xml:space="preserve">Evaluations were conducted in accordance with (IAW) the solicitation dated </w:t>
       </w:r>
       <w:r>
@@ -1284,7 +1278,30 @@
           <w:bCs/>
           <w:color w:val="00B050"/>
         </w:rPr>
-        <w:t xml:space="preserve"> === true</w:t>
+        <w:t xml:space="preserve"> === </w:t>
+      </w:r>
+      <w:r>
+        <w:rPr>
+          <w:bCs/>
+          <w:color w:val="00B050"/>
+          <w:bdr w:val="none" w:sz="0" w:space="0" w:color="auto" w:frame="1"/>
+        </w:rPr>
+        <w:t>`</w:t>
+      </w:r>
+      <w:r>
+        <w:rPr>
+          <w:bCs/>
+          <w:color w:val="00B050"/>
+        </w:rPr>
+        <w:t>true</w:t>
+      </w:r>
+      <w:r>
+        <w:rPr>
+          <w:bCs/>
+          <w:color w:val="00B050"/>
+          <w:bdr w:val="none" w:sz="0" w:space="0" w:color="auto" w:frame="1"/>
+        </w:rPr>
+        <w:t>`</w:t>
       </w:r>
       <w:r>
         <w:rPr>
@@ -1365,20 +1382,13 @@
           <w:bCs/>
           <w:color w:val="F79646" w:themeColor="accent6"/>
         </w:rPr>
-        <w:t xml:space="preserve"> === </w:t>
-      </w:r>
-      <w:r>
-        <w:rPr>
-          <w:bCs/>
+        <w:t xml:space="preserve"> === false</w:t>
+      </w:r>
+      <w:r>
+        <w:rPr>
+          <w:b/>
           <w:color w:val="F79646" w:themeColor="accent6"/>
         </w:rPr>
-        <w:t>false</w:t>
-      </w:r>
-      <w:r>
-        <w:rPr>
-          <w:b/>
-          <w:color w:val="F79646" w:themeColor="accent6"/>
-        </w:rPr>
         <w:t>}</w:t>
       </w:r>
     </w:p>
@@ -1480,22 +1490,83 @@
           <w:bCs/>
           <w:color w:val="00B050"/>
         </w:rPr>
-        <w:t xml:space="preserve">  "Each requirement element has one or more specific catalog item number/SKU specified",</w:t>
-      </w:r>
-    </w:p>
-    <w:p>
-      <w:pPr>
-        <w:rPr>
-          <w:bCs/>
-          <w:color w:val="00B050"/>
-        </w:rPr>
-      </w:pPr>
-      <w:r>
-        <w:rPr>
-          <w:bCs/>
-          <w:color w:val="00B050"/>
-        </w:rPr>
-        <w:t xml:space="preserve">  "The Contractor mapped the catalog item numbers/SKUs to the requirement element(s)"</w:t>
+        <w:t xml:space="preserve">  </w:t>
+      </w:r>
+      <w:r>
+        <w:rPr>
+          <w:bCs/>
+          <w:color w:val="00B050"/>
+          <w:bdr w:val="none" w:sz="0" w:space="0" w:color="auto" w:frame="1"/>
+        </w:rPr>
+        <w:t>`</w:t>
+      </w:r>
+      <w:r>
+        <w:rPr>
+          <w:bCs/>
+          <w:color w:val="00B050"/>
+        </w:rPr>
+        <w:t>Each requirement element has one or more specific catalog item number/SKU specified</w:t>
+      </w:r>
+      <w:r>
+        <w:rPr>
+          <w:bCs/>
+          <w:color w:val="00B050"/>
+          <w:bdr w:val="none" w:sz="0" w:space="0" w:color="auto" w:frame="1"/>
+        </w:rPr>
+        <w:t>`</w:t>
+      </w:r>
+      <w:r>
+        <w:rPr>
+          <w:bCs/>
+          <w:color w:val="00B050"/>
+        </w:rPr>
+        <w:t>,</w:t>
+      </w:r>
+    </w:p>
+    <w:p>
+      <w:pPr>
+        <w:rPr>
+          <w:bCs/>
+          <w:color w:val="00B050"/>
+        </w:rPr>
+      </w:pPr>
+      <w:r>
+        <w:rPr>
+          <w:bCs/>
+          <w:color w:val="00B050"/>
+        </w:rPr>
+        <w:t xml:space="preserve">  </w:t>
+      </w:r>
+      <w:r>
+        <w:rPr>
+          <w:bCs/>
+          <w:color w:val="00B050"/>
+          <w:bdr w:val="none" w:sz="0" w:space="0" w:color="auto" w:frame="1"/>
+        </w:rPr>
+        <w:t>`</w:t>
+      </w:r>
+      <w:r>
+        <w:rPr>
+          <w:bCs/>
+          <w:color w:val="00B050"/>
+        </w:rPr>
+        <w:t>The Contractor mapped the catalog item numbers/SKUs to the requirement element(s)</w:t>
+      </w:r>
+      <w:r>
+        <w:rPr>
+          <w:bCs/>
+          <w:color w:val="00B050"/>
+          <w:bdr w:val="none" w:sz="0" w:space="0" w:color="auto" w:frame="1"/>
+        </w:rPr>
+        <w:t xml:space="preserve"> </w:t>
+      </w:r>
+      <w:r>
+        <w:rPr>
+          <w:bCs/>
+          <w:color w:val="00B050"/>
+          <w:bdr w:val="none" w:sz="0" w:space="0" w:color="auto" w:frame="1"/>
+        </w:rPr>
+        <w:t>`</w:t>
       </w:r>
     </w:p>
     <w:p>
@@ -1582,7 +1653,6 @@
         <w:t>customSpecifications</w:t>
       </w:r>
       <w:proofErr w:type="spellEnd"/>
-      <w:proofErr w:type="gramStart"/>
       <w:r>
         <w:rPr>
           <w:bCs/>
@@ -1590,7 +1660,6 @@
         </w:rPr>
         <w:t>);</w:t>
       </w:r>
-      <w:proofErr w:type="gramEnd"/>
     </w:p>
     <w:p>
       <w:pPr>
@@ -2026,23 +2095,7 @@
           <w:bCs/>
           <w:color w:val="00B050"/>
         </w:rPr>
-        <w:t xml:space="preserve">  "Each catalog item is mapped to a specific requirement and an explanation of how the item will contribute to the solution is </w:t>
-      </w:r>
-      <w:proofErr w:type="gramStart"/>
-      <w:r>
-        <w:rPr>
-          <w:bCs/>
-          <w:color w:val="00B050"/>
-        </w:rPr>
-        <w:t>provided</w:t>
-      </w:r>
-      <w:proofErr w:type="gramEnd"/>
-      <w:r>
-        <w:rPr>
-          <w:bCs/>
-          <w:color w:val="00B050"/>
-        </w:rPr>
-        <w:t>"</w:t>
+        <w:t xml:space="preserve">  "Each catalog item is mapped to a specific requirement and an explanation of how the item will contribute to the solution is provided"</w:t>
       </w:r>
     </w:p>
     <w:p>
@@ -2122,7 +2175,6 @@
         <w:t>customSpecifications</w:t>
       </w:r>
       <w:proofErr w:type="spellEnd"/>
-      <w:proofErr w:type="gramStart"/>
       <w:r>
         <w:rPr>
           <w:bCs/>
@@ -2130,7 +2182,6 @@
         </w:rPr>
         <w:t>);</w:t>
       </w:r>
-      <w:proofErr w:type="gramEnd"/>
     </w:p>
     <w:p>
       <w:pPr>
@@ -2559,23 +2610,7 @@
           <w:bCs/>
           <w:color w:val="00B050"/>
         </w:rPr>
-        <w:t xml:space="preserve">  "Each catalog item is mapped to a specific requirement and an explanation of how the item will contribute to the solution is </w:t>
-      </w:r>
-      <w:proofErr w:type="gramStart"/>
-      <w:r>
-        <w:rPr>
-          <w:bCs/>
-          <w:color w:val="00B050"/>
-        </w:rPr>
-        <w:t>provided</w:t>
-      </w:r>
-      <w:proofErr w:type="gramEnd"/>
-      <w:r>
-        <w:rPr>
-          <w:bCs/>
-          <w:color w:val="00B050"/>
-        </w:rPr>
-        <w:t>"</w:t>
+        <w:t xml:space="preserve">  "Each catalog item is mapped to a specific requirement and an explanation of how the item will contribute to the solution is provided"</w:t>
       </w:r>
     </w:p>
     <w:p>
@@ -2648,7 +2683,6 @@
         <w:t>customSpecifications</w:t>
       </w:r>
       <w:proofErr w:type="spellEnd"/>
-      <w:proofErr w:type="gramStart"/>
       <w:r>
         <w:rPr>
           <w:bCs/>
@@ -2656,7 +2690,6 @@
         </w:rPr>
         <w:t>);</w:t>
       </w:r>
-      <w:proofErr w:type="gramEnd"/>
     </w:p>
     <w:p>
       <w:pPr>
@@ -2671,6 +2704,7 @@
           <w:bCs/>
           <w:color w:val="00B050"/>
         </w:rPr>
+        <w:lastRenderedPageBreak/>
         <w:t>allDifferentiators</w:t>
       </w:r>
       <w:proofErr w:type="spellEnd"/>
@@ -2694,11 +2728,9 @@
         <w:t>customDifferentiators</w:t>
       </w:r>
       <w:proofErr w:type="spellEnd"/>
-      <w:proofErr w:type="gramStart"/>
       <w:r>
         <w:t>);</w:t>
       </w:r>
-      <w:proofErr w:type="gramEnd"/>
     </w:p>
     <w:p>
       <w:pPr>
@@ -2728,7 +2760,6 @@
         </w:numPr>
       </w:pPr>
       <w:r>
-        <w:lastRenderedPageBreak/>
         <w:t xml:space="preserve">{FOR object in </w:t>
       </w:r>
       <w:proofErr w:type="spellStart"/>
@@ -3413,23 +3444,7 @@
           <w:bCs/>
           <w:color w:val="00B050"/>
         </w:rPr>
-        <w:t xml:space="preserve">  "The proposed solution addresses how the Contractor will facilitate the described </w:t>
-      </w:r>
-      <w:proofErr w:type="gramStart"/>
-      <w:r>
-        <w:rPr>
-          <w:bCs/>
-          <w:color w:val="00B050"/>
-        </w:rPr>
-        <w:t>need</w:t>
-      </w:r>
-      <w:proofErr w:type="gramEnd"/>
-      <w:r>
-        <w:rPr>
-          <w:bCs/>
-          <w:color w:val="00B050"/>
-        </w:rPr>
-        <w:t>"</w:t>
+        <w:t xml:space="preserve">  "The proposed solution addresses how the Contractor will facilitate the described need"</w:t>
       </w:r>
     </w:p>
     <w:p>
@@ -3513,7 +3528,6 @@
         <w:t>customSpecifications</w:t>
       </w:r>
       <w:proofErr w:type="spellEnd"/>
-      <w:proofErr w:type="gramStart"/>
       <w:r>
         <w:rPr>
           <w:bCs/>
@@ -3521,7 +3535,6 @@
         </w:rPr>
         <w:t>);</w:t>
       </w:r>
-      <w:proofErr w:type="gramEnd"/>
     </w:p>
     <w:p>
       <w:pPr>
@@ -3810,6 +3823,7 @@
               <w:jc w:val="center"/>
             </w:pPr>
             <w:r>
+              <w:lastRenderedPageBreak/>
               <w:t>Good</w:t>
             </w:r>
           </w:p>
@@ -3863,7 +3877,6 @@
               <w:jc w:val="center"/>
             </w:pPr>
             <w:r>
-              <w:lastRenderedPageBreak/>
               <w:t>Acceptable</w:t>
             </w:r>
           </w:p>
@@ -4494,7 +4507,6 @@
         <w:t>customSpecifications</w:t>
       </w:r>
       <w:proofErr w:type="spellEnd"/>
-      <w:proofErr w:type="gramStart"/>
       <w:r>
         <w:rPr>
           <w:bCs/>
@@ -4502,7 +4514,6 @@
         </w:rPr>
         <w:t>);</w:t>
       </w:r>
-      <w:proofErr w:type="gramEnd"/>
     </w:p>
     <w:p>
       <w:pPr>
@@ -5021,6 +5032,7 @@
               <w:jc w:val="center"/>
             </w:pPr>
             <w:r>
+              <w:lastRenderedPageBreak/>
               <w:t>Low</w:t>
             </w:r>
           </w:p>
@@ -5081,7 +5093,6 @@
               <w:jc w:val="center"/>
             </w:pPr>
             <w:r>
-              <w:lastRenderedPageBreak/>
               <w:t>Low to Moderate</w:t>
             </w:r>
           </w:p>
@@ -5523,14 +5534,7 @@
           <w:bCs/>
           <w:color w:val="F79646" w:themeColor="accent6"/>
         </w:rPr>
-        <w:t xml:space="preserve"> === </w:t>
-      </w:r>
-      <w:r>
-        <w:rPr>
-          <w:bCs/>
-          <w:color w:val="F79646" w:themeColor="accent6"/>
-        </w:rPr>
-        <w:t>false</w:t>
+        <w:t xml:space="preserve"> === false</w:t>
       </w:r>
       <w:r>
         <w:rPr>
@@ -5999,6 +6003,7 @@
           <w:b/>
           <w:u w:val="single"/>
         </w:rPr>
+        <w:lastRenderedPageBreak/>
         <w:t>Offeror {$</w:t>
       </w:r>
       <w:r>
@@ -6037,7 +6042,6 @@
           <w:b/>
           <w:color w:val="7030A0"/>
         </w:rPr>
-        <w:lastRenderedPageBreak/>
         <w:t>{EXEC index = 0;}</w:t>
       </w:r>
     </w:p>
@@ -6913,6 +6917,7 @@
         </w:numPr>
       </w:pPr>
       <w:r>
+        <w:lastRenderedPageBreak/>
         <w:t>Good</w:t>
       </w:r>
     </w:p>
@@ -6935,7 +6940,6 @@
         </w:numPr>
       </w:pPr>
       <w:r>
-        <w:lastRenderedPageBreak/>
         <w:t>Unacceptable</w:t>
       </w:r>
     </w:p>
@@ -8028,13 +8032,8 @@
       <w:r>
         <w:t xml:space="preserve"> </w:t>
       </w:r>
-      <w:proofErr w:type="gramStart"/>
-      <w:r>
-        <w:t>is considered to be</w:t>
-      </w:r>
-      <w:proofErr w:type="gramEnd"/>
-      <w:r>
-        <w:t xml:space="preserve"> </w:t>
+      <w:r>
+        <w:t xml:space="preserve">is considered to be </w:t>
       </w:r>
       <w:r>
         <w:rPr>
@@ -8056,23 +8055,7 @@
           <w:i/>
           <w:color w:val="0000FF"/>
         </w:rPr>
-        <w:t xml:space="preserve">OR </w:t>
-      </w:r>
-      <w:proofErr w:type="gramStart"/>
-      <w:r>
-        <w:rPr>
-          <w:i/>
-          <w:color w:val="0000FF"/>
-        </w:rPr>
-        <w:t>Explain</w:t>
-      </w:r>
-      <w:proofErr w:type="gramEnd"/>
-      <w:r>
-        <w:rPr>
-          <w:i/>
-          <w:color w:val="0000FF"/>
-        </w:rPr>
-        <w:t xml:space="preserve"> how the offeror's proposal is incomplete.)</w:t>
+        <w:t>OR Explain how the offeror's proposal is incomplete.)</w:t>
       </w:r>
       <w:r>
         <w:rPr>
@@ -8111,6 +8094,7 @@
           <w:b/>
           <w:u w:val="single"/>
         </w:rPr>
+        <w:lastRenderedPageBreak/>
         <w:t>Reasonableness:</w:t>
       </w:r>
       <w:r>
@@ -8143,7 +8127,6 @@
         <w:rPr>
           <w:i/>
         </w:rPr>
-        <w:lastRenderedPageBreak/>
         <w:t>IGCE</w:t>
       </w:r>
     </w:p>
@@ -8197,145 +8180,129 @@
         <w:t>OR</w:t>
       </w:r>
       <w:r>
+        <w:t xml:space="preserve"> The </w:t>
+      </w:r>
+      <w:r>
+        <w:t xml:space="preserve">total </w:t>
+      </w:r>
+      <w:r>
+        <w:rPr>
+          <w:color w:val="FF0000"/>
+        </w:rPr>
+        <w:t>quoted/proposed</w:t>
+      </w:r>
+      <w:r>
         <w:t xml:space="preserve"> </w:t>
       </w:r>
-      <w:proofErr w:type="gramStart"/>
-      <w:r>
-        <w:t>The</w:t>
-      </w:r>
-      <w:proofErr w:type="gramEnd"/>
-      <w:r>
-        <w:t xml:space="preserve"> </w:t>
-      </w:r>
-      <w:r>
-        <w:t xml:space="preserve">total </w:t>
+      <w:r>
+        <w:t xml:space="preserve">amount is </w:t>
       </w:r>
       <w:r>
         <w:rPr>
           <w:color w:val="FF0000"/>
         </w:rPr>
+        <w:t>X</w:t>
+      </w:r>
+      <w:r>
+        <w:t xml:space="preserve">% higher than the IGCE amount of </w:t>
+      </w:r>
+      <w:r>
+        <w:t>{</w:t>
+      </w:r>
+      <w:proofErr w:type="spellStart"/>
+      <w:r>
+        <w:t>estimatedValueFormatted</w:t>
+      </w:r>
+      <w:proofErr w:type="spellEnd"/>
+      <w:r>
+        <w:t>}</w:t>
+      </w:r>
+      <w:r>
+        <w:t xml:space="preserve">. This is </w:t>
+      </w:r>
+      <w:r>
+        <w:rPr>
+          <w:color w:val="FF0000"/>
+        </w:rPr>
+        <w:t>reasonable/unreasonable</w:t>
+      </w:r>
+      <w:r>
+        <w:t xml:space="preserve"> IAW FAR 15.404-1(b)(2)(v). </w:t>
+      </w:r>
+    </w:p>
+    <w:p/>
+    <w:p>
+      <w:pPr>
+        <w:rPr>
+          <w:bCs/>
+          <w:color w:val="00B050"/>
+        </w:rPr>
+      </w:pPr>
+      <w:r>
+        <w:rPr>
+          <w:bCs/>
+          <w:color w:val="00B050"/>
+        </w:rPr>
+        <w:t xml:space="preserve">{IF </w:t>
+      </w:r>
+      <w:proofErr w:type="spellStart"/>
+      <w:r>
+        <w:rPr>
+          <w:bCs/>
+          <w:color w:val="00B050"/>
+        </w:rPr>
+        <w:t>exceptionToFairOpportunity</w:t>
+      </w:r>
+      <w:proofErr w:type="spellEnd"/>
+      <w:r>
+        <w:rPr>
+          <w:bCs/>
+          <w:color w:val="00B050"/>
+        </w:rPr>
+        <w:t xml:space="preserve"> === true</w:t>
+      </w:r>
+      <w:r>
+        <w:rPr>
+          <w:bCs/>
+          <w:color w:val="00B050"/>
+        </w:rPr>
+        <w:t>}</w:t>
+      </w:r>
+    </w:p>
+    <w:p>
+      <w:pPr>
+        <w:rPr>
+          <w:i/>
+        </w:rPr>
+      </w:pPr>
+      <w:r>
+        <w:rPr>
+          <w:i/>
+        </w:rPr>
+        <w:t>JWCC Contract Pricing</w:t>
+      </w:r>
+    </w:p>
+    <w:p>
+      <w:r>
+        <w:t xml:space="preserve">The Government verified each Offeror applied the discounts incorporated into its JWCC Contract to its </w:t>
+      </w:r>
+      <w:r>
+        <w:rPr>
+          <w:color w:val="FF0000"/>
+        </w:rPr>
         <w:t>quoted/proposed</w:t>
       </w:r>
       <w:r>
-        <w:t xml:space="preserve"> </w:t>
-      </w:r>
-      <w:r>
-        <w:t xml:space="preserve">amount is </w:t>
+        <w:t xml:space="preserve"> pricing for the TO.  Pricing incorporated into the JWCC Catalog and JWCC Contract must be at or below its commercial catalog pricing. IAW FAR 15.404(b)(2)(iv), the </w:t>
       </w:r>
       <w:r>
         <w:rPr>
           <w:color w:val="FF0000"/>
         </w:rPr>
-        <w:t>X</w:t>
-      </w:r>
-      <w:r>
-        <w:t xml:space="preserve">% higher than the IGCE amount of </w:t>
-      </w:r>
-      <w:r>
-        <w:t>{</w:t>
-      </w:r>
-      <w:proofErr w:type="spellStart"/>
-      <w:r>
-        <w:t>estimatedValueFormatted</w:t>
-      </w:r>
-      <w:proofErr w:type="spellEnd"/>
-      <w:r>
-        <w:t>}</w:t>
-      </w:r>
-      <w:r>
-        <w:t xml:space="preserve">. This is </w:t>
-      </w:r>
-      <w:r>
-        <w:rPr>
-          <w:color w:val="FF0000"/>
-        </w:rPr>
-        <w:t>reasonable/unreasonable</w:t>
-      </w:r>
-      <w:r>
-        <w:t xml:space="preserve"> IAW FAR 15.404-1(b)(2)(v). </w:t>
-      </w:r>
-    </w:p>
-    <w:p/>
-    <w:p>
-      <w:pPr>
-        <w:rPr>
-          <w:bCs/>
-          <w:color w:val="00B050"/>
-        </w:rPr>
-      </w:pPr>
-      <w:r>
-        <w:rPr>
-          <w:bCs/>
-          <w:color w:val="00B050"/>
-        </w:rPr>
-        <w:t xml:space="preserve">{IF </w:t>
-      </w:r>
-      <w:proofErr w:type="spellStart"/>
-      <w:r>
-        <w:rPr>
-          <w:bCs/>
-          <w:color w:val="00B050"/>
-        </w:rPr>
-        <w:t>exceptionToFairOpportunity</w:t>
-      </w:r>
-      <w:proofErr w:type="spellEnd"/>
-      <w:r>
-        <w:rPr>
-          <w:bCs/>
-          <w:color w:val="00B050"/>
-        </w:rPr>
-        <w:t xml:space="preserve"> === true</w:t>
-      </w:r>
-      <w:r>
-        <w:rPr>
-          <w:bCs/>
-          <w:color w:val="00B050"/>
-        </w:rPr>
-        <w:t>}</w:t>
-      </w:r>
-    </w:p>
-    <w:p>
-      <w:pPr>
-        <w:rPr>
-          <w:i/>
-        </w:rPr>
-      </w:pPr>
-      <w:r>
-        <w:rPr>
-          <w:i/>
-        </w:rPr>
-        <w:t>JWCC Contract Pricing</w:t>
-      </w:r>
-    </w:p>
-    <w:p>
-      <w:r>
-        <w:t xml:space="preserve">The Government verified each Offeror applied the discounts incorporated into its JWCC Contract to its </w:t>
-      </w:r>
-      <w:r>
-        <w:rPr>
-          <w:color w:val="FF0000"/>
-        </w:rPr>
         <w:t>quoted/proposed</w:t>
       </w:r>
       <w:r>
-        <w:t xml:space="preserve"> pricing for the TO.  Pricing incorporated into the JWCC Catalog and JWCC Contract must be at or below its commercial catalog pricing. IAW FAR 15.404(b)(2)(iv), the </w:t>
-      </w:r>
-      <w:r>
-        <w:rPr>
-          <w:color w:val="FF0000"/>
-        </w:rPr>
-        <w:t>quoted/proposed</w:t>
-      </w:r>
-      <w:r>
-        <w:t xml:space="preserve"> pricing </w:t>
-      </w:r>
-      <w:proofErr w:type="gramStart"/>
-      <w:r>
-        <w:t>is considered to be</w:t>
-      </w:r>
-      <w:proofErr w:type="gramEnd"/>
-      <w:r>
-        <w:t xml:space="preserve"> reasonable.</w:t>
+        <w:t xml:space="preserve"> pricing is considered to be reasonable.</w:t>
       </w:r>
     </w:p>
     <w:p/>
@@ -8692,14 +8659,7 @@
           <w:bCs/>
           <w:color w:val="00B050"/>
         </w:rPr>
-        <w:t xml:space="preserve"> === </w:t>
-      </w:r>
-      <w:r>
-        <w:rPr>
-          <w:bCs/>
-          <w:color w:val="00B050"/>
-        </w:rPr>
-        <w:t>false</w:t>
+        <w:t xml:space="preserve"> === false</w:t>
       </w:r>
       <w:r>
         <w:rPr>
@@ -9421,7 +9381,11 @@
         <w:t>quoted/proposed</w:t>
       </w:r>
       <w:r>
-        <w:t xml:space="preserve"> pricing for the TO.  Pricing incorporated into the JWCC Catalog and JWCC Contract must be at or below its commercial catalog pricing. IAW FAR 15.404(b)(2)(iv), the </w:t>
+        <w:t xml:space="preserve"> pricing for the TO.  Pricing incorporated into the JWCC Catalog and JWCC Contract must be at or </w:t>
+      </w:r>
+      <w:r>
+        <w:lastRenderedPageBreak/>
+        <w:t xml:space="preserve">below its commercial catalog pricing. IAW FAR 15.404(b)(2)(iv), the </w:t>
       </w:r>
       <w:r>
         <w:rPr>
@@ -9430,15 +9394,7 @@
         <w:t>quoted/proposed</w:t>
       </w:r>
       <w:r>
-        <w:t xml:space="preserve"> pricing </w:t>
-      </w:r>
-      <w:proofErr w:type="gramStart"/>
-      <w:r>
-        <w:t>is considered to be</w:t>
-      </w:r>
-      <w:proofErr w:type="gramEnd"/>
-      <w:r>
-        <w:t xml:space="preserve"> reasonable.</w:t>
+        <w:t xml:space="preserve"> pricing is considered to be reasonable.</w:t>
       </w:r>
     </w:p>
     <w:p/>
@@ -9452,7 +9408,6 @@
         <w:rPr>
           <w:i/>
         </w:rPr>
-        <w:lastRenderedPageBreak/>
         <w:t xml:space="preserve">Additional Analysis/Cost and Pricing Data: </w:t>
       </w:r>
       <w:r>
@@ -9694,23 +9649,7 @@
           <w:i/>
           <w:color w:val="0000FF"/>
         </w:rPr>
-        <w:t xml:space="preserve">(Provide an overall assessment explaining your award recommendation, to include any trade-off analysis that was conducted to determine which proposal represents the overall best value to the Government.  Discuss how/why the recommended offeror was selected in terms of how each offeror was rated for technical approach, risk, and price.  If applicable, you must justify why the Government is willing to pay more or not willing to pay more for a more </w:t>
-      </w:r>
-      <w:proofErr w:type="gramStart"/>
-      <w:r>
-        <w:rPr>
-          <w:i/>
-          <w:color w:val="0000FF"/>
-        </w:rPr>
-        <w:t>highly-rated</w:t>
-      </w:r>
-      <w:proofErr w:type="gramEnd"/>
-      <w:r>
-        <w:rPr>
-          <w:i/>
-          <w:color w:val="0000FF"/>
-        </w:rPr>
-        <w:t xml:space="preserve"> proposal (i.e., the trade-off must be explained).  If no trade-off was necessary because the proposal receiving the highest technical ratings was also offered at the lowest price, explain why the recommended offeror represents the best value to the Government.)</w:t>
+        <w:t>(Provide an overall assessment explaining your award recommendation, to include any trade-off analysis that was conducted to determine which proposal represents the overall best value to the Government.  Discuss how/why the recommended offeror was selected in terms of how each offeror was rated for technical approach, risk, and price.  If applicable, you must justify why the Government is willing to pay more or not willing to pay more for a more highly-rated proposal (i.e., the trade-off must be explained).  If no trade-off was necessary because the proposal receiving the highest technical ratings was also offered at the lowest price, explain why the recommended offeror represents the best value to the Government.)</w:t>
       </w:r>
     </w:p>
     <w:p>
@@ -10091,7 +10030,7 @@
             <v:path o:extrusionok="f" gradientshapeok="t" o:connecttype="rect"/>
             <o:lock v:ext="edit" aspectratio="t"/>
           </v:shapetype>
-          <v:shape id="_x0000_i1025" type="#_x0000_t75" alt="Microsoft Office Signature Line..." style="width:193.8pt;height:96pt;mso-width-percent:0;mso-height-percent:0;mso-width-percent:0;mso-height-percent:0">
+          <v:shape id="_x0000_i1025" type="#_x0000_t75" alt="Microsoft Office Signature Line..." style="width:193.5pt;height:96pt;mso-width-percent:0;mso-height-percent:0;mso-width-percent:0;mso-height-percent:0">
             <v:imagedata r:id="rId8" o:title=""/>
             <o:lock v:ext="edit" ungrouping="t" rotation="t" cropping="t" verticies="t" text="t" grouping="t"/>
             <o:signatureline v:ext="edit" id="{A253F769-965E-43E6-9274-10BC9F972DE3}" provid="{00000000-0000-0000-0000-000000000000}" allowcomments="t" issignatureline="t"/>
@@ -10345,14 +10284,7 @@
           <w:bCs/>
           <w:color w:val="F79646" w:themeColor="accent6"/>
         </w:rPr>
-        <w:t xml:space="preserve"> === </w:t>
-      </w:r>
-      <w:r>
-        <w:rPr>
-          <w:bCs/>
-          <w:color w:val="F79646" w:themeColor="accent6"/>
-        </w:rPr>
-        <w:t>false</w:t>
+        <w:t xml:space="preserve"> === false</w:t>
       </w:r>
       <w:r>
         <w:rPr>

</xml_diff>

<commit_message>
added changes to prepare for testing
</commit_message>
<xml_diff>
--- a/document-generation/templates/eval-memo-template.docx
+++ b/document-generation/templates/eval-memo-template.docx
@@ -1,6 +1,6 @@
 
 <file path=word/document.xml><?xml version="1.0" encoding="utf-8"?>
-<w:document xmlns:wpc="http://schemas.microsoft.com/office/word/2010/wordprocessingCanvas" xmlns:cx="http://schemas.microsoft.com/office/drawing/2014/chartex" xmlns:cx1="http://schemas.microsoft.com/office/drawing/2015/9/8/chartex" xmlns:cx2="http://schemas.microsoft.com/office/drawing/2015/10/21/chartex" xmlns:cx3="http://schemas.microsoft.com/office/drawing/2016/5/9/chartex" xmlns:cx4="http://schemas.microsoft.com/office/drawing/2016/5/10/chartex" xmlns:cx5="http://schemas.microsoft.com/office/drawing/2016/5/11/chartex" xmlns:cx6="http://schemas.microsoft.com/office/drawing/2016/5/12/chartex" xmlns:cx7="http://schemas.microsoft.com/office/drawing/2016/5/13/chartex" xmlns:cx8="http://schemas.microsoft.com/office/drawing/2016/5/14/chartex" xmlns:mc="http://schemas.openxmlformats.org/markup-compatibility/2006" xmlns:aink="http://schemas.microsoft.com/office/drawing/2016/ink" xmlns:am3d="http://schemas.microsoft.com/office/drawing/2017/model3d" xmlns:o="urn:schemas-microsoft-com:office:office" xmlns:oel="http://schemas.microsoft.com/office/2019/extlst" xmlns:r="http://schemas.openxmlformats.org/officeDocument/2006/relationships" xmlns:m="http://schemas.openxmlformats.org/officeDocument/2006/math" xmlns:v="urn:schemas-microsoft-com:vml" xmlns:wp14="http://schemas.microsoft.com/office/word/2010/wordprocessingDrawing" xmlns:wp="http://schemas.openxmlformats.org/drawingml/2006/wordprocessingDrawing" xmlns:w10="urn:schemas-microsoft-com:office:word" xmlns:w="http://schemas.openxmlformats.org/wordprocessingml/2006/main" xmlns:w14="http://schemas.microsoft.com/office/word/2010/wordml" xmlns:w15="http://schemas.microsoft.com/office/word/2012/wordml" xmlns:w16cex="http://schemas.microsoft.com/office/word/2018/wordml/cex" xmlns:w16cid="http://schemas.microsoft.com/office/word/2016/wordml/cid" xmlns:w16="http://schemas.microsoft.com/office/word/2018/wordml" xmlns:w16du="http://schemas.microsoft.com/office/word/2023/wordml/word16du" xmlns:w16sdtdh="http://schemas.microsoft.com/office/word/2020/wordml/sdtdatahash" xmlns:w16se="http://schemas.microsoft.com/office/word/2015/wordml/symex" xmlns:wpg="http://schemas.microsoft.com/office/word/2010/wordprocessingGroup" xmlns:wpi="http://schemas.microsoft.com/office/word/2010/wordprocessingInk" xmlns:wne="http://schemas.microsoft.com/office/word/2006/wordml" xmlns:wps="http://schemas.microsoft.com/office/word/2010/wordprocessingShape" mc:Ignorable="w14 w15 w16se w16cid w16 w16cex w16sdtdh wp14">
+<w:document xmlns:wpc="http://schemas.microsoft.com/office/word/2010/wordprocessingCanvas" xmlns:cx="http://schemas.microsoft.com/office/drawing/2014/chartex" xmlns:cx1="http://schemas.microsoft.com/office/drawing/2015/9/8/chartex" xmlns:cx2="http://schemas.microsoft.com/office/drawing/2015/10/21/chartex" xmlns:cx3="http://schemas.microsoft.com/office/drawing/2016/5/9/chartex" xmlns:cx4="http://schemas.microsoft.com/office/drawing/2016/5/10/chartex" xmlns:cx5="http://schemas.microsoft.com/office/drawing/2016/5/11/chartex" xmlns:cx6="http://schemas.microsoft.com/office/drawing/2016/5/12/chartex" xmlns:cx7="http://schemas.microsoft.com/office/drawing/2016/5/13/chartex" xmlns:cx8="http://schemas.microsoft.com/office/drawing/2016/5/14/chartex" xmlns:mc="http://schemas.openxmlformats.org/markup-compatibility/2006" xmlns:aink="http://schemas.microsoft.com/office/drawing/2016/ink" xmlns:am3d="http://schemas.microsoft.com/office/drawing/2017/model3d" xmlns:o="urn:schemas-microsoft-com:office:office" xmlns:oel="http://schemas.microsoft.com/office/2019/extlst" xmlns:r="http://schemas.openxmlformats.org/officeDocument/2006/relationships" xmlns:m="http://schemas.openxmlformats.org/officeDocument/2006/math" xmlns:v="urn:schemas-microsoft-com:vml" xmlns:wp14="http://schemas.microsoft.com/office/word/2010/wordprocessingDrawing" xmlns:wp="http://schemas.openxmlformats.org/drawingml/2006/wordprocessingDrawing" xmlns:w10="urn:schemas-microsoft-com:office:word" xmlns:w="http://schemas.openxmlformats.org/wordprocessingml/2006/main" xmlns:w14="http://schemas.microsoft.com/office/word/2010/wordml" xmlns:w15="http://schemas.microsoft.com/office/word/2012/wordml" xmlns:w16cex="http://schemas.microsoft.com/office/word/2018/wordml/cex" xmlns:w16cid="http://schemas.microsoft.com/office/word/2016/wordml/cid" xmlns:w16="http://schemas.microsoft.com/office/word/2018/wordml" xmlns:w16sdtdh="http://schemas.microsoft.com/office/word/2020/wordml/sdtdatahash" xmlns:w16se="http://schemas.microsoft.com/office/word/2015/wordml/symex" xmlns:wpg="http://schemas.microsoft.com/office/word/2010/wordprocessingGroup" xmlns:wpi="http://schemas.microsoft.com/office/word/2010/wordprocessingInk" xmlns:wne="http://schemas.microsoft.com/office/word/2006/wordml" xmlns:wps="http://schemas.microsoft.com/office/word/2010/wordprocessingShape" mc:Ignorable="w14 w15 w16se w16cid w16 w16cex w16sdtdh wp14">
   <w:body>
     <w:p>
       <w:pPr>
@@ -131,7 +131,7 @@
         <w:rPr>
           <w:b/>
         </w:rPr>
-        <w:t xml:space="preserve">Proposal/Quote/White Paper Response due date: </w:t>
+        <w:t xml:space="preserve">Proposal/White Paper Response due date: </w:t>
       </w:r>
       <w:r>
         <w:rPr>
@@ -266,14 +266,7 @@
           <w:b/>
           <w:color w:val="00B050"/>
         </w:rPr>
-        <w:t xml:space="preserve"> === </w:t>
-      </w:r>
-      <w:r>
-        <w:rPr>
-          <w:b/>
-          <w:color w:val="00B050"/>
-        </w:rPr>
-        <w:t>false</w:t>
+        <w:t xml:space="preserve"> === false</w:t>
       </w:r>
       <w:r>
         <w:rPr>
@@ -439,16 +432,14 @@
         <w:rPr>
           <w:bCs/>
         </w:rPr>
-        <w:t xml:space="preserve">Government User requires a technical </w:t>
-      </w:r>
-      <w:proofErr w:type="gramStart"/>
-      <w:r>
-        <w:rPr>
-          <w:bCs/>
-        </w:rPr>
-        <w:t>proposal</w:t>
-      </w:r>
-      <w:proofErr w:type="gramEnd"/>
+        <w:t>Government User requires a technical proposal</w:t>
+      </w:r>
+      <w:r>
+        <w:rPr>
+          <w:bCs/>
+        </w:rPr>
+        <w:t>; award will be made on a:</w:t>
+      </w:r>
     </w:p>
     <w:p>
       <w:pPr>
@@ -469,6 +460,12 @@
         <w:rPr>
           <w:bCs/>
         </w:rPr>
+        <w:t xml:space="preserve"> </w:t>
+      </w:r>
+      <w:r>
+        <w:rPr>
+          <w:bCs/>
+        </w:rPr>
         <w:t>Lowest Price Technically Acceptable (</w:t>
       </w:r>
       <w:r>
@@ -482,6 +479,12 @@
           <w:bCs/>
         </w:rPr>
         <w:t>)</w:t>
+      </w:r>
+      <w:r>
+        <w:rPr>
+          <w:bCs/>
+        </w:rPr>
+        <w:t xml:space="preserve"> basis</w:t>
       </w:r>
     </w:p>
     <w:p>
@@ -563,16 +566,20 @@
         <w:rPr>
           <w:bCs/>
         </w:rPr>
-        <w:t xml:space="preserve">Government User requires a technical </w:t>
-      </w:r>
-      <w:proofErr w:type="gramStart"/>
-      <w:r>
-        <w:rPr>
-          <w:bCs/>
-        </w:rPr>
-        <w:t>proposal</w:t>
-      </w:r>
-      <w:proofErr w:type="gramEnd"/>
+        <w:t>Government User requires a technical proposal</w:t>
+      </w:r>
+      <w:r>
+        <w:rPr>
+          <w:bCs/>
+        </w:rPr>
+        <w:t xml:space="preserve">; </w:t>
+      </w:r>
+      <w:r>
+        <w:rPr>
+          <w:bCs/>
+        </w:rPr>
+        <w:t>award will be made on a:</w:t>
+      </w:r>
     </w:p>
     <w:p>
       <w:pPr>
@@ -593,6 +600,12 @@
         <w:rPr>
           <w:bCs/>
         </w:rPr>
+        <w:t xml:space="preserve"> </w:t>
+      </w:r>
+      <w:r>
+        <w:rPr>
+          <w:bCs/>
+        </w:rPr>
         <w:t>Best Value Trade-Off (</w:t>
       </w:r>
       <w:r>
@@ -606,6 +619,12 @@
           <w:bCs/>
         </w:rPr>
         <w:t>)</w:t>
+      </w:r>
+      <w:r>
+        <w:rPr>
+          <w:bCs/>
+        </w:rPr>
+        <w:t xml:space="preserve"> basis</w:t>
       </w:r>
     </w:p>
     <w:p>
@@ -720,14 +739,32 @@
         <w:rPr>
           <w:bCs/>
         </w:rPr>
-        <w:t xml:space="preserve">Government would like to purchase a set lump sum dollar amount of offerings from any one </w:t>
+        <w:t>Government</w:t>
+      </w:r>
+      <w:r>
+        <w:rPr>
+          <w:bCs/>
+        </w:rPr>
+        <w:t xml:space="preserve"> user</w:t>
+      </w:r>
+      <w:r>
+        <w:rPr>
+          <w:bCs/>
+        </w:rPr>
+        <w:t xml:space="preserve"> would like to purchase a set lump sum dollar amount of offerings from any one </w:t>
       </w:r>
       <w:proofErr w:type="gramStart"/>
       <w:r>
         <w:rPr>
           <w:bCs/>
         </w:rPr>
-        <w:t>Contractor</w:t>
+        <w:t>c</w:t>
+      </w:r>
+      <w:r>
+        <w:rPr>
+          <w:bCs/>
+        </w:rPr>
+        <w:t>ontractor</w:t>
       </w:r>
       <w:proofErr w:type="gramEnd"/>
     </w:p>
@@ -862,14 +899,32 @@
         <w:rPr>
           <w:bCs/>
         </w:rPr>
-        <w:t xml:space="preserve">Government would like to purchase a set lump sum dollar amount of offerings from any one </w:t>
+        <w:t>Government</w:t>
+      </w:r>
+      <w:r>
+        <w:rPr>
+          <w:bCs/>
+        </w:rPr>
+        <w:t xml:space="preserve"> user</w:t>
+      </w:r>
+      <w:r>
+        <w:rPr>
+          <w:bCs/>
+        </w:rPr>
+        <w:t xml:space="preserve"> would like to purchase a set lump sum dollar amount of offerings from any one </w:t>
       </w:r>
       <w:proofErr w:type="gramStart"/>
       <w:r>
         <w:rPr>
           <w:bCs/>
         </w:rPr>
-        <w:t>Contractor</w:t>
+        <w:t>c</w:t>
+      </w:r>
+      <w:r>
+        <w:rPr>
+          <w:bCs/>
+        </w:rPr>
+        <w:t>ontractor</w:t>
       </w:r>
       <w:proofErr w:type="gramEnd"/>
     </w:p>
@@ -981,14 +1036,7 @@
           <w:bCs/>
           <w:color w:val="00B050"/>
         </w:rPr>
-        <w:t xml:space="preserve"> === </w:t>
-      </w:r>
-      <w:r>
-        <w:rPr>
-          <w:bCs/>
-          <w:color w:val="00B050"/>
-        </w:rPr>
-        <w:t>false</w:t>
+        <w:t xml:space="preserve"> === false</w:t>
       </w:r>
       <w:r>
         <w:rPr>
@@ -1137,14 +1185,7 @@
           <w:bCs/>
           <w:color w:val="00B050"/>
         </w:rPr>
-        <w:t xml:space="preserve"> === </w:t>
-      </w:r>
-      <w:r>
-        <w:rPr>
-          <w:bCs/>
-          <w:color w:val="00B050"/>
-        </w:rPr>
-        <w:t>false</w:t>
+        <w:t xml:space="preserve"> === false</w:t>
       </w:r>
       <w:r>
         <w:rPr>
@@ -1365,14 +1406,7 @@
           <w:bCs/>
           <w:color w:val="F79646" w:themeColor="accent6"/>
         </w:rPr>
-        <w:t xml:space="preserve"> === </w:t>
-      </w:r>
-      <w:r>
-        <w:rPr>
-          <w:bCs/>
-          <w:color w:val="F79646" w:themeColor="accent6"/>
-        </w:rPr>
-        <w:t>false</w:t>
+        <w:t xml:space="preserve"> === false</w:t>
       </w:r>
       <w:r>
         <w:rPr>
@@ -1705,7 +1739,7 @@
               <w:rPr>
                 <w:b/>
               </w:rPr>
-              <w:t>Table 1:  Technical/Management Ratings - LPTA</w:t>
+              <w:t>Technical/Management Ratings - LPTA</w:t>
             </w:r>
           </w:p>
         </w:tc>
@@ -1818,10 +1852,10 @@
               <w:rPr>
                 <w:color w:val="000000"/>
               </w:rPr>
-              <w:t>Quot</w:t>
+              <w:t>Proposal</w:t>
             </w:r>
             <w:r>
-              <w:t>e meets the minimum requirements of the solicitation.</w:t>
+              <w:t xml:space="preserve"> meets the minimum requirements of the solicitation.</w:t>
             </w:r>
           </w:p>
         </w:tc>
@@ -1875,7 +1909,13 @@
               <w:rPr>
                 <w:color w:val="000000"/>
               </w:rPr>
-              <w:t>Quote does not meet the minimum requirements of the solicitation.</w:t>
+              <w:t>Proposal</w:t>
+            </w:r>
+            <w:r>
+              <w:rPr>
+                <w:color w:val="000000"/>
+              </w:rPr>
+              <w:t xml:space="preserve"> does not meet the minimum requirements of the solicitation.</w:t>
             </w:r>
           </w:p>
         </w:tc>
@@ -2245,7 +2285,7 @@
               <w:rPr>
                 <w:b/>
               </w:rPr>
-              <w:t>Table 1:  Technical/Management Ratings - LPTA</w:t>
+              <w:t>Technical/Management Ratings - LPTA</w:t>
             </w:r>
           </w:p>
         </w:tc>
@@ -2601,6 +2641,7 @@
         </w:rPr>
       </w:pPr>
       <w:proofErr w:type="spellStart"/>
+      <w:proofErr w:type="gramStart"/>
       <w:r>
         <w:rPr>
           <w:bCs/>
@@ -2621,7 +2662,15 @@
           <w:bCs/>
           <w:color w:val="00B050"/>
         </w:rPr>
-        <w:t xml:space="preserve"> = </w:t>
+        <w:t xml:space="preserve"> =</w:t>
+      </w:r>
+      <w:proofErr w:type="gramEnd"/>
+      <w:r>
+        <w:rPr>
+          <w:bCs/>
+          <w:color w:val="00B050"/>
+        </w:rPr>
+        <w:t xml:space="preserve"> </w:t>
       </w:r>
       <w:proofErr w:type="spellStart"/>
       <w:r>
@@ -2648,7 +2697,6 @@
         <w:t>customSpecifications</w:t>
       </w:r>
       <w:proofErr w:type="spellEnd"/>
-      <w:proofErr w:type="gramStart"/>
       <w:r>
         <w:rPr>
           <w:bCs/>
@@ -2656,7 +2704,6 @@
         </w:rPr>
         <w:t>);</w:t>
       </w:r>
-      <w:proofErr w:type="gramEnd"/>
     </w:p>
     <w:p>
       <w:pPr>
@@ -2911,7 +2958,7 @@
               <w:rPr>
                 <w:b/>
               </w:rPr>
-              <w:t xml:space="preserve">Table 2:  Color Scheme for the Combined Technical/Management and Risk Ratings - BVTO </w:t>
+              <w:t xml:space="preserve">Color Scheme for the Combined Technical/Management and Risk Ratings - BVTO </w:t>
             </w:r>
           </w:p>
         </w:tc>
@@ -3455,6 +3502,7 @@
         </w:rPr>
       </w:pPr>
       <w:proofErr w:type="spellStart"/>
+      <w:proofErr w:type="gramStart"/>
       <w:r>
         <w:rPr>
           <w:bCs/>
@@ -3475,7 +3523,15 @@
           <w:bCs/>
           <w:color w:val="00B050"/>
         </w:rPr>
-        <w:t xml:space="preserve"> = </w:t>
+        <w:t xml:space="preserve"> =</w:t>
+      </w:r>
+      <w:proofErr w:type="gramEnd"/>
+      <w:r>
+        <w:rPr>
+          <w:bCs/>
+          <w:color w:val="00B050"/>
+        </w:rPr>
+        <w:t xml:space="preserve"> </w:t>
       </w:r>
       <w:proofErr w:type="spellStart"/>
       <w:r>
@@ -3513,7 +3569,6 @@
         <w:t>customSpecifications</w:t>
       </w:r>
       <w:proofErr w:type="spellEnd"/>
-      <w:proofErr w:type="gramStart"/>
       <w:r>
         <w:rPr>
           <w:bCs/>
@@ -3521,7 +3576,6 @@
         </w:rPr>
         <w:t>);</w:t>
       </w:r>
-      <w:proofErr w:type="gramEnd"/>
     </w:p>
     <w:p>
       <w:pPr>
@@ -3644,7 +3698,7 @@
               <w:rPr>
                 <w:b/>
               </w:rPr>
-              <w:t>Table 3: Best Use/Lowest Risk Ratings</w:t>
+              <w:t>Best Use Ratings</w:t>
             </w:r>
           </w:p>
         </w:tc>
@@ -3955,6 +4009,402 @@
           </w:p>
         </w:tc>
       </w:tr>
+    </w:tbl>
+    <w:bookmarkEnd w:id="6"/>
+    <w:p>
+      <w:pPr>
+        <w:rPr>
+          <w:b/>
+          <w:bCs/>
+          <w:color w:val="00B050"/>
+        </w:rPr>
+      </w:pPr>
+      <w:r>
+        <w:rPr>
+          <w:b/>
+          <w:bCs/>
+          <w:color w:val="00B050"/>
+        </w:rPr>
+        <w:t>{END-IF}</w:t>
+      </w:r>
+    </w:p>
+    <w:p>
+      <w:pPr>
+        <w:rPr>
+          <w:bCs/>
+          <w:color w:val="00B050"/>
+        </w:rPr>
+      </w:pPr>
+      <w:r>
+        <w:rPr>
+          <w:bCs/>
+          <w:color w:val="00B050"/>
+        </w:rPr>
+        <w:t xml:space="preserve">{IF method === `LOWEST_RISK` &amp;&amp; </w:t>
+      </w:r>
+      <w:proofErr w:type="spellStart"/>
+      <w:r>
+        <w:rPr>
+          <w:bCs/>
+          <w:color w:val="00B050"/>
+          <w:bdr w:val="none" w:sz="0" w:space="0" w:color="auto" w:frame="1"/>
+        </w:rPr>
+        <w:t>sourceSelection</w:t>
+      </w:r>
+      <w:proofErr w:type="spellEnd"/>
+      <w:r>
+        <w:rPr>
+          <w:bCs/>
+          <w:color w:val="00B050"/>
+          <w:bdr w:val="none" w:sz="0" w:space="0" w:color="auto" w:frame="1"/>
+        </w:rPr>
+        <w:t xml:space="preserve"> === `SET_LUMP_SUM`</w:t>
+      </w:r>
+      <w:r>
+        <w:rPr>
+          <w:bCs/>
+          <w:color w:val="00B050"/>
+        </w:rPr>
+        <w:t>}</w:t>
+      </w:r>
+    </w:p>
+    <w:p>
+      <w:pPr>
+        <w:rPr>
+          <w:bCs/>
+          <w:color w:val="00B050"/>
+        </w:rPr>
+      </w:pPr>
+      <w:r>
+        <w:rPr>
+          <w:bCs/>
+          <w:color w:val="00B050"/>
+        </w:rPr>
+        <w:t xml:space="preserve">{EXEC </w:t>
+      </w:r>
+    </w:p>
+    <w:p>
+      <w:pPr>
+        <w:rPr>
+          <w:bCs/>
+          <w:color w:val="00B050"/>
+        </w:rPr>
+      </w:pPr>
+      <w:proofErr w:type="spellStart"/>
+      <w:r>
+        <w:rPr>
+          <w:bCs/>
+          <w:color w:val="00B050"/>
+        </w:rPr>
+        <w:t>lowestRiskAssessmentAreas</w:t>
+      </w:r>
+      <w:proofErr w:type="spellEnd"/>
+      <w:r>
+        <w:rPr>
+          <w:bCs/>
+          <w:color w:val="00B050"/>
+        </w:rPr>
+        <w:t xml:space="preserve"> = [</w:t>
+      </w:r>
+    </w:p>
+    <w:p>
+      <w:pPr>
+        <w:rPr>
+          <w:bCs/>
+          <w:color w:val="00B050"/>
+        </w:rPr>
+      </w:pPr>
+      <w:r>
+        <w:rPr>
+          <w:bCs/>
+          <w:color w:val="00B050"/>
+        </w:rPr>
+        <w:t xml:space="preserve">  "Solution adequately fully addresses each requirement element or identifies any requirement elements which are not explicitly identified in the strategy or approach"</w:t>
+      </w:r>
+      <w:r>
+        <w:rPr>
+          <w:bCs/>
+          <w:color w:val="00B050"/>
+        </w:rPr>
+        <w:t>,</w:t>
+      </w:r>
+    </w:p>
+    <w:p>
+      <w:pPr>
+        <w:rPr>
+          <w:bCs/>
+          <w:color w:val="00B050"/>
+        </w:rPr>
+      </w:pPr>
+      <w:r>
+        <w:rPr>
+          <w:bCs/>
+          <w:color w:val="00B050"/>
+        </w:rPr>
+        <w:t xml:space="preserve">  "The proposed solution identifies all cloud service offerings with catalog item numbers/SKUs (and quantities) that are required",</w:t>
+      </w:r>
+    </w:p>
+    <w:p>
+      <w:pPr>
+        <w:rPr>
+          <w:bCs/>
+          <w:color w:val="00B050"/>
+        </w:rPr>
+      </w:pPr>
+      <w:r>
+        <w:rPr>
+          <w:bCs/>
+          <w:color w:val="00B050"/>
+        </w:rPr>
+        <w:t xml:space="preserve">  "Each catalog item is mapped to a specific requirement and an explanation of how the item will contribute to the solution is provided",</w:t>
+      </w:r>
+    </w:p>
+    <w:p>
+      <w:pPr>
+        <w:rPr>
+          <w:bCs/>
+          <w:color w:val="00B050"/>
+        </w:rPr>
+      </w:pPr>
+      <w:r>
+        <w:rPr>
+          <w:bCs/>
+          <w:color w:val="00B050"/>
+        </w:rPr>
+        <w:t xml:space="preserve">  "The proposed solution addresses how the Contractor will facilitate the described need",</w:t>
+      </w:r>
+    </w:p>
+    <w:p>
+      <w:pPr>
+        <w:rPr>
+          <w:bCs/>
+          <w:color w:val="00B050"/>
+        </w:rPr>
+      </w:pPr>
+      <w:r>
+        <w:rPr>
+          <w:bCs/>
+          <w:color w:val="00B050"/>
+        </w:rPr>
+        <w:t xml:space="preserve">  "Risk to the Government"</w:t>
+      </w:r>
+    </w:p>
+    <w:p>
+      <w:pPr>
+        <w:rPr>
+          <w:bCs/>
+          <w:color w:val="00B050"/>
+        </w:rPr>
+      </w:pPr>
+      <w:r>
+        <w:rPr>
+          <w:bCs/>
+          <w:color w:val="00B050"/>
+        </w:rPr>
+        <w:t>];</w:t>
+      </w:r>
+    </w:p>
+    <w:p>
+      <w:pPr>
+        <w:rPr>
+          <w:bCs/>
+          <w:color w:val="00B050"/>
+        </w:rPr>
+      </w:pPr>
+      <w:proofErr w:type="spellStart"/>
+      <w:r>
+        <w:rPr>
+          <w:bCs/>
+          <w:color w:val="00B050"/>
+        </w:rPr>
+        <w:t>lowestRiskAssessmentAreas</w:t>
+      </w:r>
+      <w:proofErr w:type="spellEnd"/>
+      <w:r>
+        <w:rPr>
+          <w:bCs/>
+          <w:color w:val="00B050"/>
+        </w:rPr>
+        <w:t xml:space="preserve"> </w:t>
+      </w:r>
+      <w:r>
+        <w:rPr>
+          <w:bCs/>
+          <w:color w:val="00B050"/>
+        </w:rPr>
+        <w:t xml:space="preserve">= </w:t>
+      </w:r>
+      <w:proofErr w:type="spellStart"/>
+      <w:r>
+        <w:rPr>
+          <w:bCs/>
+          <w:color w:val="00B050"/>
+        </w:rPr>
+        <w:t>lowestRiskAssessmentAreas</w:t>
+      </w:r>
+      <w:r>
+        <w:rPr>
+          <w:bCs/>
+          <w:color w:val="00B050"/>
+        </w:rPr>
+        <w:t>.concat</w:t>
+      </w:r>
+      <w:proofErr w:type="spellEnd"/>
+      <w:r>
+        <w:rPr>
+          <w:bCs/>
+          <w:color w:val="00B050"/>
+        </w:rPr>
+        <w:t>(</w:t>
+      </w:r>
+      <w:proofErr w:type="spellStart"/>
+      <w:r>
+        <w:t>standardSpecifications</w:t>
+      </w:r>
+      <w:proofErr w:type="spellEnd"/>
+      <w:r>
+        <w:t xml:space="preserve">, </w:t>
+      </w:r>
+      <w:proofErr w:type="spellStart"/>
+      <w:r>
+        <w:t>customSpecifications</w:t>
+      </w:r>
+      <w:proofErr w:type="spellEnd"/>
+      <w:proofErr w:type="gramStart"/>
+      <w:r>
+        <w:rPr>
+          <w:bCs/>
+          <w:color w:val="00B050"/>
+        </w:rPr>
+        <w:t>);</w:t>
+      </w:r>
+      <w:proofErr w:type="gramEnd"/>
+    </w:p>
+    <w:p>
+      <w:pPr>
+        <w:rPr>
+          <w:bCs/>
+          <w:color w:val="00B050"/>
+        </w:rPr>
+      </w:pPr>
+      <w:r>
+        <w:rPr>
+          <w:bCs/>
+          <w:color w:val="00B050"/>
+        </w:rPr>
+        <w:t>}</w:t>
+      </w:r>
+    </w:p>
+    <w:p>
+      <w:r>
+        <w:t>Assessment areas:</w:t>
+      </w:r>
+    </w:p>
+    <w:p>
+      <w:pPr>
+        <w:numPr>
+          <w:ilvl w:val="0"/>
+          <w:numId w:val="34"/>
+        </w:numPr>
+      </w:pPr>
+      <w:r>
+        <w:t xml:space="preserve">{FOR object in </w:t>
+      </w:r>
+      <w:proofErr w:type="spellStart"/>
+      <w:r>
+        <w:rPr>
+          <w:bCs/>
+          <w:color w:val="00B050"/>
+        </w:rPr>
+        <w:t>lowestRiskAssessmentAreas</w:t>
+      </w:r>
+      <w:proofErr w:type="spellEnd"/>
+      <w:r>
+        <w:t>}</w:t>
+      </w:r>
+    </w:p>
+    <w:p>
+      <w:pPr>
+        <w:numPr>
+          <w:ilvl w:val="0"/>
+          <w:numId w:val="34"/>
+        </w:numPr>
+      </w:pPr>
+      <w:r>
+        <w:t>{INS $object}</w:t>
+      </w:r>
+    </w:p>
+    <w:p>
+      <w:pPr>
+        <w:numPr>
+          <w:ilvl w:val="0"/>
+          <w:numId w:val="34"/>
+        </w:numPr>
+      </w:pPr>
+      <w:r>
+        <w:t>{END-FOR object}</w:t>
+      </w:r>
+    </w:p>
+    <w:p/>
+    <w:tbl>
+      <w:tblPr>
+        <w:tblW w:w="10275" w:type="dxa"/>
+        <w:jc w:val="center"/>
+        <w:tblBorders>
+          <w:top w:val="single" w:sz="8" w:space="0" w:color="000000"/>
+          <w:left w:val="single" w:sz="8" w:space="0" w:color="000000"/>
+          <w:bottom w:val="single" w:sz="8" w:space="0" w:color="000000"/>
+          <w:right w:val="single" w:sz="8" w:space="0" w:color="000000"/>
+          <w:insideH w:val="single" w:sz="8" w:space="0" w:color="000000"/>
+          <w:insideV w:val="single" w:sz="8" w:space="0" w:color="000000"/>
+        </w:tblBorders>
+        <w:tblLayout w:type="fixed"/>
+        <w:tblLook w:val="0600" w:firstRow="0" w:lastRow="0" w:firstColumn="0" w:lastColumn="0" w:noHBand="1" w:noVBand="1"/>
+      </w:tblPr>
+      <w:tblGrid>
+        <w:gridCol w:w="2115"/>
+        <w:gridCol w:w="8160"/>
+      </w:tblGrid>
+      <w:tr>
+        <w:trPr>
+          <w:jc w:val="center"/>
+        </w:trPr>
+        <w:tc>
+          <w:tcPr>
+            <w:tcW w:w="10275" w:type="dxa"/>
+            <w:gridSpan w:val="2"/>
+            <w:shd w:val="clear" w:color="auto" w:fill="B8CCE4"/>
+            <w:tcMar>
+              <w:top w:w="100" w:type="dxa"/>
+              <w:left w:w="100" w:type="dxa"/>
+              <w:bottom w:w="100" w:type="dxa"/>
+              <w:right w:w="100" w:type="dxa"/>
+            </w:tcMar>
+          </w:tcPr>
+          <w:p>
+            <w:pPr>
+              <w:widowControl w:val="0"/>
+              <w:pBdr>
+                <w:top w:val="nil"/>
+                <w:left w:val="nil"/>
+                <w:bottom w:val="nil"/>
+                <w:right w:val="nil"/>
+                <w:between w:val="nil"/>
+              </w:pBdr>
+              <w:jc w:val="center"/>
+              <w:rPr>
+                <w:b/>
+              </w:rPr>
+            </w:pPr>
+            <w:r>
+              <w:rPr>
+                <w:b/>
+              </w:rPr>
+              <w:t>Lowest Risk Ratings</w:t>
+            </w:r>
+          </w:p>
+        </w:tc>
+      </w:tr>
       <w:tr>
         <w:trPr>
           <w:jc w:val="center"/>
@@ -4234,7 +4684,6 @@
         </w:tc>
       </w:tr>
     </w:tbl>
-    <w:bookmarkEnd w:id="6"/>
     <w:p>
       <w:pPr>
         <w:rPr>
@@ -4255,1005 +4704,26 @@
     <w:p>
       <w:pPr>
         <w:rPr>
-          <w:bCs/>
-          <w:color w:val="00B050"/>
-        </w:rPr>
-      </w:pPr>
-      <w:r>
-        <w:rPr>
-          <w:bCs/>
-          <w:color w:val="00B050"/>
-        </w:rPr>
-        <w:t xml:space="preserve">{IF method === `LOWEST_RISK` &amp;&amp; </w:t>
-      </w:r>
-      <w:proofErr w:type="spellStart"/>
-      <w:r>
-        <w:rPr>
-          <w:bCs/>
-          <w:color w:val="00B050"/>
-          <w:bdr w:val="none" w:sz="0" w:space="0" w:color="auto" w:frame="1"/>
-        </w:rPr>
-        <w:t>sourceSelection</w:t>
-      </w:r>
-      <w:proofErr w:type="spellEnd"/>
-      <w:r>
-        <w:rPr>
-          <w:bCs/>
-          <w:color w:val="00B050"/>
-          <w:bdr w:val="none" w:sz="0" w:space="0" w:color="auto" w:frame="1"/>
-        </w:rPr>
-        <w:t xml:space="preserve"> === `SET_LUMP_SUM`</w:t>
-      </w:r>
-      <w:r>
-        <w:rPr>
-          <w:bCs/>
-          <w:color w:val="00B050"/>
-        </w:rPr>
-        <w:t>}</w:t>
-      </w:r>
-    </w:p>
-    <w:p>
-      <w:pPr>
-        <w:rPr>
-          <w:bCs/>
-          <w:color w:val="00B050"/>
-        </w:rPr>
-      </w:pPr>
-      <w:r>
-        <w:rPr>
-          <w:bCs/>
-          <w:color w:val="00B050"/>
-        </w:rPr>
-        <w:t xml:space="preserve">{EXEC </w:t>
-      </w:r>
-    </w:p>
-    <w:p>
-      <w:pPr>
-        <w:rPr>
-          <w:bCs/>
-          <w:color w:val="00B050"/>
-        </w:rPr>
-      </w:pPr>
-      <w:proofErr w:type="spellStart"/>
-      <w:r>
-        <w:rPr>
-          <w:bCs/>
-          <w:color w:val="00B050"/>
-        </w:rPr>
-        <w:t>lowestRiskAssessmentAreas</w:t>
-      </w:r>
-      <w:proofErr w:type="spellEnd"/>
-      <w:r>
-        <w:rPr>
-          <w:bCs/>
-          <w:color w:val="00B050"/>
-        </w:rPr>
-        <w:t xml:space="preserve"> = [</w:t>
-      </w:r>
-    </w:p>
-    <w:p>
-      <w:pPr>
-        <w:rPr>
-          <w:bCs/>
-          <w:color w:val="00B050"/>
-        </w:rPr>
-      </w:pPr>
-      <w:r>
-        <w:rPr>
-          <w:bCs/>
-          <w:color w:val="00B050"/>
-        </w:rPr>
-        <w:t xml:space="preserve">  "Solution adequately fully addresses each requirement element or identifies any requirement elements which are not explicitly identified in the strategy or approach"</w:t>
-      </w:r>
-      <w:r>
-        <w:rPr>
-          <w:bCs/>
-          <w:color w:val="00B050"/>
-        </w:rPr>
-        <w:t>,</w:t>
-      </w:r>
-    </w:p>
-    <w:p>
-      <w:pPr>
-        <w:rPr>
-          <w:bCs/>
-          <w:color w:val="00B050"/>
-        </w:rPr>
-      </w:pPr>
-      <w:r>
-        <w:rPr>
-          <w:bCs/>
-          <w:color w:val="00B050"/>
-        </w:rPr>
-        <w:t xml:space="preserve">  "The proposed solution identifies all cloud service offerings with catalog item numbers/SKUs (and quantities) that are required",</w:t>
-      </w:r>
-    </w:p>
-    <w:p>
-      <w:pPr>
-        <w:rPr>
-          <w:bCs/>
-          <w:color w:val="00B050"/>
-        </w:rPr>
-      </w:pPr>
-      <w:r>
-        <w:rPr>
-          <w:bCs/>
-          <w:color w:val="00B050"/>
-        </w:rPr>
-        <w:t xml:space="preserve">  "Each catalog item is mapped to a specific requirement and an explanation of how the item will contribute to the solution is provided",</w:t>
-      </w:r>
-    </w:p>
-    <w:p>
-      <w:pPr>
-        <w:rPr>
-          <w:bCs/>
-          <w:color w:val="00B050"/>
-        </w:rPr>
-      </w:pPr>
-      <w:r>
-        <w:rPr>
-          <w:bCs/>
-          <w:color w:val="00B050"/>
-        </w:rPr>
-        <w:t xml:space="preserve">  "The proposed solution addresses how the Contractor will facilitate the described need",</w:t>
-      </w:r>
-    </w:p>
-    <w:p>
-      <w:pPr>
-        <w:rPr>
-          <w:bCs/>
-          <w:color w:val="00B050"/>
-        </w:rPr>
-      </w:pPr>
-      <w:r>
-        <w:rPr>
-          <w:bCs/>
-          <w:color w:val="00B050"/>
-        </w:rPr>
-        <w:t xml:space="preserve">  "Risk to the Government"</w:t>
-      </w:r>
-    </w:p>
-    <w:p>
-      <w:pPr>
-        <w:rPr>
-          <w:bCs/>
-          <w:color w:val="00B050"/>
-        </w:rPr>
-      </w:pPr>
-      <w:r>
-        <w:rPr>
-          <w:bCs/>
-          <w:color w:val="00B050"/>
-        </w:rPr>
-        <w:t>];</w:t>
-      </w:r>
-    </w:p>
-    <w:p>
-      <w:pPr>
-        <w:rPr>
-          <w:bCs/>
-          <w:color w:val="00B050"/>
-        </w:rPr>
-      </w:pPr>
-      <w:proofErr w:type="spellStart"/>
-      <w:r>
-        <w:rPr>
-          <w:bCs/>
-          <w:color w:val="00B050"/>
-        </w:rPr>
-        <w:t>lowestRiskAssessmentAreas</w:t>
-      </w:r>
-      <w:proofErr w:type="spellEnd"/>
-      <w:r>
-        <w:rPr>
-          <w:bCs/>
-          <w:color w:val="00B050"/>
-        </w:rPr>
-        <w:t xml:space="preserve"> </w:t>
-      </w:r>
-      <w:r>
-        <w:rPr>
-          <w:bCs/>
-          <w:color w:val="00B050"/>
-        </w:rPr>
-        <w:t xml:space="preserve">= </w:t>
-      </w:r>
-      <w:proofErr w:type="spellStart"/>
-      <w:r>
-        <w:rPr>
-          <w:bCs/>
-          <w:color w:val="00B050"/>
-        </w:rPr>
-        <w:t>lowestRiskAssessmentAreas</w:t>
-      </w:r>
-      <w:r>
-        <w:rPr>
-          <w:bCs/>
-          <w:color w:val="00B050"/>
-        </w:rPr>
-        <w:t>.concat</w:t>
-      </w:r>
-      <w:proofErr w:type="spellEnd"/>
-      <w:r>
-        <w:rPr>
-          <w:bCs/>
-          <w:color w:val="00B050"/>
-        </w:rPr>
-        <w:t>(</w:t>
-      </w:r>
-      <w:proofErr w:type="spellStart"/>
-      <w:r>
-        <w:t>standardSpecifications</w:t>
-      </w:r>
-      <w:proofErr w:type="spellEnd"/>
-      <w:r>
-        <w:t xml:space="preserve">, </w:t>
-      </w:r>
-      <w:proofErr w:type="spellStart"/>
-      <w:r>
-        <w:t>customSpecifications</w:t>
-      </w:r>
-      <w:proofErr w:type="spellEnd"/>
-      <w:proofErr w:type="gramStart"/>
-      <w:r>
-        <w:rPr>
-          <w:bCs/>
-          <w:color w:val="00B050"/>
-        </w:rPr>
-        <w:t>);</w:t>
-      </w:r>
-      <w:proofErr w:type="gramEnd"/>
-    </w:p>
-    <w:p>
-      <w:pPr>
-        <w:rPr>
-          <w:bCs/>
-          <w:color w:val="00B050"/>
-        </w:rPr>
-      </w:pPr>
-      <w:r>
-        <w:rPr>
-          <w:bCs/>
-          <w:color w:val="00B050"/>
-        </w:rPr>
-        <w:t>}</w:t>
-      </w:r>
-    </w:p>
-    <w:p>
-      <w:r>
-        <w:t>Assessment areas:</w:t>
-      </w:r>
-    </w:p>
-    <w:p>
-      <w:pPr>
-        <w:numPr>
-          <w:ilvl w:val="0"/>
-          <w:numId w:val="34"/>
-        </w:numPr>
-      </w:pPr>
-      <w:r>
-        <w:t xml:space="preserve">{FOR object in </w:t>
-      </w:r>
-      <w:proofErr w:type="spellStart"/>
-      <w:r>
-        <w:rPr>
-          <w:bCs/>
-          <w:color w:val="00B050"/>
-        </w:rPr>
-        <w:t>lowestRiskAssessmentAreas</w:t>
-      </w:r>
-      <w:proofErr w:type="spellEnd"/>
-      <w:r>
-        <w:t>}</w:t>
-      </w:r>
-    </w:p>
-    <w:p>
-      <w:pPr>
-        <w:numPr>
-          <w:ilvl w:val="0"/>
-          <w:numId w:val="34"/>
-        </w:numPr>
-      </w:pPr>
-      <w:r>
-        <w:t>{INS $object}</w:t>
-      </w:r>
-    </w:p>
-    <w:p>
-      <w:pPr>
-        <w:numPr>
-          <w:ilvl w:val="0"/>
-          <w:numId w:val="34"/>
-        </w:numPr>
-      </w:pPr>
-      <w:r>
-        <w:t>{END-FOR object}</w:t>
-      </w:r>
-    </w:p>
-    <w:p/>
-    <w:tbl>
-      <w:tblPr>
-        <w:tblW w:w="10275" w:type="dxa"/>
-        <w:jc w:val="center"/>
-        <w:tblBorders>
-          <w:top w:val="single" w:sz="8" w:space="0" w:color="000000"/>
-          <w:left w:val="single" w:sz="8" w:space="0" w:color="000000"/>
-          <w:bottom w:val="single" w:sz="8" w:space="0" w:color="000000"/>
-          <w:right w:val="single" w:sz="8" w:space="0" w:color="000000"/>
-          <w:insideH w:val="single" w:sz="8" w:space="0" w:color="000000"/>
-          <w:insideV w:val="single" w:sz="8" w:space="0" w:color="000000"/>
-        </w:tblBorders>
-        <w:tblLayout w:type="fixed"/>
-        <w:tblLook w:val="0600" w:firstRow="0" w:lastRow="0" w:firstColumn="0" w:lastColumn="0" w:noHBand="1" w:noVBand="1"/>
-      </w:tblPr>
-      <w:tblGrid>
-        <w:gridCol w:w="2115"/>
-        <w:gridCol w:w="8160"/>
-      </w:tblGrid>
-      <w:tr>
-        <w:trPr>
-          <w:jc w:val="center"/>
-        </w:trPr>
-        <w:tc>
-          <w:tcPr>
-            <w:tcW w:w="10275" w:type="dxa"/>
-            <w:gridSpan w:val="2"/>
-            <w:shd w:val="clear" w:color="auto" w:fill="B8CCE4"/>
-            <w:tcMar>
-              <w:top w:w="100" w:type="dxa"/>
-              <w:left w:w="100" w:type="dxa"/>
-              <w:bottom w:w="100" w:type="dxa"/>
-              <w:right w:w="100" w:type="dxa"/>
-            </w:tcMar>
-          </w:tcPr>
-          <w:p>
-            <w:pPr>
-              <w:widowControl w:val="0"/>
-              <w:pBdr>
-                <w:top w:val="nil"/>
-                <w:left w:val="nil"/>
-                <w:bottom w:val="nil"/>
-                <w:right w:val="nil"/>
-                <w:between w:val="nil"/>
-              </w:pBdr>
-              <w:jc w:val="center"/>
-              <w:rPr>
-                <w:b/>
-              </w:rPr>
-            </w:pPr>
-            <w:r>
-              <w:rPr>
-                <w:b/>
-              </w:rPr>
-              <w:t>Table 3: Best Use/Lowest Risk Ratings</w:t>
-            </w:r>
-          </w:p>
-        </w:tc>
-      </w:tr>
-      <w:tr>
-        <w:trPr>
-          <w:jc w:val="center"/>
-        </w:trPr>
-        <w:tc>
-          <w:tcPr>
-            <w:tcW w:w="2115" w:type="dxa"/>
-            <w:shd w:val="clear" w:color="auto" w:fill="FFFF99"/>
-            <w:tcMar>
-              <w:top w:w="100" w:type="dxa"/>
-              <w:left w:w="100" w:type="dxa"/>
-              <w:bottom w:w="100" w:type="dxa"/>
-              <w:right w:w="100" w:type="dxa"/>
-            </w:tcMar>
-          </w:tcPr>
-          <w:p>
-            <w:pPr>
-              <w:widowControl w:val="0"/>
-              <w:pBdr>
-                <w:top w:val="nil"/>
-                <w:left w:val="nil"/>
-                <w:bottom w:val="nil"/>
-                <w:right w:val="nil"/>
-                <w:between w:val="nil"/>
-              </w:pBdr>
-              <w:jc w:val="center"/>
-              <w:rPr>
-                <w:b/>
-              </w:rPr>
-            </w:pPr>
-            <w:r>
-              <w:rPr>
-                <w:b/>
-              </w:rPr>
-              <w:t>“Best Use” Rating</w:t>
-            </w:r>
-          </w:p>
-        </w:tc>
-        <w:tc>
-          <w:tcPr>
-            <w:tcW w:w="8160" w:type="dxa"/>
-            <w:shd w:val="clear" w:color="auto" w:fill="FFFF99"/>
-            <w:tcMar>
-              <w:top w:w="100" w:type="dxa"/>
-              <w:left w:w="100" w:type="dxa"/>
-              <w:bottom w:w="100" w:type="dxa"/>
-              <w:right w:w="100" w:type="dxa"/>
-            </w:tcMar>
-          </w:tcPr>
-          <w:p>
-            <w:pPr>
-              <w:widowControl w:val="0"/>
-              <w:pBdr>
-                <w:top w:val="nil"/>
-                <w:left w:val="nil"/>
-                <w:bottom w:val="nil"/>
-                <w:right w:val="nil"/>
-                <w:between w:val="nil"/>
-              </w:pBdr>
-              <w:jc w:val="center"/>
-              <w:rPr>
-                <w:b/>
-              </w:rPr>
-            </w:pPr>
-            <w:r>
-              <w:rPr>
-                <w:b/>
-              </w:rPr>
-              <w:t>Description</w:t>
-            </w:r>
-          </w:p>
-        </w:tc>
-      </w:tr>
-      <w:tr>
-        <w:trPr>
-          <w:jc w:val="center"/>
-        </w:trPr>
-        <w:tc>
-          <w:tcPr>
-            <w:tcW w:w="2115" w:type="dxa"/>
-            <w:shd w:val="clear" w:color="auto" w:fill="auto"/>
-            <w:tcMar>
-              <w:top w:w="100" w:type="dxa"/>
-              <w:left w:w="100" w:type="dxa"/>
-              <w:bottom w:w="100" w:type="dxa"/>
-              <w:right w:w="100" w:type="dxa"/>
-            </w:tcMar>
-          </w:tcPr>
-          <w:p>
-            <w:pPr>
-              <w:widowControl w:val="0"/>
-              <w:pBdr>
-                <w:top w:val="nil"/>
-                <w:left w:val="nil"/>
-                <w:bottom w:val="nil"/>
-                <w:right w:val="nil"/>
-                <w:between w:val="nil"/>
-              </w:pBdr>
-              <w:jc w:val="center"/>
-            </w:pPr>
-            <w:r>
-              <w:t>Outstanding</w:t>
-            </w:r>
-          </w:p>
-        </w:tc>
-        <w:tc>
-          <w:tcPr>
-            <w:tcW w:w="8160" w:type="dxa"/>
-            <w:shd w:val="clear" w:color="auto" w:fill="auto"/>
-            <w:tcMar>
-              <w:top w:w="100" w:type="dxa"/>
-              <w:left w:w="100" w:type="dxa"/>
-              <w:bottom w:w="100" w:type="dxa"/>
-              <w:right w:w="100" w:type="dxa"/>
-            </w:tcMar>
-          </w:tcPr>
-          <w:p>
-            <w:pPr>
-              <w:widowControl w:val="0"/>
-              <w:pBdr>
-                <w:top w:val="nil"/>
-                <w:left w:val="nil"/>
-                <w:bottom w:val="nil"/>
-                <w:right w:val="nil"/>
-                <w:between w:val="nil"/>
-              </w:pBdr>
-            </w:pPr>
-            <w:r>
-              <w:t>White paper meets the assessment criteria, indicates an exceptional approach and understanding of the requirements, and provides technical merit.</w:t>
-            </w:r>
-          </w:p>
-        </w:tc>
-      </w:tr>
-      <w:tr>
-        <w:trPr>
-          <w:jc w:val="center"/>
-        </w:trPr>
-        <w:tc>
-          <w:tcPr>
-            <w:tcW w:w="2115" w:type="dxa"/>
-            <w:shd w:val="clear" w:color="auto" w:fill="auto"/>
-            <w:tcMar>
-              <w:top w:w="100" w:type="dxa"/>
-              <w:left w:w="100" w:type="dxa"/>
-              <w:bottom w:w="100" w:type="dxa"/>
-              <w:right w:w="100" w:type="dxa"/>
-            </w:tcMar>
-          </w:tcPr>
-          <w:p>
-            <w:pPr>
-              <w:widowControl w:val="0"/>
-              <w:pBdr>
-                <w:top w:val="nil"/>
-                <w:left w:val="nil"/>
-                <w:bottom w:val="nil"/>
-                <w:right w:val="nil"/>
-                <w:between w:val="nil"/>
-              </w:pBdr>
-              <w:jc w:val="center"/>
-            </w:pPr>
-            <w:r>
-              <w:t>Good</w:t>
-            </w:r>
-          </w:p>
-        </w:tc>
-        <w:tc>
-          <w:tcPr>
-            <w:tcW w:w="8160" w:type="dxa"/>
-            <w:shd w:val="clear" w:color="auto" w:fill="auto"/>
-            <w:tcMar>
-              <w:top w:w="100" w:type="dxa"/>
-              <w:left w:w="100" w:type="dxa"/>
-              <w:bottom w:w="100" w:type="dxa"/>
-              <w:right w:w="100" w:type="dxa"/>
-            </w:tcMar>
-          </w:tcPr>
-          <w:p>
-            <w:pPr>
-              <w:widowControl w:val="0"/>
-            </w:pPr>
-            <w:r>
-              <w:t>White paper meets the assessment criteria, indicates a thorough approach and understanding of the requirements, and provides technical merit.</w:t>
-            </w:r>
-          </w:p>
-        </w:tc>
-      </w:tr>
-      <w:tr>
-        <w:trPr>
-          <w:jc w:val="center"/>
-        </w:trPr>
-        <w:tc>
-          <w:tcPr>
-            <w:tcW w:w="2115" w:type="dxa"/>
-            <w:shd w:val="clear" w:color="auto" w:fill="auto"/>
-            <w:tcMar>
-              <w:top w:w="100" w:type="dxa"/>
-              <w:left w:w="100" w:type="dxa"/>
-              <w:bottom w:w="100" w:type="dxa"/>
-              <w:right w:w="100" w:type="dxa"/>
-            </w:tcMar>
-          </w:tcPr>
-          <w:p>
-            <w:pPr>
-              <w:widowControl w:val="0"/>
-              <w:pBdr>
-                <w:top w:val="nil"/>
-                <w:left w:val="nil"/>
-                <w:bottom w:val="nil"/>
-                <w:right w:val="nil"/>
-                <w:between w:val="nil"/>
-              </w:pBdr>
-              <w:jc w:val="center"/>
-            </w:pPr>
-            <w:r>
-              <w:t>Acceptable</w:t>
-            </w:r>
-          </w:p>
-        </w:tc>
-        <w:tc>
-          <w:tcPr>
-            <w:tcW w:w="8160" w:type="dxa"/>
-            <w:shd w:val="clear" w:color="auto" w:fill="auto"/>
-            <w:tcMar>
-              <w:top w:w="100" w:type="dxa"/>
-              <w:left w:w="100" w:type="dxa"/>
-              <w:bottom w:w="100" w:type="dxa"/>
-              <w:right w:w="100" w:type="dxa"/>
-            </w:tcMar>
-          </w:tcPr>
-          <w:p>
-            <w:pPr>
-              <w:widowControl w:val="0"/>
-            </w:pPr>
-            <w:r>
-              <w:t>White paper meets the assessment criteria and indicates an adequate approach and understanding of the requirements.</w:t>
-            </w:r>
-          </w:p>
-        </w:tc>
-      </w:tr>
-      <w:tr>
-        <w:trPr>
-          <w:jc w:val="center"/>
-        </w:trPr>
-        <w:tc>
-          <w:tcPr>
-            <w:tcW w:w="2115" w:type="dxa"/>
-            <w:tcBorders>
-              <w:bottom w:val="single" w:sz="18" w:space="0" w:color="000000"/>
-            </w:tcBorders>
-            <w:shd w:val="clear" w:color="auto" w:fill="auto"/>
-            <w:tcMar>
-              <w:top w:w="100" w:type="dxa"/>
-              <w:left w:w="100" w:type="dxa"/>
-              <w:bottom w:w="100" w:type="dxa"/>
-              <w:right w:w="100" w:type="dxa"/>
-            </w:tcMar>
-          </w:tcPr>
-          <w:p>
-            <w:pPr>
-              <w:widowControl w:val="0"/>
-              <w:pBdr>
-                <w:top w:val="nil"/>
-                <w:left w:val="nil"/>
-                <w:bottom w:val="nil"/>
-                <w:right w:val="nil"/>
-                <w:between w:val="nil"/>
-              </w:pBdr>
-              <w:jc w:val="center"/>
-            </w:pPr>
-            <w:r>
-              <w:t>Unacceptable</w:t>
-            </w:r>
-          </w:p>
-        </w:tc>
-        <w:tc>
-          <w:tcPr>
-            <w:tcW w:w="8160" w:type="dxa"/>
-            <w:tcBorders>
-              <w:bottom w:val="single" w:sz="18" w:space="0" w:color="000000"/>
-            </w:tcBorders>
-            <w:shd w:val="clear" w:color="auto" w:fill="auto"/>
-            <w:tcMar>
-              <w:top w:w="100" w:type="dxa"/>
-              <w:left w:w="100" w:type="dxa"/>
-              <w:bottom w:w="100" w:type="dxa"/>
-              <w:right w:w="100" w:type="dxa"/>
-            </w:tcMar>
-          </w:tcPr>
-          <w:p>
-            <w:pPr>
-              <w:widowControl w:val="0"/>
-              <w:pBdr>
-                <w:top w:val="nil"/>
-                <w:left w:val="nil"/>
-                <w:bottom w:val="nil"/>
-                <w:right w:val="nil"/>
-                <w:between w:val="nil"/>
-              </w:pBdr>
-            </w:pPr>
-            <w:r>
-              <w:t>White paper does not meet the requirements.</w:t>
-            </w:r>
-          </w:p>
-        </w:tc>
-      </w:tr>
-      <w:tr>
-        <w:trPr>
-          <w:jc w:val="center"/>
-        </w:trPr>
-        <w:tc>
-          <w:tcPr>
-            <w:tcW w:w="2115" w:type="dxa"/>
-            <w:shd w:val="clear" w:color="auto" w:fill="FFFF99"/>
-            <w:tcMar>
-              <w:top w:w="100" w:type="dxa"/>
-              <w:left w:w="100" w:type="dxa"/>
-              <w:bottom w:w="100" w:type="dxa"/>
-              <w:right w:w="100" w:type="dxa"/>
-            </w:tcMar>
-          </w:tcPr>
-          <w:p>
-            <w:pPr>
-              <w:widowControl w:val="0"/>
-              <w:jc w:val="center"/>
-              <w:rPr>
-                <w:b/>
-              </w:rPr>
-            </w:pPr>
-            <w:r>
-              <w:rPr>
-                <w:b/>
-              </w:rPr>
-              <w:t>“Risk” Rating</w:t>
-            </w:r>
-          </w:p>
-        </w:tc>
-        <w:tc>
-          <w:tcPr>
-            <w:tcW w:w="8160" w:type="dxa"/>
-            <w:shd w:val="clear" w:color="auto" w:fill="FFFF99"/>
-            <w:tcMar>
-              <w:top w:w="100" w:type="dxa"/>
-              <w:left w:w="100" w:type="dxa"/>
-              <w:bottom w:w="100" w:type="dxa"/>
-              <w:right w:w="100" w:type="dxa"/>
-            </w:tcMar>
-          </w:tcPr>
-          <w:p>
-            <w:pPr>
-              <w:widowControl w:val="0"/>
-              <w:jc w:val="center"/>
-              <w:rPr>
-                <w:b/>
-              </w:rPr>
-            </w:pPr>
-            <w:r>
-              <w:rPr>
-                <w:b/>
-              </w:rPr>
-              <w:t>Description</w:t>
-            </w:r>
-          </w:p>
-        </w:tc>
-      </w:tr>
-      <w:tr>
-        <w:trPr>
-          <w:jc w:val="center"/>
-        </w:trPr>
-        <w:tc>
-          <w:tcPr>
-            <w:tcW w:w="2115" w:type="dxa"/>
-            <w:shd w:val="clear" w:color="auto" w:fill="auto"/>
-            <w:tcMar>
-              <w:top w:w="100" w:type="dxa"/>
-              <w:left w:w="100" w:type="dxa"/>
-              <w:bottom w:w="100" w:type="dxa"/>
-              <w:right w:w="100" w:type="dxa"/>
-            </w:tcMar>
-          </w:tcPr>
-          <w:p>
-            <w:pPr>
-              <w:widowControl w:val="0"/>
-              <w:pBdr>
-                <w:top w:val="nil"/>
-                <w:left w:val="nil"/>
-                <w:bottom w:val="nil"/>
-                <w:right w:val="nil"/>
-                <w:between w:val="nil"/>
-              </w:pBdr>
-              <w:jc w:val="center"/>
-            </w:pPr>
-            <w:r>
-              <w:t>Low</w:t>
-            </w:r>
-          </w:p>
-        </w:tc>
-        <w:tc>
-          <w:tcPr>
-            <w:tcW w:w="8160" w:type="dxa"/>
-            <w:shd w:val="clear" w:color="auto" w:fill="auto"/>
-            <w:tcMar>
-              <w:top w:w="100" w:type="dxa"/>
-              <w:left w:w="100" w:type="dxa"/>
-              <w:bottom w:w="100" w:type="dxa"/>
-              <w:right w:w="100" w:type="dxa"/>
-            </w:tcMar>
-          </w:tcPr>
-          <w:p>
-            <w:pPr>
-              <w:widowControl w:val="0"/>
-              <w:pBdr>
-                <w:top w:val="nil"/>
-                <w:left w:val="nil"/>
-                <w:bottom w:val="nil"/>
-                <w:right w:val="nil"/>
-                <w:between w:val="nil"/>
-              </w:pBdr>
-            </w:pPr>
-            <w:r>
-              <w:t>White paper demonstrates low risk of unsuccessful performance.</w:t>
-            </w:r>
-          </w:p>
-        </w:tc>
-      </w:tr>
-      <w:tr>
-        <w:trPr>
-          <w:jc w:val="center"/>
-        </w:trPr>
-        <w:tc>
-          <w:tcPr>
-            <w:tcW w:w="2115" w:type="dxa"/>
-            <w:shd w:val="clear" w:color="auto" w:fill="auto"/>
-            <w:tcMar>
-              <w:top w:w="100" w:type="dxa"/>
-              <w:left w:w="100" w:type="dxa"/>
-              <w:bottom w:w="100" w:type="dxa"/>
-              <w:right w:w="100" w:type="dxa"/>
-            </w:tcMar>
-          </w:tcPr>
-          <w:p>
-            <w:pPr>
-              <w:widowControl w:val="0"/>
-              <w:pBdr>
-                <w:top w:val="nil"/>
-                <w:left w:val="nil"/>
-                <w:bottom w:val="nil"/>
-                <w:right w:val="nil"/>
-                <w:between w:val="nil"/>
-              </w:pBdr>
-              <w:jc w:val="center"/>
-            </w:pPr>
-            <w:r>
-              <w:lastRenderedPageBreak/>
-              <w:t>Low to Moderate</w:t>
-            </w:r>
-          </w:p>
-        </w:tc>
-        <w:tc>
-          <w:tcPr>
-            <w:tcW w:w="8160" w:type="dxa"/>
-            <w:shd w:val="clear" w:color="auto" w:fill="auto"/>
-            <w:tcMar>
-              <w:top w:w="100" w:type="dxa"/>
-              <w:left w:w="100" w:type="dxa"/>
-              <w:bottom w:w="100" w:type="dxa"/>
-              <w:right w:w="100" w:type="dxa"/>
-            </w:tcMar>
-          </w:tcPr>
-          <w:p>
-            <w:pPr>
-              <w:widowControl w:val="0"/>
-            </w:pPr>
-            <w:r>
-              <w:t>White paper demonstrates low to moderate risk of unsuccessful performance.</w:t>
-            </w:r>
-          </w:p>
-        </w:tc>
-      </w:tr>
-      <w:tr>
-        <w:trPr>
-          <w:jc w:val="center"/>
-        </w:trPr>
-        <w:tc>
-          <w:tcPr>
-            <w:tcW w:w="2115" w:type="dxa"/>
-            <w:shd w:val="clear" w:color="auto" w:fill="auto"/>
-            <w:tcMar>
-              <w:top w:w="100" w:type="dxa"/>
-              <w:left w:w="100" w:type="dxa"/>
-              <w:bottom w:w="100" w:type="dxa"/>
-              <w:right w:w="100" w:type="dxa"/>
-            </w:tcMar>
-          </w:tcPr>
-          <w:p>
-            <w:pPr>
-              <w:widowControl w:val="0"/>
-              <w:pBdr>
-                <w:top w:val="nil"/>
-                <w:left w:val="nil"/>
-                <w:bottom w:val="nil"/>
-                <w:right w:val="nil"/>
-                <w:between w:val="nil"/>
-              </w:pBdr>
-              <w:jc w:val="center"/>
-            </w:pPr>
-            <w:r>
-              <w:t>No worse than Moderate</w:t>
-            </w:r>
-          </w:p>
-        </w:tc>
-        <w:tc>
-          <w:tcPr>
-            <w:tcW w:w="8160" w:type="dxa"/>
-            <w:shd w:val="clear" w:color="auto" w:fill="auto"/>
-            <w:tcMar>
-              <w:top w:w="100" w:type="dxa"/>
-              <w:left w:w="100" w:type="dxa"/>
-              <w:bottom w:w="100" w:type="dxa"/>
-              <w:right w:w="100" w:type="dxa"/>
-            </w:tcMar>
-          </w:tcPr>
-          <w:p>
-            <w:pPr>
-              <w:widowControl w:val="0"/>
-            </w:pPr>
-            <w:r>
-              <w:t>White paper demonstrates no worse than moderate risk of unsuccessful performance.</w:t>
-            </w:r>
-          </w:p>
-        </w:tc>
-      </w:tr>
-      <w:tr>
-        <w:trPr>
-          <w:jc w:val="center"/>
-        </w:trPr>
-        <w:tc>
-          <w:tcPr>
-            <w:tcW w:w="2115" w:type="dxa"/>
-            <w:shd w:val="clear" w:color="auto" w:fill="auto"/>
-            <w:tcMar>
-              <w:top w:w="100" w:type="dxa"/>
-              <w:left w:w="100" w:type="dxa"/>
-              <w:bottom w:w="100" w:type="dxa"/>
-              <w:right w:w="100" w:type="dxa"/>
-            </w:tcMar>
-          </w:tcPr>
-          <w:p>
-            <w:pPr>
-              <w:widowControl w:val="0"/>
-              <w:pBdr>
-                <w:top w:val="nil"/>
-                <w:left w:val="nil"/>
-                <w:bottom w:val="nil"/>
-                <w:right w:val="nil"/>
-                <w:between w:val="nil"/>
-              </w:pBdr>
-              <w:jc w:val="center"/>
-            </w:pPr>
-            <w:r>
-              <w:t>High</w:t>
-            </w:r>
-          </w:p>
-        </w:tc>
-        <w:tc>
-          <w:tcPr>
-            <w:tcW w:w="8160" w:type="dxa"/>
-            <w:shd w:val="clear" w:color="auto" w:fill="auto"/>
-            <w:tcMar>
-              <w:top w:w="100" w:type="dxa"/>
-              <w:left w:w="100" w:type="dxa"/>
-              <w:bottom w:w="100" w:type="dxa"/>
-              <w:right w:w="100" w:type="dxa"/>
-            </w:tcMar>
-          </w:tcPr>
-          <w:p>
-            <w:pPr>
-              <w:widowControl w:val="0"/>
-            </w:pPr>
-            <w:r>
-              <w:t>White paper demonstrates a high risk of unsuccessful performance.</w:t>
-            </w:r>
-          </w:p>
-        </w:tc>
-      </w:tr>
-    </w:tbl>
-    <w:p>
-      <w:pPr>
-        <w:rPr>
-          <w:b/>
-          <w:bCs/>
-          <w:color w:val="00B050"/>
-        </w:rPr>
-      </w:pPr>
-      <w:r>
-        <w:rPr>
-          <w:b/>
-          <w:bCs/>
-          <w:color w:val="00B050"/>
+          <w:b/>
+          <w:bCs/>
+          <w:color w:val="F79646" w:themeColor="accent6"/>
+        </w:rPr>
+      </w:pPr>
+      <w:r>
+        <w:rPr>
+          <w:b/>
+          <w:bCs/>
+          <w:color w:val="F79646" w:themeColor="accent6"/>
         </w:rPr>
         <w:t>{END-IF}</w:t>
       </w:r>
     </w:p>
     <w:p>
-      <w:pPr>
-        <w:rPr>
-          <w:b/>
-          <w:bCs/>
-          <w:color w:val="F79646" w:themeColor="accent6"/>
-        </w:rPr>
-      </w:pPr>
-      <w:r>
-        <w:rPr>
-          <w:b/>
-          <w:bCs/>
-          <w:color w:val="F79646" w:themeColor="accent6"/>
-        </w:rPr>
-        <w:t>{END-IF}</w:t>
-      </w:r>
-    </w:p>
-    <w:p>
-      <w:r>
-        <w:t>Price quotes</w:t>
-      </w:r>
-      <w:r>
-        <w:t>/proposals</w:t>
+      <w:r>
+        <w:t xml:space="preserve">Price </w:t>
+      </w:r>
+      <w:r>
+        <w:t>proposals</w:t>
       </w:r>
       <w:r>
         <w:t xml:space="preserve"> were evaluated to determine if they are reasonable and complete. Price reasonableness is established through cost and price analysis techniques as described in Federal Acquisition Regulation (FAR) 15.404. For a price to be complete, all solicitation requirements must be priced, figures correctly calculated, and prices presented in a clear and useful format.</w:t>
@@ -5268,6 +4738,13 @@
       </w:pPr>
       <w:bookmarkStart w:id="7" w:name="_heading=h.1fob9te" w:colFirst="0" w:colLast="0"/>
       <w:bookmarkEnd w:id="7"/>
+      <w:r>
+        <w:rPr>
+          <w:b/>
+          <w:u w:val="single"/>
+        </w:rPr>
+        <w:t xml:space="preserve">Initial </w:t>
+      </w:r>
       <w:r>
         <w:rPr>
           <w:b/>
@@ -5381,7 +4858,21 @@
           <w:i/>
           <w:color w:val="0000FF"/>
         </w:rPr>
-        <w:t>(For Exception to Fair Opportunity requirements, evaluate the entire response and document whether the proposal/quote meets the Government’s needs.)</w:t>
+        <w:t>(For Exception to Fair Opportunity requirements, evaluate the entire response and document whether the proposa</w:t>
+      </w:r>
+      <w:r>
+        <w:rPr>
+          <w:i/>
+          <w:color w:val="0000FF"/>
+        </w:rPr>
+        <w:t>l</w:t>
+      </w:r>
+      <w:r>
+        <w:rPr>
+          <w:i/>
+          <w:color w:val="0000FF"/>
+        </w:rPr>
+        <w:t xml:space="preserve"> meets the Government’s needs.)</w:t>
       </w:r>
     </w:p>
     <w:p>
@@ -5417,7 +4908,7 @@
     </w:p>
     <w:p>
       <w:r>
-        <w:t xml:space="preserve">Proposal/Quote: </w:t>
+        <w:t xml:space="preserve">Proposal: </w:t>
       </w:r>
     </w:p>
     <w:p>
@@ -5439,6 +4930,7 @@
         </w:numPr>
       </w:pPr>
       <w:r>
+        <w:lastRenderedPageBreak/>
         <w:t>Unacceptable</w:t>
       </w:r>
     </w:p>
@@ -5523,14 +5015,7 @@
           <w:bCs/>
           <w:color w:val="F79646" w:themeColor="accent6"/>
         </w:rPr>
-        <w:t xml:space="preserve"> === </w:t>
-      </w:r>
-      <w:r>
-        <w:rPr>
-          <w:bCs/>
-          <w:color w:val="F79646" w:themeColor="accent6"/>
-        </w:rPr>
-        <w:t>false</w:t>
+        <w:t xml:space="preserve"> === false</w:t>
       </w:r>
       <w:r>
         <w:rPr>
@@ -6037,7 +5522,6 @@
           <w:b/>
           <w:color w:val="7030A0"/>
         </w:rPr>
-        <w:lastRenderedPageBreak/>
         <w:t>{EXEC index = 0;}</w:t>
       </w:r>
     </w:p>
@@ -6441,6 +5925,7 @@
     </w:p>
     <w:p>
       <w:r>
+        <w:lastRenderedPageBreak/>
         <w:t>_____________________________________________________________________________________________</w:t>
       </w:r>
     </w:p>
@@ -6935,7 +6420,6 @@
         </w:numPr>
       </w:pPr>
       <w:r>
-        <w:lastRenderedPageBreak/>
         <w:t>Unacceptable</w:t>
       </w:r>
     </w:p>
@@ -7343,6 +6827,7 @@
           <w:b/>
           <w:color w:val="7030A0"/>
         </w:rPr>
+        <w:lastRenderedPageBreak/>
         <w:t xml:space="preserve">{END-FOR </w:t>
       </w:r>
       <w:r>
@@ -8017,13 +7502,13 @@
         <w:t xml:space="preserve">Offeror </w:t>
       </w:r>
       <w:r>
-        <w:t xml:space="preserve">1’s </w:t>
-      </w:r>
-      <w:r>
-        <w:rPr>
-          <w:color w:val="FF0000"/>
-        </w:rPr>
-        <w:t>quote/proposal</w:t>
+        <w:t>1’s</w:t>
+      </w:r>
+      <w:r>
+        <w:t xml:space="preserve"> </w:t>
+      </w:r>
+      <w:r>
+        <w:t>proposal</w:t>
       </w:r>
       <w:r>
         <w:t xml:space="preserve"> </w:t>
@@ -8120,10 +7605,7 @@
         <w:t xml:space="preserve">the </w:t>
       </w:r>
       <w:r>
-        <w:rPr>
-          <w:color w:val="FF0000"/>
-        </w:rPr>
-        <w:t>quoted/proposed</w:t>
+        <w:t>proposed</w:t>
       </w:r>
       <w:r>
         <w:t xml:space="preserve"> pricing </w:t>
@@ -8143,7 +7625,6 @@
         <w:rPr>
           <w:i/>
         </w:rPr>
-        <w:lastRenderedPageBreak/>
         <w:t>IGCE</w:t>
       </w:r>
     </w:p>
@@ -8155,13 +7636,13 @@
         <w:t xml:space="preserve">total </w:t>
       </w:r>
       <w:r>
-        <w:rPr>
-          <w:color w:val="FF0000"/>
-        </w:rPr>
-        <w:t>quoted/proposed</w:t>
-      </w:r>
-      <w:r>
-        <w:t xml:space="preserve"> amount </w:t>
+        <w:t>proposed</w:t>
+      </w:r>
+      <w:r>
+        <w:t xml:space="preserve"> </w:t>
+      </w:r>
+      <w:r>
+        <w:t xml:space="preserve">amount </w:t>
       </w:r>
       <w:r>
         <w:t xml:space="preserve">compares favorably to the IGCE and is </w:t>
@@ -8211,123 +7692,120 @@
         <w:t xml:space="preserve">total </w:t>
       </w:r>
       <w:r>
+        <w:t>proposed</w:t>
+      </w:r>
+      <w:r>
+        <w:t xml:space="preserve"> </w:t>
+      </w:r>
+      <w:r>
+        <w:t xml:space="preserve">amount is </w:t>
+      </w:r>
+      <w:r>
         <w:rPr>
           <w:color w:val="FF0000"/>
         </w:rPr>
-        <w:t>quoted/proposed</w:t>
+        <w:t>X</w:t>
+      </w:r>
+      <w:r>
+        <w:t xml:space="preserve">% higher than the IGCE amount of </w:t>
+      </w:r>
+      <w:r>
+        <w:t>{</w:t>
+      </w:r>
+      <w:proofErr w:type="spellStart"/>
+      <w:r>
+        <w:t>estimatedValueFormatted</w:t>
+      </w:r>
+      <w:proofErr w:type="spellEnd"/>
+      <w:r>
+        <w:t>}</w:t>
+      </w:r>
+      <w:r>
+        <w:t xml:space="preserve">. This is </w:t>
+      </w:r>
+      <w:r>
+        <w:rPr>
+          <w:color w:val="FF0000"/>
+        </w:rPr>
+        <w:t>reasonable/unreasonable</w:t>
+      </w:r>
+      <w:r>
+        <w:t xml:space="preserve"> IAW FAR 15.404-1(b)(2)(v). </w:t>
+      </w:r>
+    </w:p>
+    <w:p/>
+    <w:p>
+      <w:pPr>
+        <w:rPr>
+          <w:bCs/>
+          <w:color w:val="00B050"/>
+        </w:rPr>
+      </w:pPr>
+      <w:r>
+        <w:rPr>
+          <w:bCs/>
+          <w:color w:val="00B050"/>
+        </w:rPr>
+        <w:t xml:space="preserve">{IF </w:t>
+      </w:r>
+      <w:proofErr w:type="spellStart"/>
+      <w:r>
+        <w:rPr>
+          <w:bCs/>
+          <w:color w:val="00B050"/>
+        </w:rPr>
+        <w:t>exceptionToFairOpportunity</w:t>
+      </w:r>
+      <w:proofErr w:type="spellEnd"/>
+      <w:r>
+        <w:rPr>
+          <w:bCs/>
+          <w:color w:val="00B050"/>
+        </w:rPr>
+        <w:t xml:space="preserve"> === true</w:t>
+      </w:r>
+      <w:r>
+        <w:rPr>
+          <w:bCs/>
+          <w:color w:val="00B050"/>
+        </w:rPr>
+        <w:t>}</w:t>
+      </w:r>
+    </w:p>
+    <w:p>
+      <w:pPr>
+        <w:rPr>
+          <w:i/>
+        </w:rPr>
+      </w:pPr>
+      <w:r>
+        <w:rPr>
+          <w:i/>
+        </w:rPr>
+        <w:t>JWCC Contract Pricing</w:t>
+      </w:r>
+    </w:p>
+    <w:p>
+      <w:r>
+        <w:t xml:space="preserve">The Government verified each Offeror applied the discounts incorporated into its JWCC Contract to its </w:t>
+      </w:r>
+      <w:r>
+        <w:t>proposed</w:t>
       </w:r>
       <w:r>
         <w:t xml:space="preserve"> </w:t>
       </w:r>
       <w:r>
-        <w:t xml:space="preserve">amount is </w:t>
-      </w:r>
-      <w:r>
-        <w:rPr>
-          <w:color w:val="FF0000"/>
-        </w:rPr>
-        <w:t>X</w:t>
-      </w:r>
-      <w:r>
-        <w:t xml:space="preserve">% higher than the IGCE amount of </w:t>
-      </w:r>
-      <w:r>
-        <w:t>{</w:t>
-      </w:r>
-      <w:proofErr w:type="spellStart"/>
-      <w:r>
-        <w:t>estimatedValueFormatted</w:t>
-      </w:r>
-      <w:proofErr w:type="spellEnd"/>
-      <w:r>
-        <w:t>}</w:t>
-      </w:r>
-      <w:r>
-        <w:t xml:space="preserve">. This is </w:t>
-      </w:r>
-      <w:r>
-        <w:rPr>
-          <w:color w:val="FF0000"/>
-        </w:rPr>
-        <w:t>reasonable/unreasonable</w:t>
-      </w:r>
-      <w:r>
-        <w:t xml:space="preserve"> IAW FAR 15.404-1(b)(2)(v). </w:t>
-      </w:r>
-    </w:p>
-    <w:p/>
-    <w:p>
-      <w:pPr>
-        <w:rPr>
-          <w:bCs/>
-          <w:color w:val="00B050"/>
-        </w:rPr>
-      </w:pPr>
-      <w:r>
-        <w:rPr>
-          <w:bCs/>
-          <w:color w:val="00B050"/>
-        </w:rPr>
-        <w:t xml:space="preserve">{IF </w:t>
-      </w:r>
-      <w:proofErr w:type="spellStart"/>
-      <w:r>
-        <w:rPr>
-          <w:bCs/>
-          <w:color w:val="00B050"/>
-        </w:rPr>
-        <w:t>exceptionToFairOpportunity</w:t>
-      </w:r>
-      <w:proofErr w:type="spellEnd"/>
-      <w:r>
-        <w:rPr>
-          <w:bCs/>
-          <w:color w:val="00B050"/>
-        </w:rPr>
-        <w:t xml:space="preserve"> === true</w:t>
-      </w:r>
-      <w:r>
-        <w:rPr>
-          <w:bCs/>
-          <w:color w:val="00B050"/>
-        </w:rPr>
-        <w:t>}</w:t>
-      </w:r>
-    </w:p>
-    <w:p>
-      <w:pPr>
-        <w:rPr>
-          <w:i/>
-        </w:rPr>
-      </w:pPr>
-      <w:r>
-        <w:rPr>
-          <w:i/>
-        </w:rPr>
-        <w:t>JWCC Contract Pricing</w:t>
-      </w:r>
-    </w:p>
-    <w:p>
-      <w:r>
-        <w:t xml:space="preserve">The Government verified each Offeror applied the discounts incorporated into its JWCC Contract to its </w:t>
-      </w:r>
-      <w:r>
-        <w:rPr>
-          <w:color w:val="FF0000"/>
-        </w:rPr>
-        <w:t>quoted/proposed</w:t>
-      </w:r>
-      <w:r>
-        <w:t xml:space="preserve"> pricing for the TO.  Pricing incorporated into the JWCC Catalog and JWCC Contract must be at or below its commercial catalog pricing. IAW FAR 15.404(b)(2)(iv), the </w:t>
-      </w:r>
-      <w:r>
-        <w:rPr>
-          <w:color w:val="FF0000"/>
-        </w:rPr>
-        <w:t>quoted/proposed</w:t>
-      </w:r>
-      <w:r>
-        <w:t xml:space="preserve"> pricing </w:t>
+        <w:t xml:space="preserve">pricing for the TO.  Pricing incorporated into the JWCC Catalog and JWCC Contract must be at or below its commercial catalog pricing. IAW FAR 15.404(b)(2)(iv), the </w:t>
+      </w:r>
+      <w:r>
+        <w:t>proposed</w:t>
+      </w:r>
+      <w:r>
+        <w:t xml:space="preserve"> </w:t>
+      </w:r>
+      <w:r>
+        <w:t xml:space="preserve">pricing </w:t>
       </w:r>
       <w:proofErr w:type="gramStart"/>
       <w:r>
@@ -8676,6 +8154,7 @@
           <w:bCs/>
           <w:color w:val="00B050"/>
         </w:rPr>
+        <w:lastRenderedPageBreak/>
         <w:t xml:space="preserve">{IF </w:t>
       </w:r>
       <w:proofErr w:type="spellStart"/>
@@ -8692,14 +8171,7 @@
           <w:bCs/>
           <w:color w:val="00B050"/>
         </w:rPr>
-        <w:t xml:space="preserve"> === </w:t>
-      </w:r>
-      <w:r>
-        <w:rPr>
-          <w:bCs/>
-          <w:color w:val="00B050"/>
-        </w:rPr>
-        <w:t>false</w:t>
+        <w:t xml:space="preserve"> === false</w:t>
       </w:r>
       <w:r>
         <w:rPr>
@@ -9415,22 +8887,22 @@
         <w:t xml:space="preserve">Contract to its </w:t>
       </w:r>
       <w:r>
-        <w:rPr>
-          <w:color w:val="FF0000"/>
-        </w:rPr>
-        <w:t>quoted/proposed</w:t>
-      </w:r>
-      <w:r>
-        <w:t xml:space="preserve"> pricing for the TO.  Pricing incorporated into the JWCC Catalog and JWCC Contract must be at or below its commercial catalog pricing. IAW FAR 15.404(b)(2)(iv), the </w:t>
-      </w:r>
-      <w:r>
-        <w:rPr>
-          <w:color w:val="FF0000"/>
-        </w:rPr>
-        <w:t>quoted/proposed</w:t>
-      </w:r>
-      <w:r>
-        <w:t xml:space="preserve"> pricing </w:t>
+        <w:t>proposed</w:t>
+      </w:r>
+      <w:r>
+        <w:t xml:space="preserve"> </w:t>
+      </w:r>
+      <w:r>
+        <w:t xml:space="preserve">pricing for the TO.  Pricing incorporated into the JWCC Catalog and JWCC Contract must be at or below its commercial catalog pricing. IAW FAR 15.404(b)(2)(iv), the </w:t>
+      </w:r>
+      <w:r>
+        <w:t>proposed</w:t>
+      </w:r>
+      <w:r>
+        <w:t xml:space="preserve"> </w:t>
+      </w:r>
+      <w:r>
+        <w:t xml:space="preserve">pricing </w:t>
       </w:r>
       <w:proofErr w:type="gramStart"/>
       <w:r>
@@ -9452,7 +8924,6 @@
         <w:rPr>
           <w:i/>
         </w:rPr>
-        <w:lastRenderedPageBreak/>
         <w:t xml:space="preserve">Additional Analysis/Cost and Pricing Data: </w:t>
       </w:r>
       <w:r>
@@ -9694,23 +9165,21 @@
           <w:i/>
           <w:color w:val="0000FF"/>
         </w:rPr>
-        <w:t xml:space="preserve">(Provide an overall assessment explaining your award recommendation, to include any trade-off analysis that was conducted to determine which proposal represents the overall best value to the Government.  Discuss how/why the recommended offeror was selected in terms of how each offeror was rated for technical approach, risk, and price.  If applicable, you must justify why the Government is willing to pay more or not willing to pay more for a more </w:t>
-      </w:r>
-      <w:proofErr w:type="gramStart"/>
+        <w:t>(Provide an overall assessment explaining your award recommendation, to include any trade-off analysis that was conducted to determine which proposal represents the overall best value to the Government.  Discuss how/why the recommended offeror was selected in terms of how each offeror was rated for technical approach, risk, and price.  If applicable, you must justify why the Government is willing to pay more or not willing to pay more for a more highly</w:t>
+      </w:r>
       <w:r>
         <w:rPr>
           <w:i/>
           <w:color w:val="0000FF"/>
         </w:rPr>
-        <w:t>highly-rated</w:t>
-      </w:r>
-      <w:proofErr w:type="gramEnd"/>
+        <w:t xml:space="preserve"> </w:t>
+      </w:r>
       <w:r>
         <w:rPr>
           <w:i/>
           <w:color w:val="0000FF"/>
         </w:rPr>
-        <w:t xml:space="preserve"> proposal (i.e., the trade-off must be explained).  If no trade-off was necessary because the proposal receiving the highest technical ratings was also offered at the lowest price, explain why the recommended offeror represents the best value to the Government.)</w:t>
+        <w:t>rated proposal (i.e., the trade-off must be explained).  If no trade-off was necessary because the proposal receiving the highest technical ratings was also offered at the lowest price, explain why the recommended offeror represents the best value to the Government.)</w:t>
       </w:r>
     </w:p>
     <w:p>
@@ -9781,6 +9250,7 @@
           <w:bCs/>
           <w:color w:val="00B050"/>
         </w:rPr>
+        <w:lastRenderedPageBreak/>
         <w:t>{END-IF}</w:t>
       </w:r>
     </w:p>
@@ -9977,7 +9447,7 @@
           <w:i/>
           <w:color w:val="0000FF"/>
         </w:rPr>
-        <w:t>(Review the proposal/quote/white paper and determine if it meets the 508 criteria as listed in the TO solicitation).</w:t>
+        <w:t>(Review the proposal/white paper and determine if it meets the 508 criteria as listed in the TO solicitation).</w:t>
       </w:r>
     </w:p>
     <w:p>
@@ -10070,7 +9540,6 @@
           <w:noProof/>
           <w:color w:val="548DD4"/>
         </w:rPr>
-        <w:lastRenderedPageBreak/>
         <w:pict w14:anchorId="4FB11967">
           <v:shapetype id="_x0000_t75" coordsize="21600,21600" o:spt="75" o:preferrelative="t" path="m@4@5l@4@11@9@11@9@5xe" filled="f" stroked="f">
             <v:stroke joinstyle="miter"/>
@@ -10091,7 +9560,7 @@
             <v:path o:extrusionok="f" gradientshapeok="t" o:connecttype="rect"/>
             <o:lock v:ext="edit" aspectratio="t"/>
           </v:shapetype>
-          <v:shape id="_x0000_i1025" type="#_x0000_t75" alt="Microsoft Office Signature Line..." style="width:193.8pt;height:96pt;mso-width-percent:0;mso-height-percent:0;mso-width-percent:0;mso-height-percent:0">
+          <v:shape id="_x0000_i1025" type="#_x0000_t75" alt="Microsoft Office Signature Line..." style="width:193.5pt;height:96pt;mso-width-percent:0;mso-height-percent:0;mso-width-percent:0;mso-height-percent:0">
             <v:imagedata r:id="rId8" o:title=""/>
             <o:lock v:ext="edit" ungrouping="t" rotation="t" cropping="t" verticies="t" text="t" grouping="t"/>
             <o:signatureline v:ext="edit" id="{A253F769-965E-43E6-9274-10BC9F972DE3}" provid="{00000000-0000-0000-0000-000000000000}" allowcomments="t" issignatureline="t"/>
@@ -10239,7 +9708,7 @@
     </w:p>
     <w:p>
       <w:r>
-        <w:t xml:space="preserve">Proposal/Quote: </w:t>
+        <w:t xml:space="preserve">Proposal: </w:t>
       </w:r>
     </w:p>
     <w:p>
@@ -10345,20 +9814,13 @@
           <w:bCs/>
           <w:color w:val="F79646" w:themeColor="accent6"/>
         </w:rPr>
-        <w:t xml:space="preserve"> === </w:t>
-      </w:r>
-      <w:r>
-        <w:rPr>
-          <w:bCs/>
+        <w:t xml:space="preserve"> === false</w:t>
+      </w:r>
+      <w:r>
+        <w:rPr>
+          <w:b/>
           <w:color w:val="F79646" w:themeColor="accent6"/>
         </w:rPr>
-        <w:t>false</w:t>
-      </w:r>
-      <w:r>
-        <w:rPr>
-          <w:b/>
-          <w:color w:val="F79646" w:themeColor="accent6"/>
-        </w:rPr>
         <w:t>}</w:t>
       </w:r>
     </w:p>
@@ -10539,6 +10001,7 @@
         </w:rPr>
       </w:pPr>
       <w:r>
+        <w:lastRenderedPageBreak/>
         <w:t>Compliance Standard {++index} - {$object}:</w:t>
       </w:r>
       <w:r>
@@ -10971,7 +10434,6 @@
           <w:bCs/>
           <w:color w:val="00B050"/>
         </w:rPr>
-        <w:lastRenderedPageBreak/>
         <w:t>{END-IF}</w:t>
       </w:r>
     </w:p>
@@ -11583,6 +11045,7 @@
           <w:b/>
           <w:color w:val="7030A0"/>
         </w:rPr>
+        <w:lastRenderedPageBreak/>
         <w:t>{EXEC index = 0;}</w:t>
       </w:r>
     </w:p>
@@ -11993,7 +11456,6 @@
         </w:numPr>
       </w:pPr>
       <w:r>
-        <w:lastRenderedPageBreak/>
         <w:t>Unacceptable</w:t>
       </w:r>
     </w:p>
@@ -12127,7 +11589,7 @@
 </file>
 
 <file path=word/endnotes.xml><?xml version="1.0" encoding="utf-8"?>
-<w:endnotes xmlns:wpc="http://schemas.microsoft.com/office/word/2010/wordprocessingCanvas" xmlns:cx="http://schemas.microsoft.com/office/drawing/2014/chartex" xmlns:cx1="http://schemas.microsoft.com/office/drawing/2015/9/8/chartex" xmlns:cx2="http://schemas.microsoft.com/office/drawing/2015/10/21/chartex" xmlns:cx3="http://schemas.microsoft.com/office/drawing/2016/5/9/chartex" xmlns:cx4="http://schemas.microsoft.com/office/drawing/2016/5/10/chartex" xmlns:cx5="http://schemas.microsoft.com/office/drawing/2016/5/11/chartex" xmlns:cx6="http://schemas.microsoft.com/office/drawing/2016/5/12/chartex" xmlns:cx7="http://schemas.microsoft.com/office/drawing/2016/5/13/chartex" xmlns:cx8="http://schemas.microsoft.com/office/drawing/2016/5/14/chartex" xmlns:mc="http://schemas.openxmlformats.org/markup-compatibility/2006" xmlns:aink="http://schemas.microsoft.com/office/drawing/2016/ink" xmlns:am3d="http://schemas.microsoft.com/office/drawing/2017/model3d" xmlns:o="urn:schemas-microsoft-com:office:office" xmlns:oel="http://schemas.microsoft.com/office/2019/extlst" xmlns:r="http://schemas.openxmlformats.org/officeDocument/2006/relationships" xmlns:m="http://schemas.openxmlformats.org/officeDocument/2006/math" xmlns:v="urn:schemas-microsoft-com:vml" xmlns:wp14="http://schemas.microsoft.com/office/word/2010/wordprocessingDrawing" xmlns:wp="http://schemas.openxmlformats.org/drawingml/2006/wordprocessingDrawing" xmlns:w10="urn:schemas-microsoft-com:office:word" xmlns:w="http://schemas.openxmlformats.org/wordprocessingml/2006/main" xmlns:w14="http://schemas.microsoft.com/office/word/2010/wordml" xmlns:w15="http://schemas.microsoft.com/office/word/2012/wordml" xmlns:w16cex="http://schemas.microsoft.com/office/word/2018/wordml/cex" xmlns:w16cid="http://schemas.microsoft.com/office/word/2016/wordml/cid" xmlns:w16="http://schemas.microsoft.com/office/word/2018/wordml" xmlns:w16du="http://schemas.microsoft.com/office/word/2023/wordml/word16du" xmlns:w16sdtdh="http://schemas.microsoft.com/office/word/2020/wordml/sdtdatahash" xmlns:w16se="http://schemas.microsoft.com/office/word/2015/wordml/symex" xmlns:wpg="http://schemas.microsoft.com/office/word/2010/wordprocessingGroup" xmlns:wpi="http://schemas.microsoft.com/office/word/2010/wordprocessingInk" xmlns:wne="http://schemas.microsoft.com/office/word/2006/wordml" xmlns:wps="http://schemas.microsoft.com/office/word/2010/wordprocessingShape" mc:Ignorable="w14 w15 w16se w16cid w16 w16cex w16sdtdh wp14">
+<w:endnotes xmlns:wpc="http://schemas.microsoft.com/office/word/2010/wordprocessingCanvas" xmlns:cx="http://schemas.microsoft.com/office/drawing/2014/chartex" xmlns:cx1="http://schemas.microsoft.com/office/drawing/2015/9/8/chartex" xmlns:cx2="http://schemas.microsoft.com/office/drawing/2015/10/21/chartex" xmlns:cx3="http://schemas.microsoft.com/office/drawing/2016/5/9/chartex" xmlns:cx4="http://schemas.microsoft.com/office/drawing/2016/5/10/chartex" xmlns:cx5="http://schemas.microsoft.com/office/drawing/2016/5/11/chartex" xmlns:cx6="http://schemas.microsoft.com/office/drawing/2016/5/12/chartex" xmlns:cx7="http://schemas.microsoft.com/office/drawing/2016/5/13/chartex" xmlns:cx8="http://schemas.microsoft.com/office/drawing/2016/5/14/chartex" xmlns:mc="http://schemas.openxmlformats.org/markup-compatibility/2006" xmlns:aink="http://schemas.microsoft.com/office/drawing/2016/ink" xmlns:am3d="http://schemas.microsoft.com/office/drawing/2017/model3d" xmlns:o="urn:schemas-microsoft-com:office:office" xmlns:oel="http://schemas.microsoft.com/office/2019/extlst" xmlns:r="http://schemas.openxmlformats.org/officeDocument/2006/relationships" xmlns:m="http://schemas.openxmlformats.org/officeDocument/2006/math" xmlns:v="urn:schemas-microsoft-com:vml" xmlns:wp14="http://schemas.microsoft.com/office/word/2010/wordprocessingDrawing" xmlns:wp="http://schemas.openxmlformats.org/drawingml/2006/wordprocessingDrawing" xmlns:w10="urn:schemas-microsoft-com:office:word" xmlns:w="http://schemas.openxmlformats.org/wordprocessingml/2006/main" xmlns:w14="http://schemas.microsoft.com/office/word/2010/wordml" xmlns:w15="http://schemas.microsoft.com/office/word/2012/wordml" xmlns:w16cex="http://schemas.microsoft.com/office/word/2018/wordml/cex" xmlns:w16cid="http://schemas.microsoft.com/office/word/2016/wordml/cid" xmlns:w16="http://schemas.microsoft.com/office/word/2018/wordml" xmlns:w16sdtdh="http://schemas.microsoft.com/office/word/2020/wordml/sdtdatahash" xmlns:w16se="http://schemas.microsoft.com/office/word/2015/wordml/symex" xmlns:wpg="http://schemas.microsoft.com/office/word/2010/wordprocessingGroup" xmlns:wpi="http://schemas.microsoft.com/office/word/2010/wordprocessingInk" xmlns:wne="http://schemas.microsoft.com/office/word/2006/wordml" xmlns:wps="http://schemas.microsoft.com/office/word/2010/wordprocessingShape" mc:Ignorable="w14 w15 w16se w16cid w16 w16cex w16sdtdh wp14">
   <w:endnote w:type="separator" w:id="-1">
     <w:p>
       <w:r>
@@ -12149,7 +11611,7 @@
 </file>
 
 <file path=word/footer1.xml><?xml version="1.0" encoding="utf-8"?>
-<w:ftr xmlns:wpc="http://schemas.microsoft.com/office/word/2010/wordprocessingCanvas" xmlns:cx="http://schemas.microsoft.com/office/drawing/2014/chartex" xmlns:cx1="http://schemas.microsoft.com/office/drawing/2015/9/8/chartex" xmlns:cx2="http://schemas.microsoft.com/office/drawing/2015/10/21/chartex" xmlns:cx3="http://schemas.microsoft.com/office/drawing/2016/5/9/chartex" xmlns:cx4="http://schemas.microsoft.com/office/drawing/2016/5/10/chartex" xmlns:cx5="http://schemas.microsoft.com/office/drawing/2016/5/11/chartex" xmlns:cx6="http://schemas.microsoft.com/office/drawing/2016/5/12/chartex" xmlns:cx7="http://schemas.microsoft.com/office/drawing/2016/5/13/chartex" xmlns:cx8="http://schemas.microsoft.com/office/drawing/2016/5/14/chartex" xmlns:mc="http://schemas.openxmlformats.org/markup-compatibility/2006" xmlns:aink="http://schemas.microsoft.com/office/drawing/2016/ink" xmlns:am3d="http://schemas.microsoft.com/office/drawing/2017/model3d" xmlns:o="urn:schemas-microsoft-com:office:office" xmlns:oel="http://schemas.microsoft.com/office/2019/extlst" xmlns:r="http://schemas.openxmlformats.org/officeDocument/2006/relationships" xmlns:m="http://schemas.openxmlformats.org/officeDocument/2006/math" xmlns:v="urn:schemas-microsoft-com:vml" xmlns:wp14="http://schemas.microsoft.com/office/word/2010/wordprocessingDrawing" xmlns:wp="http://schemas.openxmlformats.org/drawingml/2006/wordprocessingDrawing" xmlns:w10="urn:schemas-microsoft-com:office:word" xmlns:w="http://schemas.openxmlformats.org/wordprocessingml/2006/main" xmlns:w14="http://schemas.microsoft.com/office/word/2010/wordml" xmlns:w15="http://schemas.microsoft.com/office/word/2012/wordml" xmlns:w16cex="http://schemas.microsoft.com/office/word/2018/wordml/cex" xmlns:w16cid="http://schemas.microsoft.com/office/word/2016/wordml/cid" xmlns:w16="http://schemas.microsoft.com/office/word/2018/wordml" xmlns:w16du="http://schemas.microsoft.com/office/word/2023/wordml/word16du" xmlns:w16sdtdh="http://schemas.microsoft.com/office/word/2020/wordml/sdtdatahash" xmlns:w16se="http://schemas.microsoft.com/office/word/2015/wordml/symex" xmlns:wpg="http://schemas.microsoft.com/office/word/2010/wordprocessingGroup" xmlns:wpi="http://schemas.microsoft.com/office/word/2010/wordprocessingInk" xmlns:wne="http://schemas.microsoft.com/office/word/2006/wordml" xmlns:wps="http://schemas.microsoft.com/office/word/2010/wordprocessingShape" mc:Ignorable="w14 w15 w16se w16cid w16 w16cex w16sdtdh wp14">
+<w:ftr xmlns:wpc="http://schemas.microsoft.com/office/word/2010/wordprocessingCanvas" xmlns:cx="http://schemas.microsoft.com/office/drawing/2014/chartex" xmlns:cx1="http://schemas.microsoft.com/office/drawing/2015/9/8/chartex" xmlns:cx2="http://schemas.microsoft.com/office/drawing/2015/10/21/chartex" xmlns:cx3="http://schemas.microsoft.com/office/drawing/2016/5/9/chartex" xmlns:cx4="http://schemas.microsoft.com/office/drawing/2016/5/10/chartex" xmlns:cx5="http://schemas.microsoft.com/office/drawing/2016/5/11/chartex" xmlns:cx6="http://schemas.microsoft.com/office/drawing/2016/5/12/chartex" xmlns:cx7="http://schemas.microsoft.com/office/drawing/2016/5/13/chartex" xmlns:cx8="http://schemas.microsoft.com/office/drawing/2016/5/14/chartex" xmlns:mc="http://schemas.openxmlformats.org/markup-compatibility/2006" xmlns:aink="http://schemas.microsoft.com/office/drawing/2016/ink" xmlns:am3d="http://schemas.microsoft.com/office/drawing/2017/model3d" xmlns:o="urn:schemas-microsoft-com:office:office" xmlns:oel="http://schemas.microsoft.com/office/2019/extlst" xmlns:r="http://schemas.openxmlformats.org/officeDocument/2006/relationships" xmlns:m="http://schemas.openxmlformats.org/officeDocument/2006/math" xmlns:v="urn:schemas-microsoft-com:vml" xmlns:wp14="http://schemas.microsoft.com/office/word/2010/wordprocessingDrawing" xmlns:wp="http://schemas.openxmlformats.org/drawingml/2006/wordprocessingDrawing" xmlns:w10="urn:schemas-microsoft-com:office:word" xmlns:w="http://schemas.openxmlformats.org/wordprocessingml/2006/main" xmlns:w14="http://schemas.microsoft.com/office/word/2010/wordml" xmlns:w15="http://schemas.microsoft.com/office/word/2012/wordml" xmlns:w16cex="http://schemas.microsoft.com/office/word/2018/wordml/cex" xmlns:w16cid="http://schemas.microsoft.com/office/word/2016/wordml/cid" xmlns:w16="http://schemas.microsoft.com/office/word/2018/wordml" xmlns:w16sdtdh="http://schemas.microsoft.com/office/word/2020/wordml/sdtdatahash" xmlns:w16se="http://schemas.microsoft.com/office/word/2015/wordml/symex" xmlns:wpg="http://schemas.microsoft.com/office/word/2010/wordprocessingGroup" xmlns:wpi="http://schemas.microsoft.com/office/word/2010/wordprocessingInk" xmlns:wne="http://schemas.microsoft.com/office/word/2006/wordml" xmlns:wps="http://schemas.microsoft.com/office/word/2010/wordprocessingShape" mc:Ignorable="w14 w15 w16se w16cid w16 w16cex w16sdtdh wp14">
   <w:p>
     <w:pPr>
       <w:pBdr>
@@ -12217,7 +11679,7 @@
 </file>
 
 <file path=word/footer2.xml><?xml version="1.0" encoding="utf-8"?>
-<w:ftr xmlns:wpc="http://schemas.microsoft.com/office/word/2010/wordprocessingCanvas" xmlns:cx="http://schemas.microsoft.com/office/drawing/2014/chartex" xmlns:cx1="http://schemas.microsoft.com/office/drawing/2015/9/8/chartex" xmlns:cx2="http://schemas.microsoft.com/office/drawing/2015/10/21/chartex" xmlns:cx3="http://schemas.microsoft.com/office/drawing/2016/5/9/chartex" xmlns:cx4="http://schemas.microsoft.com/office/drawing/2016/5/10/chartex" xmlns:cx5="http://schemas.microsoft.com/office/drawing/2016/5/11/chartex" xmlns:cx6="http://schemas.microsoft.com/office/drawing/2016/5/12/chartex" xmlns:cx7="http://schemas.microsoft.com/office/drawing/2016/5/13/chartex" xmlns:cx8="http://schemas.microsoft.com/office/drawing/2016/5/14/chartex" xmlns:mc="http://schemas.openxmlformats.org/markup-compatibility/2006" xmlns:aink="http://schemas.microsoft.com/office/drawing/2016/ink" xmlns:am3d="http://schemas.microsoft.com/office/drawing/2017/model3d" xmlns:o="urn:schemas-microsoft-com:office:office" xmlns:oel="http://schemas.microsoft.com/office/2019/extlst" xmlns:r="http://schemas.openxmlformats.org/officeDocument/2006/relationships" xmlns:m="http://schemas.openxmlformats.org/officeDocument/2006/math" xmlns:v="urn:schemas-microsoft-com:vml" xmlns:wp14="http://schemas.microsoft.com/office/word/2010/wordprocessingDrawing" xmlns:wp="http://schemas.openxmlformats.org/drawingml/2006/wordprocessingDrawing" xmlns:w10="urn:schemas-microsoft-com:office:word" xmlns:w="http://schemas.openxmlformats.org/wordprocessingml/2006/main" xmlns:w14="http://schemas.microsoft.com/office/word/2010/wordml" xmlns:w15="http://schemas.microsoft.com/office/word/2012/wordml" xmlns:w16cex="http://schemas.microsoft.com/office/word/2018/wordml/cex" xmlns:w16cid="http://schemas.microsoft.com/office/word/2016/wordml/cid" xmlns:w16="http://schemas.microsoft.com/office/word/2018/wordml" xmlns:w16du="http://schemas.microsoft.com/office/word/2023/wordml/word16du" xmlns:w16sdtdh="http://schemas.microsoft.com/office/word/2020/wordml/sdtdatahash" xmlns:w16se="http://schemas.microsoft.com/office/word/2015/wordml/symex" xmlns:wpg="http://schemas.microsoft.com/office/word/2010/wordprocessingGroup" xmlns:wpi="http://schemas.microsoft.com/office/word/2010/wordprocessingInk" xmlns:wne="http://schemas.microsoft.com/office/word/2006/wordml" xmlns:wps="http://schemas.microsoft.com/office/word/2010/wordprocessingShape" mc:Ignorable="w14 w15 w16se w16cid w16 w16cex w16sdtdh wp14">
+<w:ftr xmlns:wpc="http://schemas.microsoft.com/office/word/2010/wordprocessingCanvas" xmlns:cx="http://schemas.microsoft.com/office/drawing/2014/chartex" xmlns:cx1="http://schemas.microsoft.com/office/drawing/2015/9/8/chartex" xmlns:cx2="http://schemas.microsoft.com/office/drawing/2015/10/21/chartex" xmlns:cx3="http://schemas.microsoft.com/office/drawing/2016/5/9/chartex" xmlns:cx4="http://schemas.microsoft.com/office/drawing/2016/5/10/chartex" xmlns:cx5="http://schemas.microsoft.com/office/drawing/2016/5/11/chartex" xmlns:cx6="http://schemas.microsoft.com/office/drawing/2016/5/12/chartex" xmlns:cx7="http://schemas.microsoft.com/office/drawing/2016/5/13/chartex" xmlns:cx8="http://schemas.microsoft.com/office/drawing/2016/5/14/chartex" xmlns:mc="http://schemas.openxmlformats.org/markup-compatibility/2006" xmlns:aink="http://schemas.microsoft.com/office/drawing/2016/ink" xmlns:am3d="http://schemas.microsoft.com/office/drawing/2017/model3d" xmlns:o="urn:schemas-microsoft-com:office:office" xmlns:oel="http://schemas.microsoft.com/office/2019/extlst" xmlns:r="http://schemas.openxmlformats.org/officeDocument/2006/relationships" xmlns:m="http://schemas.openxmlformats.org/officeDocument/2006/math" xmlns:v="urn:schemas-microsoft-com:vml" xmlns:wp14="http://schemas.microsoft.com/office/word/2010/wordprocessingDrawing" xmlns:wp="http://schemas.openxmlformats.org/drawingml/2006/wordprocessingDrawing" xmlns:w10="urn:schemas-microsoft-com:office:word" xmlns:w="http://schemas.openxmlformats.org/wordprocessingml/2006/main" xmlns:w14="http://schemas.microsoft.com/office/word/2010/wordml" xmlns:w15="http://schemas.microsoft.com/office/word/2012/wordml" xmlns:w16cex="http://schemas.microsoft.com/office/word/2018/wordml/cex" xmlns:w16cid="http://schemas.microsoft.com/office/word/2016/wordml/cid" xmlns:w16="http://schemas.microsoft.com/office/word/2018/wordml" xmlns:w16sdtdh="http://schemas.microsoft.com/office/word/2020/wordml/sdtdatahash" xmlns:w16se="http://schemas.microsoft.com/office/word/2015/wordml/symex" xmlns:wpg="http://schemas.microsoft.com/office/word/2010/wordprocessingGroup" xmlns:wpi="http://schemas.microsoft.com/office/word/2010/wordprocessingInk" xmlns:wne="http://schemas.microsoft.com/office/word/2006/wordml" xmlns:wps="http://schemas.microsoft.com/office/word/2010/wordprocessingShape" mc:Ignorable="w14 w15 w16se w16cid w16 w16cex w16sdtdh wp14">
   <w:p>
     <w:pPr>
       <w:pBdr>
@@ -12268,7 +11730,7 @@
 </file>
 
 <file path=word/footer3.xml><?xml version="1.0" encoding="utf-8"?>
-<w:ftr xmlns:wpc="http://schemas.microsoft.com/office/word/2010/wordprocessingCanvas" xmlns:cx="http://schemas.microsoft.com/office/drawing/2014/chartex" xmlns:cx1="http://schemas.microsoft.com/office/drawing/2015/9/8/chartex" xmlns:cx2="http://schemas.microsoft.com/office/drawing/2015/10/21/chartex" xmlns:cx3="http://schemas.microsoft.com/office/drawing/2016/5/9/chartex" xmlns:cx4="http://schemas.microsoft.com/office/drawing/2016/5/10/chartex" xmlns:cx5="http://schemas.microsoft.com/office/drawing/2016/5/11/chartex" xmlns:cx6="http://schemas.microsoft.com/office/drawing/2016/5/12/chartex" xmlns:cx7="http://schemas.microsoft.com/office/drawing/2016/5/13/chartex" xmlns:cx8="http://schemas.microsoft.com/office/drawing/2016/5/14/chartex" xmlns:mc="http://schemas.openxmlformats.org/markup-compatibility/2006" xmlns:aink="http://schemas.microsoft.com/office/drawing/2016/ink" xmlns:am3d="http://schemas.microsoft.com/office/drawing/2017/model3d" xmlns:o="urn:schemas-microsoft-com:office:office" xmlns:oel="http://schemas.microsoft.com/office/2019/extlst" xmlns:r="http://schemas.openxmlformats.org/officeDocument/2006/relationships" xmlns:m="http://schemas.openxmlformats.org/officeDocument/2006/math" xmlns:v="urn:schemas-microsoft-com:vml" xmlns:wp14="http://schemas.microsoft.com/office/word/2010/wordprocessingDrawing" xmlns:wp="http://schemas.openxmlformats.org/drawingml/2006/wordprocessingDrawing" xmlns:w10="urn:schemas-microsoft-com:office:word" xmlns:w="http://schemas.openxmlformats.org/wordprocessingml/2006/main" xmlns:w14="http://schemas.microsoft.com/office/word/2010/wordml" xmlns:w15="http://schemas.microsoft.com/office/word/2012/wordml" xmlns:w16cex="http://schemas.microsoft.com/office/word/2018/wordml/cex" xmlns:w16cid="http://schemas.microsoft.com/office/word/2016/wordml/cid" xmlns:w16="http://schemas.microsoft.com/office/word/2018/wordml" xmlns:w16du="http://schemas.microsoft.com/office/word/2023/wordml/word16du" xmlns:w16sdtdh="http://schemas.microsoft.com/office/word/2020/wordml/sdtdatahash" xmlns:w16se="http://schemas.microsoft.com/office/word/2015/wordml/symex" xmlns:wpg="http://schemas.microsoft.com/office/word/2010/wordprocessingGroup" xmlns:wpi="http://schemas.microsoft.com/office/word/2010/wordprocessingInk" xmlns:wne="http://schemas.microsoft.com/office/word/2006/wordml" xmlns:wps="http://schemas.microsoft.com/office/word/2010/wordprocessingShape" mc:Ignorable="w14 w15 w16se w16cid w16 w16cex w16sdtdh wp14">
+<w:ftr xmlns:wpc="http://schemas.microsoft.com/office/word/2010/wordprocessingCanvas" xmlns:cx="http://schemas.microsoft.com/office/drawing/2014/chartex" xmlns:cx1="http://schemas.microsoft.com/office/drawing/2015/9/8/chartex" xmlns:cx2="http://schemas.microsoft.com/office/drawing/2015/10/21/chartex" xmlns:cx3="http://schemas.microsoft.com/office/drawing/2016/5/9/chartex" xmlns:cx4="http://schemas.microsoft.com/office/drawing/2016/5/10/chartex" xmlns:cx5="http://schemas.microsoft.com/office/drawing/2016/5/11/chartex" xmlns:cx6="http://schemas.microsoft.com/office/drawing/2016/5/12/chartex" xmlns:cx7="http://schemas.microsoft.com/office/drawing/2016/5/13/chartex" xmlns:cx8="http://schemas.microsoft.com/office/drawing/2016/5/14/chartex" xmlns:mc="http://schemas.openxmlformats.org/markup-compatibility/2006" xmlns:aink="http://schemas.microsoft.com/office/drawing/2016/ink" xmlns:am3d="http://schemas.microsoft.com/office/drawing/2017/model3d" xmlns:o="urn:schemas-microsoft-com:office:office" xmlns:oel="http://schemas.microsoft.com/office/2019/extlst" xmlns:r="http://schemas.openxmlformats.org/officeDocument/2006/relationships" xmlns:m="http://schemas.openxmlformats.org/officeDocument/2006/math" xmlns:v="urn:schemas-microsoft-com:vml" xmlns:wp14="http://schemas.microsoft.com/office/word/2010/wordprocessingDrawing" xmlns:wp="http://schemas.openxmlformats.org/drawingml/2006/wordprocessingDrawing" xmlns:w10="urn:schemas-microsoft-com:office:word" xmlns:w="http://schemas.openxmlformats.org/wordprocessingml/2006/main" xmlns:w14="http://schemas.microsoft.com/office/word/2010/wordml" xmlns:w15="http://schemas.microsoft.com/office/word/2012/wordml" xmlns:w16cex="http://schemas.microsoft.com/office/word/2018/wordml/cex" xmlns:w16cid="http://schemas.microsoft.com/office/word/2016/wordml/cid" xmlns:w16="http://schemas.microsoft.com/office/word/2018/wordml" xmlns:w16sdtdh="http://schemas.microsoft.com/office/word/2020/wordml/sdtdatahash" xmlns:w16se="http://schemas.microsoft.com/office/word/2015/wordml/symex" xmlns:wpg="http://schemas.microsoft.com/office/word/2010/wordprocessingGroup" xmlns:wpi="http://schemas.microsoft.com/office/word/2010/wordprocessingInk" xmlns:wne="http://schemas.microsoft.com/office/word/2006/wordml" xmlns:wps="http://schemas.microsoft.com/office/word/2010/wordprocessingShape" mc:Ignorable="w14 w15 w16se w16cid w16 w16cex w16sdtdh wp14">
   <w:p>
     <w:pPr>
       <w:pBdr>
@@ -12464,7 +11926,7 @@
 </file>
 
 <file path=word/footnotes.xml><?xml version="1.0" encoding="utf-8"?>
-<w:footnotes xmlns:wpc="http://schemas.microsoft.com/office/word/2010/wordprocessingCanvas" xmlns:cx="http://schemas.microsoft.com/office/drawing/2014/chartex" xmlns:cx1="http://schemas.microsoft.com/office/drawing/2015/9/8/chartex" xmlns:cx2="http://schemas.microsoft.com/office/drawing/2015/10/21/chartex" xmlns:cx3="http://schemas.microsoft.com/office/drawing/2016/5/9/chartex" xmlns:cx4="http://schemas.microsoft.com/office/drawing/2016/5/10/chartex" xmlns:cx5="http://schemas.microsoft.com/office/drawing/2016/5/11/chartex" xmlns:cx6="http://schemas.microsoft.com/office/drawing/2016/5/12/chartex" xmlns:cx7="http://schemas.microsoft.com/office/drawing/2016/5/13/chartex" xmlns:cx8="http://schemas.microsoft.com/office/drawing/2016/5/14/chartex" xmlns:mc="http://schemas.openxmlformats.org/markup-compatibility/2006" xmlns:aink="http://schemas.microsoft.com/office/drawing/2016/ink" xmlns:am3d="http://schemas.microsoft.com/office/drawing/2017/model3d" xmlns:o="urn:schemas-microsoft-com:office:office" xmlns:oel="http://schemas.microsoft.com/office/2019/extlst" xmlns:r="http://schemas.openxmlformats.org/officeDocument/2006/relationships" xmlns:m="http://schemas.openxmlformats.org/officeDocument/2006/math" xmlns:v="urn:schemas-microsoft-com:vml" xmlns:wp14="http://schemas.microsoft.com/office/word/2010/wordprocessingDrawing" xmlns:wp="http://schemas.openxmlformats.org/drawingml/2006/wordprocessingDrawing" xmlns:w10="urn:schemas-microsoft-com:office:word" xmlns:w="http://schemas.openxmlformats.org/wordprocessingml/2006/main" xmlns:w14="http://schemas.microsoft.com/office/word/2010/wordml" xmlns:w15="http://schemas.microsoft.com/office/word/2012/wordml" xmlns:w16cex="http://schemas.microsoft.com/office/word/2018/wordml/cex" xmlns:w16cid="http://schemas.microsoft.com/office/word/2016/wordml/cid" xmlns:w16="http://schemas.microsoft.com/office/word/2018/wordml" xmlns:w16du="http://schemas.microsoft.com/office/word/2023/wordml/word16du" xmlns:w16sdtdh="http://schemas.microsoft.com/office/word/2020/wordml/sdtdatahash" xmlns:w16se="http://schemas.microsoft.com/office/word/2015/wordml/symex" xmlns:wpg="http://schemas.microsoft.com/office/word/2010/wordprocessingGroup" xmlns:wpi="http://schemas.microsoft.com/office/word/2010/wordprocessingInk" xmlns:wne="http://schemas.microsoft.com/office/word/2006/wordml" xmlns:wps="http://schemas.microsoft.com/office/word/2010/wordprocessingShape" mc:Ignorable="w14 w15 w16se w16cid w16 w16cex w16sdtdh wp14">
+<w:footnotes xmlns:wpc="http://schemas.microsoft.com/office/word/2010/wordprocessingCanvas" xmlns:cx="http://schemas.microsoft.com/office/drawing/2014/chartex" xmlns:cx1="http://schemas.microsoft.com/office/drawing/2015/9/8/chartex" xmlns:cx2="http://schemas.microsoft.com/office/drawing/2015/10/21/chartex" xmlns:cx3="http://schemas.microsoft.com/office/drawing/2016/5/9/chartex" xmlns:cx4="http://schemas.microsoft.com/office/drawing/2016/5/10/chartex" xmlns:cx5="http://schemas.microsoft.com/office/drawing/2016/5/11/chartex" xmlns:cx6="http://schemas.microsoft.com/office/drawing/2016/5/12/chartex" xmlns:cx7="http://schemas.microsoft.com/office/drawing/2016/5/13/chartex" xmlns:cx8="http://schemas.microsoft.com/office/drawing/2016/5/14/chartex" xmlns:mc="http://schemas.openxmlformats.org/markup-compatibility/2006" xmlns:aink="http://schemas.microsoft.com/office/drawing/2016/ink" xmlns:am3d="http://schemas.microsoft.com/office/drawing/2017/model3d" xmlns:o="urn:schemas-microsoft-com:office:office" xmlns:oel="http://schemas.microsoft.com/office/2019/extlst" xmlns:r="http://schemas.openxmlformats.org/officeDocument/2006/relationships" xmlns:m="http://schemas.openxmlformats.org/officeDocument/2006/math" xmlns:v="urn:schemas-microsoft-com:vml" xmlns:wp14="http://schemas.microsoft.com/office/word/2010/wordprocessingDrawing" xmlns:wp="http://schemas.openxmlformats.org/drawingml/2006/wordprocessingDrawing" xmlns:w10="urn:schemas-microsoft-com:office:word" xmlns:w="http://schemas.openxmlformats.org/wordprocessingml/2006/main" xmlns:w14="http://schemas.microsoft.com/office/word/2010/wordml" xmlns:w15="http://schemas.microsoft.com/office/word/2012/wordml" xmlns:w16cex="http://schemas.microsoft.com/office/word/2018/wordml/cex" xmlns:w16cid="http://schemas.microsoft.com/office/word/2016/wordml/cid" xmlns:w16="http://schemas.microsoft.com/office/word/2018/wordml" xmlns:w16sdtdh="http://schemas.microsoft.com/office/word/2020/wordml/sdtdatahash" xmlns:w16se="http://schemas.microsoft.com/office/word/2015/wordml/symex" xmlns:wpg="http://schemas.microsoft.com/office/word/2010/wordprocessingGroup" xmlns:wpi="http://schemas.microsoft.com/office/word/2010/wordprocessingInk" xmlns:wne="http://schemas.microsoft.com/office/word/2006/wordml" xmlns:wps="http://schemas.microsoft.com/office/word/2010/wordprocessingShape" mc:Ignorable="w14 w15 w16se w16cid w16 w16cex w16sdtdh wp14">
   <w:footnote w:type="separator" w:id="-1">
     <w:p>
       <w:r>
@@ -12486,7 +11948,7 @@
 </file>
 
 <file path=word/header1.xml><?xml version="1.0" encoding="utf-8"?>
-<w:hdr xmlns:wpc="http://schemas.microsoft.com/office/word/2010/wordprocessingCanvas" xmlns:cx="http://schemas.microsoft.com/office/drawing/2014/chartex" xmlns:cx1="http://schemas.microsoft.com/office/drawing/2015/9/8/chartex" xmlns:cx2="http://schemas.microsoft.com/office/drawing/2015/10/21/chartex" xmlns:cx3="http://schemas.microsoft.com/office/drawing/2016/5/9/chartex" xmlns:cx4="http://schemas.microsoft.com/office/drawing/2016/5/10/chartex" xmlns:cx5="http://schemas.microsoft.com/office/drawing/2016/5/11/chartex" xmlns:cx6="http://schemas.microsoft.com/office/drawing/2016/5/12/chartex" xmlns:cx7="http://schemas.microsoft.com/office/drawing/2016/5/13/chartex" xmlns:cx8="http://schemas.microsoft.com/office/drawing/2016/5/14/chartex" xmlns:mc="http://schemas.openxmlformats.org/markup-compatibility/2006" xmlns:aink="http://schemas.microsoft.com/office/drawing/2016/ink" xmlns:am3d="http://schemas.microsoft.com/office/drawing/2017/model3d" xmlns:o="urn:schemas-microsoft-com:office:office" xmlns:oel="http://schemas.microsoft.com/office/2019/extlst" xmlns:r="http://schemas.openxmlformats.org/officeDocument/2006/relationships" xmlns:m="http://schemas.openxmlformats.org/officeDocument/2006/math" xmlns:v="urn:schemas-microsoft-com:vml" xmlns:wp14="http://schemas.microsoft.com/office/word/2010/wordprocessingDrawing" xmlns:wp="http://schemas.openxmlformats.org/drawingml/2006/wordprocessingDrawing" xmlns:w10="urn:schemas-microsoft-com:office:word" xmlns:w="http://schemas.openxmlformats.org/wordprocessingml/2006/main" xmlns:w14="http://schemas.microsoft.com/office/word/2010/wordml" xmlns:w15="http://schemas.microsoft.com/office/word/2012/wordml" xmlns:w16cex="http://schemas.microsoft.com/office/word/2018/wordml/cex" xmlns:w16cid="http://schemas.microsoft.com/office/word/2016/wordml/cid" xmlns:w16="http://schemas.microsoft.com/office/word/2018/wordml" xmlns:w16du="http://schemas.microsoft.com/office/word/2023/wordml/word16du" xmlns:w16sdtdh="http://schemas.microsoft.com/office/word/2020/wordml/sdtdatahash" xmlns:w16se="http://schemas.microsoft.com/office/word/2015/wordml/symex" xmlns:wpg="http://schemas.microsoft.com/office/word/2010/wordprocessingGroup" xmlns:wpi="http://schemas.microsoft.com/office/word/2010/wordprocessingInk" xmlns:wne="http://schemas.microsoft.com/office/word/2006/wordml" xmlns:wps="http://schemas.microsoft.com/office/word/2010/wordprocessingShape" mc:Ignorable="w14 w15 w16se w16cid w16 w16cex w16sdtdh wp14">
+<w:hdr xmlns:wpc="http://schemas.microsoft.com/office/word/2010/wordprocessingCanvas" xmlns:cx="http://schemas.microsoft.com/office/drawing/2014/chartex" xmlns:cx1="http://schemas.microsoft.com/office/drawing/2015/9/8/chartex" xmlns:cx2="http://schemas.microsoft.com/office/drawing/2015/10/21/chartex" xmlns:cx3="http://schemas.microsoft.com/office/drawing/2016/5/9/chartex" xmlns:cx4="http://schemas.microsoft.com/office/drawing/2016/5/10/chartex" xmlns:cx5="http://schemas.microsoft.com/office/drawing/2016/5/11/chartex" xmlns:cx6="http://schemas.microsoft.com/office/drawing/2016/5/12/chartex" xmlns:cx7="http://schemas.microsoft.com/office/drawing/2016/5/13/chartex" xmlns:cx8="http://schemas.microsoft.com/office/drawing/2016/5/14/chartex" xmlns:mc="http://schemas.openxmlformats.org/markup-compatibility/2006" xmlns:aink="http://schemas.microsoft.com/office/drawing/2016/ink" xmlns:am3d="http://schemas.microsoft.com/office/drawing/2017/model3d" xmlns:o="urn:schemas-microsoft-com:office:office" xmlns:oel="http://schemas.microsoft.com/office/2019/extlst" xmlns:r="http://schemas.openxmlformats.org/officeDocument/2006/relationships" xmlns:m="http://schemas.openxmlformats.org/officeDocument/2006/math" xmlns:v="urn:schemas-microsoft-com:vml" xmlns:wp14="http://schemas.microsoft.com/office/word/2010/wordprocessingDrawing" xmlns:wp="http://schemas.openxmlformats.org/drawingml/2006/wordprocessingDrawing" xmlns:w10="urn:schemas-microsoft-com:office:word" xmlns:w="http://schemas.openxmlformats.org/wordprocessingml/2006/main" xmlns:w14="http://schemas.microsoft.com/office/word/2010/wordml" xmlns:w15="http://schemas.microsoft.com/office/word/2012/wordml" xmlns:w16cex="http://schemas.microsoft.com/office/word/2018/wordml/cex" xmlns:w16cid="http://schemas.microsoft.com/office/word/2016/wordml/cid" xmlns:w16="http://schemas.microsoft.com/office/word/2018/wordml" xmlns:w16sdtdh="http://schemas.microsoft.com/office/word/2020/wordml/sdtdatahash" xmlns:w16se="http://schemas.microsoft.com/office/word/2015/wordml/symex" xmlns:wpg="http://schemas.microsoft.com/office/word/2010/wordprocessingGroup" xmlns:wpi="http://schemas.microsoft.com/office/word/2010/wordprocessingInk" xmlns:wne="http://schemas.microsoft.com/office/word/2006/wordml" xmlns:wps="http://schemas.microsoft.com/office/word/2010/wordprocessingShape" mc:Ignorable="w14 w15 w16se w16cid w16 w16cex w16sdtdh wp14">
   <w:p>
     <w:pPr>
       <w:pBdr>
@@ -12540,7 +12002,7 @@
 </file>
 
 <file path=word/numbering.xml><?xml version="1.0" encoding="utf-8"?>
-<w:numbering xmlns:wpc="http://schemas.microsoft.com/office/word/2010/wordprocessingCanvas" xmlns:cx="http://schemas.microsoft.com/office/drawing/2014/chartex" xmlns:cx1="http://schemas.microsoft.com/office/drawing/2015/9/8/chartex" xmlns:cx2="http://schemas.microsoft.com/office/drawing/2015/10/21/chartex" xmlns:cx3="http://schemas.microsoft.com/office/drawing/2016/5/9/chartex" xmlns:cx4="http://schemas.microsoft.com/office/drawing/2016/5/10/chartex" xmlns:cx5="http://schemas.microsoft.com/office/drawing/2016/5/11/chartex" xmlns:cx6="http://schemas.microsoft.com/office/drawing/2016/5/12/chartex" xmlns:cx7="http://schemas.microsoft.com/office/drawing/2016/5/13/chartex" xmlns:cx8="http://schemas.microsoft.com/office/drawing/2016/5/14/chartex" xmlns:mc="http://schemas.openxmlformats.org/markup-compatibility/2006" xmlns:aink="http://schemas.microsoft.com/office/drawing/2016/ink" xmlns:am3d="http://schemas.microsoft.com/office/drawing/2017/model3d" xmlns:o="urn:schemas-microsoft-com:office:office" xmlns:oel="http://schemas.microsoft.com/office/2019/extlst" xmlns:r="http://schemas.openxmlformats.org/officeDocument/2006/relationships" xmlns:m="http://schemas.openxmlformats.org/officeDocument/2006/math" xmlns:v="urn:schemas-microsoft-com:vml" xmlns:wp14="http://schemas.microsoft.com/office/word/2010/wordprocessingDrawing" xmlns:wp="http://schemas.openxmlformats.org/drawingml/2006/wordprocessingDrawing" xmlns:w10="urn:schemas-microsoft-com:office:word" xmlns:w="http://schemas.openxmlformats.org/wordprocessingml/2006/main" xmlns:w14="http://schemas.microsoft.com/office/word/2010/wordml" xmlns:w15="http://schemas.microsoft.com/office/word/2012/wordml" xmlns:w16cex="http://schemas.microsoft.com/office/word/2018/wordml/cex" xmlns:w16cid="http://schemas.microsoft.com/office/word/2016/wordml/cid" xmlns:w16="http://schemas.microsoft.com/office/word/2018/wordml" xmlns:w16du="http://schemas.microsoft.com/office/word/2023/wordml/word16du" xmlns:w16sdtdh="http://schemas.microsoft.com/office/word/2020/wordml/sdtdatahash" xmlns:w16se="http://schemas.microsoft.com/office/word/2015/wordml/symex" xmlns:wpg="http://schemas.microsoft.com/office/word/2010/wordprocessingGroup" xmlns:wpi="http://schemas.microsoft.com/office/word/2010/wordprocessingInk" xmlns:wne="http://schemas.microsoft.com/office/word/2006/wordml" xmlns:wps="http://schemas.microsoft.com/office/word/2010/wordprocessingShape" mc:Ignorable="w14 w15 w16se w16cid w16 w16cex w16sdtdh wp14">
+<w:numbering xmlns:wpc="http://schemas.microsoft.com/office/word/2010/wordprocessingCanvas" xmlns:cx="http://schemas.microsoft.com/office/drawing/2014/chartex" xmlns:cx1="http://schemas.microsoft.com/office/drawing/2015/9/8/chartex" xmlns:cx2="http://schemas.microsoft.com/office/drawing/2015/10/21/chartex" xmlns:cx3="http://schemas.microsoft.com/office/drawing/2016/5/9/chartex" xmlns:cx4="http://schemas.microsoft.com/office/drawing/2016/5/10/chartex" xmlns:cx5="http://schemas.microsoft.com/office/drawing/2016/5/11/chartex" xmlns:cx6="http://schemas.microsoft.com/office/drawing/2016/5/12/chartex" xmlns:cx7="http://schemas.microsoft.com/office/drawing/2016/5/13/chartex" xmlns:cx8="http://schemas.microsoft.com/office/drawing/2016/5/14/chartex" xmlns:mc="http://schemas.openxmlformats.org/markup-compatibility/2006" xmlns:aink="http://schemas.microsoft.com/office/drawing/2016/ink" xmlns:am3d="http://schemas.microsoft.com/office/drawing/2017/model3d" xmlns:o="urn:schemas-microsoft-com:office:office" xmlns:oel="http://schemas.microsoft.com/office/2019/extlst" xmlns:r="http://schemas.openxmlformats.org/officeDocument/2006/relationships" xmlns:m="http://schemas.openxmlformats.org/officeDocument/2006/math" xmlns:v="urn:schemas-microsoft-com:vml" xmlns:wp14="http://schemas.microsoft.com/office/word/2010/wordprocessingDrawing" xmlns:wp="http://schemas.openxmlformats.org/drawingml/2006/wordprocessingDrawing" xmlns:w10="urn:schemas-microsoft-com:office:word" xmlns:w="http://schemas.openxmlformats.org/wordprocessingml/2006/main" xmlns:w14="http://schemas.microsoft.com/office/word/2010/wordml" xmlns:w15="http://schemas.microsoft.com/office/word/2012/wordml" xmlns:w16cex="http://schemas.microsoft.com/office/word/2018/wordml/cex" xmlns:w16cid="http://schemas.microsoft.com/office/word/2016/wordml/cid" xmlns:w16="http://schemas.microsoft.com/office/word/2018/wordml" xmlns:w16sdtdh="http://schemas.microsoft.com/office/word/2020/wordml/sdtdatahash" xmlns:w16se="http://schemas.microsoft.com/office/word/2015/wordml/symex" xmlns:wpg="http://schemas.microsoft.com/office/word/2010/wordprocessingGroup" xmlns:wpi="http://schemas.microsoft.com/office/word/2010/wordprocessingInk" xmlns:wne="http://schemas.microsoft.com/office/word/2006/wordml" xmlns:wps="http://schemas.microsoft.com/office/word/2010/wordprocessingShape" mc:Ignorable="w14 w15 w16se w16cid w16 w16cex w16sdtdh wp14">
   <w:abstractNum w:abstractNumId="0" w15:restartNumberingAfterBreak="0">
     <w:nsid w:val="00DC2EE7"/>
     <w:multiLevelType w:val="multilevel"/>
@@ -18030,4 +17492,10 @@
     <ds:schemaRef ds:uri="http://schemas.openxmlformats.org/officeDocument/2006/relationships"/>
   </ds:schemaRefs>
 </ds:datastoreItem>
+</file>
+
+<file path=docMetadata/LabelInfo.xml><?xml version="1.0" encoding="utf-8"?>
+<clbl:labelList xmlns:clbl="http://schemas.microsoft.com/office/2020/mipLabelMetadata">
+  <clbl:label id="{fe8cc91f-99dd-4b6d-8ec5-db598c39b9d4}" enabled="1" method="Standard" siteId="{98386af1-dc51-4c82-933b-b85e62a911ca}" contentBits="0" removed="0"/>
+</clbl:labelList>
 </file>
</xml_diff>

<commit_message>
fixed typos in doc gen, added ability to generate eval plan in test file
</commit_message>
<xml_diff>
--- a/document-generation/templates/eval-memo-template.docx
+++ b/document-generation/templates/eval-memo-template.docx
@@ -432,7 +432,19 @@
         <w:rPr>
           <w:bCs/>
         </w:rPr>
-        <w:t>Government User requires a technical proposal</w:t>
+        <w:t xml:space="preserve">Government </w:t>
+      </w:r>
+      <w:r>
+        <w:rPr>
+          <w:bCs/>
+        </w:rPr>
+        <w:t>u</w:t>
+      </w:r>
+      <w:r>
+        <w:rPr>
+          <w:bCs/>
+        </w:rPr>
+        <w:t>ser requires a technical proposal</w:t>
       </w:r>
       <w:r>
         <w:rPr>
@@ -566,19 +578,25 @@
         <w:rPr>
           <w:bCs/>
         </w:rPr>
-        <w:t>Government User requires a technical proposal</w:t>
-      </w:r>
-      <w:r>
-        <w:rPr>
-          <w:bCs/>
-        </w:rPr>
-        <w:t xml:space="preserve">; </w:t>
-      </w:r>
-      <w:r>
-        <w:rPr>
-          <w:bCs/>
-        </w:rPr>
-        <w:t>award will be made on a:</w:t>
+        <w:t xml:space="preserve">Government </w:t>
+      </w:r>
+      <w:r>
+        <w:rPr>
+          <w:bCs/>
+        </w:rPr>
+        <w:t>u</w:t>
+      </w:r>
+      <w:r>
+        <w:rPr>
+          <w:bCs/>
+        </w:rPr>
+        <w:t>ser requires a technical proposal</w:t>
+      </w:r>
+      <w:r>
+        <w:rPr>
+          <w:bCs/>
+        </w:rPr>
+        <w:t>; award will be made on a:</w:t>
       </w:r>
     </w:p>
     <w:p>

</xml_diff>